<commit_message>
#38 Tech Manual for Docker
</commit_message>
<xml_diff>
--- a/OnlineAuction/Documents/Install/Technical Manual.docx
+++ b/OnlineAuction/Documents/Install/Technical Manual.docx
@@ -384,11 +384,1105 @@
         </w:rPr>
       </w:pPr>
     </w:p>
+    <w:sdt>
+      <w:sdtPr>
+        <w:rPr>
+          <w:rFonts w:cs="Courier New"/>
+        </w:rPr>
+        <w:id w:val="2003245111"/>
+        <w:docPartObj>
+          <w:docPartGallery w:val="Table of Contents"/>
+          <w:docPartUnique/>
+        </w:docPartObj>
+      </w:sdtPr>
+      <w:sdtEndPr>
+        <w:rPr>
+          <w:rFonts w:ascii="Times New Roman" w:eastAsia="Times New Roman" w:hAnsi="Times New Roman" w:cs="Times New Roman"/>
+          <w:bCs/>
+          <w:noProof/>
+          <w:sz w:val="20"/>
+          <w:szCs w:val="20"/>
+        </w:rPr>
+      </w:sdtEndPr>
+      <w:sdtContent>
+        <w:p>
+          <w:pPr>
+            <w:pStyle w:val="TOCHeading"/>
+            <w:rPr>
+              <w:rFonts w:cs="Courier New"/>
+              <w:u w:val="single"/>
+            </w:rPr>
+          </w:pPr>
+          <w:r>
+            <w:rPr>
+              <w:rFonts w:cs="Courier New"/>
+              <w:u w:val="single"/>
+            </w:rPr>
+            <w:t>Table of Contents</w:t>
+          </w:r>
+        </w:p>
+        <w:p/>
+        <w:p>
+          <w:pPr>
+            <w:pStyle w:val="TOC1"/>
+            <w:tabs>
+              <w:tab w:val="right" w:leader="dot" w:pos="9350"/>
+            </w:tabs>
+            <w:rPr>
+              <w:rFonts w:asciiTheme="minorHAnsi" w:eastAsiaTheme="minorEastAsia" w:hAnsiTheme="minorHAnsi" w:cstheme="minorBidi"/>
+              <w:noProof/>
+              <w:kern w:val="2"/>
+              <w:sz w:val="22"/>
+              <w:szCs w:val="22"/>
+              <w14:ligatures w14:val="standardContextual"/>
+            </w:rPr>
+          </w:pPr>
+          <w:r>
+            <w:fldChar w:fldCharType="begin"/>
+          </w:r>
+          <w:r>
+            <w:instrText xml:space="preserve"> TOC \o "1-3" \h \z \u </w:instrText>
+          </w:r>
+          <w:r>
+            <w:fldChar w:fldCharType="separate"/>
+          </w:r>
+          <w:hyperlink w:anchor="_Toc145679459" w:history="1">
+            <w:r>
+              <w:rPr>
+                <w:rStyle w:val="Hyperlink"/>
+                <w:rFonts w:eastAsia="Arial"/>
+                <w:noProof/>
+              </w:rPr>
+              <w:t>Docker</w:t>
+            </w:r>
+            <w:r>
+              <w:rPr>
+                <w:noProof/>
+                <w:webHidden/>
+              </w:rPr>
+              <w:tab/>
+            </w:r>
+            <w:r>
+              <w:rPr>
+                <w:noProof/>
+                <w:webHidden/>
+              </w:rPr>
+              <w:fldChar w:fldCharType="begin"/>
+            </w:r>
+            <w:r>
+              <w:rPr>
+                <w:noProof/>
+                <w:webHidden/>
+              </w:rPr>
+              <w:instrText xml:space="preserve"> PAGEREF _Toc145679459 \h </w:instrText>
+            </w:r>
+            <w:r>
+              <w:rPr>
+                <w:noProof/>
+                <w:webHidden/>
+              </w:rPr>
+            </w:r>
+            <w:r>
+              <w:rPr>
+                <w:noProof/>
+                <w:webHidden/>
+              </w:rPr>
+              <w:fldChar w:fldCharType="separate"/>
+            </w:r>
+            <w:r>
+              <w:rPr>
+                <w:noProof/>
+                <w:webHidden/>
+              </w:rPr>
+              <w:t>3</w:t>
+            </w:r>
+            <w:r>
+              <w:rPr>
+                <w:noProof/>
+                <w:webHidden/>
+              </w:rPr>
+              <w:fldChar w:fldCharType="end"/>
+            </w:r>
+          </w:hyperlink>
+        </w:p>
+        <w:p>
+          <w:pPr>
+            <w:pStyle w:val="TOC2"/>
+            <w:tabs>
+              <w:tab w:val="right" w:leader="dot" w:pos="9350"/>
+            </w:tabs>
+            <w:rPr>
+              <w:rFonts w:asciiTheme="minorHAnsi" w:eastAsiaTheme="minorEastAsia" w:hAnsiTheme="minorHAnsi" w:cstheme="minorBidi"/>
+              <w:noProof/>
+              <w:kern w:val="2"/>
+              <w:sz w:val="22"/>
+              <w:szCs w:val="22"/>
+              <w14:ligatures w14:val="standardContextual"/>
+            </w:rPr>
+          </w:pPr>
+          <w:hyperlink w:anchor="_Toc145679460" w:history="1">
+            <w:r>
+              <w:rPr>
+                <w:rStyle w:val="Hyperlink"/>
+                <w:rFonts w:eastAsia="Arial"/>
+                <w:noProof/>
+              </w:rPr>
+              <w:t>Prerequisites for Docker</w:t>
+            </w:r>
+            <w:r>
+              <w:rPr>
+                <w:noProof/>
+                <w:webHidden/>
+              </w:rPr>
+              <w:tab/>
+            </w:r>
+            <w:r>
+              <w:rPr>
+                <w:noProof/>
+                <w:webHidden/>
+              </w:rPr>
+              <w:fldChar w:fldCharType="begin"/>
+            </w:r>
+            <w:r>
+              <w:rPr>
+                <w:noProof/>
+                <w:webHidden/>
+              </w:rPr>
+              <w:instrText xml:space="preserve"> PAGEREF _Toc145679460 \h </w:instrText>
+            </w:r>
+            <w:r>
+              <w:rPr>
+                <w:noProof/>
+                <w:webHidden/>
+              </w:rPr>
+            </w:r>
+            <w:r>
+              <w:rPr>
+                <w:noProof/>
+                <w:webHidden/>
+              </w:rPr>
+              <w:fldChar w:fldCharType="separate"/>
+            </w:r>
+            <w:r>
+              <w:rPr>
+                <w:noProof/>
+                <w:webHidden/>
+              </w:rPr>
+              <w:t>3</w:t>
+            </w:r>
+            <w:r>
+              <w:rPr>
+                <w:noProof/>
+                <w:webHidden/>
+              </w:rPr>
+              <w:fldChar w:fldCharType="end"/>
+            </w:r>
+          </w:hyperlink>
+        </w:p>
+        <w:p>
+          <w:pPr>
+            <w:pStyle w:val="TOC2"/>
+            <w:tabs>
+              <w:tab w:val="right" w:leader="dot" w:pos="9350"/>
+            </w:tabs>
+            <w:rPr>
+              <w:rFonts w:asciiTheme="minorHAnsi" w:eastAsiaTheme="minorEastAsia" w:hAnsiTheme="minorHAnsi" w:cstheme="minorBidi"/>
+              <w:noProof/>
+              <w:kern w:val="2"/>
+              <w:sz w:val="22"/>
+              <w:szCs w:val="22"/>
+              <w14:ligatures w14:val="standardContextual"/>
+            </w:rPr>
+          </w:pPr>
+          <w:hyperlink w:anchor="_Toc145679461" w:history="1">
+            <w:r>
+              <w:rPr>
+                <w:rStyle w:val="Hyperlink"/>
+                <w:rFonts w:eastAsia="Arial"/>
+                <w:noProof/>
+              </w:rPr>
+              <w:t>Dockerfile Explanation</w:t>
+            </w:r>
+            <w:r>
+              <w:rPr>
+                <w:noProof/>
+                <w:webHidden/>
+              </w:rPr>
+              <w:tab/>
+            </w:r>
+            <w:r>
+              <w:rPr>
+                <w:noProof/>
+                <w:webHidden/>
+              </w:rPr>
+              <w:fldChar w:fldCharType="begin"/>
+            </w:r>
+            <w:r>
+              <w:rPr>
+                <w:noProof/>
+                <w:webHidden/>
+              </w:rPr>
+              <w:instrText xml:space="preserve"> PAGEREF _Toc145679461 \h </w:instrText>
+            </w:r>
+            <w:r>
+              <w:rPr>
+                <w:noProof/>
+                <w:webHidden/>
+              </w:rPr>
+            </w:r>
+            <w:r>
+              <w:rPr>
+                <w:noProof/>
+                <w:webHidden/>
+              </w:rPr>
+              <w:fldChar w:fldCharType="separate"/>
+            </w:r>
+            <w:r>
+              <w:rPr>
+                <w:noProof/>
+                <w:webHidden/>
+              </w:rPr>
+              <w:t>3</w:t>
+            </w:r>
+            <w:r>
+              <w:rPr>
+                <w:noProof/>
+                <w:webHidden/>
+              </w:rPr>
+              <w:fldChar w:fldCharType="end"/>
+            </w:r>
+          </w:hyperlink>
+        </w:p>
+        <w:p>
+          <w:pPr>
+            <w:pStyle w:val="TOC3"/>
+            <w:tabs>
+              <w:tab w:val="right" w:leader="dot" w:pos="9350"/>
+            </w:tabs>
+            <w:rPr>
+              <w:rFonts w:asciiTheme="minorHAnsi" w:eastAsiaTheme="minorEastAsia" w:hAnsiTheme="minorHAnsi" w:cstheme="minorBidi"/>
+              <w:noProof/>
+              <w:kern w:val="2"/>
+              <w:sz w:val="22"/>
+              <w:szCs w:val="22"/>
+              <w14:ligatures w14:val="standardContextual"/>
+            </w:rPr>
+          </w:pPr>
+          <w:hyperlink w:anchor="_Toc145679462" w:history="1">
+            <w:r>
+              <w:rPr>
+                <w:rStyle w:val="Hyperlink"/>
+                <w:rFonts w:eastAsia="Arial"/>
+                <w:noProof/>
+              </w:rPr>
+              <w:t>Base Image</w:t>
+            </w:r>
+            <w:r>
+              <w:rPr>
+                <w:noProof/>
+                <w:webHidden/>
+              </w:rPr>
+              <w:tab/>
+            </w:r>
+            <w:r>
+              <w:rPr>
+                <w:noProof/>
+                <w:webHidden/>
+              </w:rPr>
+              <w:fldChar w:fldCharType="begin"/>
+            </w:r>
+            <w:r>
+              <w:rPr>
+                <w:noProof/>
+                <w:webHidden/>
+              </w:rPr>
+              <w:instrText xml:space="preserve"> PAGEREF _Toc145679462 \h </w:instrText>
+            </w:r>
+            <w:r>
+              <w:rPr>
+                <w:noProof/>
+                <w:webHidden/>
+              </w:rPr>
+            </w:r>
+            <w:r>
+              <w:rPr>
+                <w:noProof/>
+                <w:webHidden/>
+              </w:rPr>
+              <w:fldChar w:fldCharType="separate"/>
+            </w:r>
+            <w:r>
+              <w:rPr>
+                <w:noProof/>
+                <w:webHidden/>
+              </w:rPr>
+              <w:t>3</w:t>
+            </w:r>
+            <w:r>
+              <w:rPr>
+                <w:noProof/>
+                <w:webHidden/>
+              </w:rPr>
+              <w:fldChar w:fldCharType="end"/>
+            </w:r>
+          </w:hyperlink>
+        </w:p>
+        <w:p>
+          <w:pPr>
+            <w:pStyle w:val="TOC3"/>
+            <w:tabs>
+              <w:tab w:val="right" w:leader="dot" w:pos="9350"/>
+            </w:tabs>
+            <w:rPr>
+              <w:rFonts w:asciiTheme="minorHAnsi" w:eastAsiaTheme="minorEastAsia" w:hAnsiTheme="minorHAnsi" w:cstheme="minorBidi"/>
+              <w:noProof/>
+              <w:kern w:val="2"/>
+              <w:sz w:val="22"/>
+              <w:szCs w:val="22"/>
+              <w14:ligatures w14:val="standardContextual"/>
+            </w:rPr>
+          </w:pPr>
+          <w:hyperlink w:anchor="_Toc145679463" w:history="1">
+            <w:r>
+              <w:rPr>
+                <w:rStyle w:val="Hyperlink"/>
+                <w:rFonts w:eastAsia="Arial"/>
+                <w:noProof/>
+              </w:rPr>
+              <w:t>Working Directory</w:t>
+            </w:r>
+            <w:r>
+              <w:rPr>
+                <w:noProof/>
+                <w:webHidden/>
+              </w:rPr>
+              <w:tab/>
+            </w:r>
+            <w:r>
+              <w:rPr>
+                <w:noProof/>
+                <w:webHidden/>
+              </w:rPr>
+              <w:fldChar w:fldCharType="begin"/>
+            </w:r>
+            <w:r>
+              <w:rPr>
+                <w:noProof/>
+                <w:webHidden/>
+              </w:rPr>
+              <w:instrText xml:space="preserve"> PAGEREF _Toc145679463 \h </w:instrText>
+            </w:r>
+            <w:r>
+              <w:rPr>
+                <w:noProof/>
+                <w:webHidden/>
+              </w:rPr>
+            </w:r>
+            <w:r>
+              <w:rPr>
+                <w:noProof/>
+                <w:webHidden/>
+              </w:rPr>
+              <w:fldChar w:fldCharType="separate"/>
+            </w:r>
+            <w:r>
+              <w:rPr>
+                <w:noProof/>
+                <w:webHidden/>
+              </w:rPr>
+              <w:t>3</w:t>
+            </w:r>
+            <w:r>
+              <w:rPr>
+                <w:noProof/>
+                <w:webHidden/>
+              </w:rPr>
+              <w:fldChar w:fldCharType="end"/>
+            </w:r>
+          </w:hyperlink>
+        </w:p>
+        <w:p>
+          <w:pPr>
+            <w:pStyle w:val="TOC3"/>
+            <w:tabs>
+              <w:tab w:val="right" w:leader="dot" w:pos="9350"/>
+            </w:tabs>
+            <w:rPr>
+              <w:rFonts w:asciiTheme="minorHAnsi" w:eastAsiaTheme="minorEastAsia" w:hAnsiTheme="minorHAnsi" w:cstheme="minorBidi"/>
+              <w:noProof/>
+              <w:kern w:val="2"/>
+              <w:sz w:val="22"/>
+              <w:szCs w:val="22"/>
+              <w14:ligatures w14:val="standardContextual"/>
+            </w:rPr>
+          </w:pPr>
+          <w:hyperlink w:anchor="_Toc145679464" w:history="1">
+            <w:r>
+              <w:rPr>
+                <w:rStyle w:val="Hyperlink"/>
+                <w:rFonts w:eastAsia="Arial"/>
+                <w:noProof/>
+              </w:rPr>
+              <w:t>Copying Project Files</w:t>
+            </w:r>
+            <w:r>
+              <w:rPr>
+                <w:noProof/>
+                <w:webHidden/>
+              </w:rPr>
+              <w:tab/>
+            </w:r>
+            <w:r>
+              <w:rPr>
+                <w:noProof/>
+                <w:webHidden/>
+              </w:rPr>
+              <w:fldChar w:fldCharType="begin"/>
+            </w:r>
+            <w:r>
+              <w:rPr>
+                <w:noProof/>
+                <w:webHidden/>
+              </w:rPr>
+              <w:instrText xml:space="preserve"> PAGEREF _Toc145679464 \h </w:instrText>
+            </w:r>
+            <w:r>
+              <w:rPr>
+                <w:noProof/>
+                <w:webHidden/>
+              </w:rPr>
+            </w:r>
+            <w:r>
+              <w:rPr>
+                <w:noProof/>
+                <w:webHidden/>
+              </w:rPr>
+              <w:fldChar w:fldCharType="separate"/>
+            </w:r>
+            <w:r>
+              <w:rPr>
+                <w:noProof/>
+                <w:webHidden/>
+              </w:rPr>
+              <w:t>3</w:t>
+            </w:r>
+            <w:r>
+              <w:rPr>
+                <w:noProof/>
+                <w:webHidden/>
+              </w:rPr>
+              <w:fldChar w:fldCharType="end"/>
+            </w:r>
+          </w:hyperlink>
+        </w:p>
+        <w:p>
+          <w:pPr>
+            <w:pStyle w:val="TOC3"/>
+            <w:tabs>
+              <w:tab w:val="right" w:leader="dot" w:pos="9350"/>
+            </w:tabs>
+            <w:rPr>
+              <w:rFonts w:asciiTheme="minorHAnsi" w:eastAsiaTheme="minorEastAsia" w:hAnsiTheme="minorHAnsi" w:cstheme="minorBidi"/>
+              <w:noProof/>
+              <w:kern w:val="2"/>
+              <w:sz w:val="22"/>
+              <w:szCs w:val="22"/>
+              <w14:ligatures w14:val="standardContextual"/>
+            </w:rPr>
+          </w:pPr>
+          <w:hyperlink w:anchor="_Toc145679465" w:history="1">
+            <w:r>
+              <w:rPr>
+                <w:rStyle w:val="Hyperlink"/>
+                <w:rFonts w:eastAsia="Arial"/>
+                <w:noProof/>
+              </w:rPr>
+              <w:t>Build Project</w:t>
+            </w:r>
+            <w:r>
+              <w:rPr>
+                <w:noProof/>
+                <w:webHidden/>
+              </w:rPr>
+              <w:tab/>
+            </w:r>
+            <w:r>
+              <w:rPr>
+                <w:noProof/>
+                <w:webHidden/>
+              </w:rPr>
+              <w:fldChar w:fldCharType="begin"/>
+            </w:r>
+            <w:r>
+              <w:rPr>
+                <w:noProof/>
+                <w:webHidden/>
+              </w:rPr>
+              <w:instrText xml:space="preserve"> PAGEREF _Toc145679465 \h </w:instrText>
+            </w:r>
+            <w:r>
+              <w:rPr>
+                <w:noProof/>
+                <w:webHidden/>
+              </w:rPr>
+            </w:r>
+            <w:r>
+              <w:rPr>
+                <w:noProof/>
+                <w:webHidden/>
+              </w:rPr>
+              <w:fldChar w:fldCharType="separate"/>
+            </w:r>
+            <w:r>
+              <w:rPr>
+                <w:noProof/>
+                <w:webHidden/>
+              </w:rPr>
+              <w:t>4</w:t>
+            </w:r>
+            <w:r>
+              <w:rPr>
+                <w:noProof/>
+                <w:webHidden/>
+              </w:rPr>
+              <w:fldChar w:fldCharType="end"/>
+            </w:r>
+          </w:hyperlink>
+        </w:p>
+        <w:p>
+          <w:pPr>
+            <w:pStyle w:val="TOC3"/>
+            <w:tabs>
+              <w:tab w:val="right" w:leader="dot" w:pos="9350"/>
+            </w:tabs>
+            <w:rPr>
+              <w:rFonts w:asciiTheme="minorHAnsi" w:eastAsiaTheme="minorEastAsia" w:hAnsiTheme="minorHAnsi" w:cstheme="minorBidi"/>
+              <w:noProof/>
+              <w:kern w:val="2"/>
+              <w:sz w:val="22"/>
+              <w:szCs w:val="22"/>
+              <w14:ligatures w14:val="standardContextual"/>
+            </w:rPr>
+          </w:pPr>
+          <w:hyperlink w:anchor="_Toc145679466" w:history="1">
+            <w:r>
+              <w:rPr>
+                <w:rStyle w:val="Hyperlink"/>
+                <w:noProof/>
+              </w:rPr>
+              <w:t>Expose Port</w:t>
+            </w:r>
+            <w:r>
+              <w:rPr>
+                <w:noProof/>
+                <w:webHidden/>
+              </w:rPr>
+              <w:tab/>
+            </w:r>
+            <w:r>
+              <w:rPr>
+                <w:noProof/>
+                <w:webHidden/>
+              </w:rPr>
+              <w:fldChar w:fldCharType="begin"/>
+            </w:r>
+            <w:r>
+              <w:rPr>
+                <w:noProof/>
+                <w:webHidden/>
+              </w:rPr>
+              <w:instrText xml:space="preserve"> PAGEREF _Toc145679466 \h </w:instrText>
+            </w:r>
+            <w:r>
+              <w:rPr>
+                <w:noProof/>
+                <w:webHidden/>
+              </w:rPr>
+            </w:r>
+            <w:r>
+              <w:rPr>
+                <w:noProof/>
+                <w:webHidden/>
+              </w:rPr>
+              <w:fldChar w:fldCharType="separate"/>
+            </w:r>
+            <w:r>
+              <w:rPr>
+                <w:noProof/>
+                <w:webHidden/>
+              </w:rPr>
+              <w:t>4</w:t>
+            </w:r>
+            <w:r>
+              <w:rPr>
+                <w:noProof/>
+                <w:webHidden/>
+              </w:rPr>
+              <w:fldChar w:fldCharType="end"/>
+            </w:r>
+          </w:hyperlink>
+        </w:p>
+        <w:p>
+          <w:pPr>
+            <w:pStyle w:val="TOC3"/>
+            <w:tabs>
+              <w:tab w:val="right" w:leader="dot" w:pos="9350"/>
+            </w:tabs>
+            <w:rPr>
+              <w:rFonts w:asciiTheme="minorHAnsi" w:eastAsiaTheme="minorEastAsia" w:hAnsiTheme="minorHAnsi" w:cstheme="minorBidi"/>
+              <w:noProof/>
+              <w:kern w:val="2"/>
+              <w:sz w:val="22"/>
+              <w:szCs w:val="22"/>
+              <w14:ligatures w14:val="standardContextual"/>
+            </w:rPr>
+          </w:pPr>
+          <w:hyperlink w:anchor="_Toc145679467" w:history="1">
+            <w:r>
+              <w:rPr>
+                <w:rStyle w:val="Hyperlink"/>
+                <w:rFonts w:eastAsia="Arial"/>
+                <w:noProof/>
+              </w:rPr>
+              <w:t>Run Command</w:t>
+            </w:r>
+            <w:r>
+              <w:rPr>
+                <w:noProof/>
+                <w:webHidden/>
+              </w:rPr>
+              <w:tab/>
+            </w:r>
+            <w:r>
+              <w:rPr>
+                <w:noProof/>
+                <w:webHidden/>
+              </w:rPr>
+              <w:fldChar w:fldCharType="begin"/>
+            </w:r>
+            <w:r>
+              <w:rPr>
+                <w:noProof/>
+                <w:webHidden/>
+              </w:rPr>
+              <w:instrText xml:space="preserve"> PAGEREF _Toc145679467 \h </w:instrText>
+            </w:r>
+            <w:r>
+              <w:rPr>
+                <w:noProof/>
+                <w:webHidden/>
+              </w:rPr>
+            </w:r>
+            <w:r>
+              <w:rPr>
+                <w:noProof/>
+                <w:webHidden/>
+              </w:rPr>
+              <w:fldChar w:fldCharType="separate"/>
+            </w:r>
+            <w:r>
+              <w:rPr>
+                <w:noProof/>
+                <w:webHidden/>
+              </w:rPr>
+              <w:t>4</w:t>
+            </w:r>
+            <w:r>
+              <w:rPr>
+                <w:noProof/>
+                <w:webHidden/>
+              </w:rPr>
+              <w:fldChar w:fldCharType="end"/>
+            </w:r>
+          </w:hyperlink>
+        </w:p>
+        <w:p>
+          <w:pPr>
+            <w:pStyle w:val="TOC2"/>
+            <w:tabs>
+              <w:tab w:val="right" w:leader="dot" w:pos="9350"/>
+            </w:tabs>
+            <w:rPr>
+              <w:rFonts w:asciiTheme="minorHAnsi" w:eastAsiaTheme="minorEastAsia" w:hAnsiTheme="minorHAnsi" w:cstheme="minorBidi"/>
+              <w:noProof/>
+              <w:kern w:val="2"/>
+              <w:sz w:val="22"/>
+              <w:szCs w:val="22"/>
+              <w14:ligatures w14:val="standardContextual"/>
+            </w:rPr>
+          </w:pPr>
+          <w:hyperlink w:anchor="_Toc145679468" w:history="1">
+            <w:r>
+              <w:rPr>
+                <w:rStyle w:val="Hyperlink"/>
+                <w:rFonts w:eastAsia="Arial"/>
+                <w:noProof/>
+              </w:rPr>
+              <w:t>Docker Compose Explanation</w:t>
+            </w:r>
+            <w:r>
+              <w:rPr>
+                <w:noProof/>
+                <w:webHidden/>
+              </w:rPr>
+              <w:tab/>
+            </w:r>
+            <w:r>
+              <w:rPr>
+                <w:noProof/>
+                <w:webHidden/>
+              </w:rPr>
+              <w:fldChar w:fldCharType="begin"/>
+            </w:r>
+            <w:r>
+              <w:rPr>
+                <w:noProof/>
+                <w:webHidden/>
+              </w:rPr>
+              <w:instrText xml:space="preserve"> PAGEREF _Toc145679468 \h </w:instrText>
+            </w:r>
+            <w:r>
+              <w:rPr>
+                <w:noProof/>
+                <w:webHidden/>
+              </w:rPr>
+            </w:r>
+            <w:r>
+              <w:rPr>
+                <w:noProof/>
+                <w:webHidden/>
+              </w:rPr>
+              <w:fldChar w:fldCharType="separate"/>
+            </w:r>
+            <w:r>
+              <w:rPr>
+                <w:noProof/>
+                <w:webHidden/>
+              </w:rPr>
+              <w:t>4</w:t>
+            </w:r>
+            <w:r>
+              <w:rPr>
+                <w:noProof/>
+                <w:webHidden/>
+              </w:rPr>
+              <w:fldChar w:fldCharType="end"/>
+            </w:r>
+          </w:hyperlink>
+        </w:p>
+        <w:p>
+          <w:pPr>
+            <w:pStyle w:val="TOC3"/>
+            <w:tabs>
+              <w:tab w:val="right" w:leader="dot" w:pos="9350"/>
+            </w:tabs>
+            <w:rPr>
+              <w:rFonts w:asciiTheme="minorHAnsi" w:eastAsiaTheme="minorEastAsia" w:hAnsiTheme="minorHAnsi" w:cstheme="minorBidi"/>
+              <w:noProof/>
+              <w:kern w:val="2"/>
+              <w:sz w:val="22"/>
+              <w:szCs w:val="22"/>
+              <w14:ligatures w14:val="standardContextual"/>
+            </w:rPr>
+          </w:pPr>
+          <w:hyperlink w:anchor="_Toc145679469" w:history="1">
+            <w:r>
+              <w:rPr>
+                <w:rStyle w:val="Hyperlink"/>
+                <w:rFonts w:eastAsia="Arial"/>
+                <w:noProof/>
+              </w:rPr>
+              <w:t>Services</w:t>
+            </w:r>
+            <w:r>
+              <w:rPr>
+                <w:noProof/>
+                <w:webHidden/>
+              </w:rPr>
+              <w:tab/>
+            </w:r>
+            <w:r>
+              <w:rPr>
+                <w:noProof/>
+                <w:webHidden/>
+              </w:rPr>
+              <w:fldChar w:fldCharType="begin"/>
+            </w:r>
+            <w:r>
+              <w:rPr>
+                <w:noProof/>
+                <w:webHidden/>
+              </w:rPr>
+              <w:instrText xml:space="preserve"> PAGEREF _Toc145679469 \h </w:instrText>
+            </w:r>
+            <w:r>
+              <w:rPr>
+                <w:noProof/>
+                <w:webHidden/>
+              </w:rPr>
+            </w:r>
+            <w:r>
+              <w:rPr>
+                <w:noProof/>
+                <w:webHidden/>
+              </w:rPr>
+              <w:fldChar w:fldCharType="separate"/>
+            </w:r>
+            <w:r>
+              <w:rPr>
+                <w:noProof/>
+                <w:webHidden/>
+              </w:rPr>
+              <w:t>4</w:t>
+            </w:r>
+            <w:r>
+              <w:rPr>
+                <w:noProof/>
+                <w:webHidden/>
+              </w:rPr>
+              <w:fldChar w:fldCharType="end"/>
+            </w:r>
+          </w:hyperlink>
+        </w:p>
+        <w:p>
+          <w:pPr>
+            <w:pStyle w:val="TOC3"/>
+            <w:tabs>
+              <w:tab w:val="right" w:leader="dot" w:pos="9350"/>
+            </w:tabs>
+            <w:rPr>
+              <w:rFonts w:asciiTheme="minorHAnsi" w:eastAsiaTheme="minorEastAsia" w:hAnsiTheme="minorHAnsi" w:cstheme="minorBidi"/>
+              <w:noProof/>
+              <w:kern w:val="2"/>
+              <w:sz w:val="22"/>
+              <w:szCs w:val="22"/>
+              <w14:ligatures w14:val="standardContextual"/>
+            </w:rPr>
+          </w:pPr>
+          <w:hyperlink w:anchor="_Toc145679470" w:history="1">
+            <w:r>
+              <w:rPr>
+                <w:rStyle w:val="Hyperlink"/>
+                <w:rFonts w:eastAsia="Arial"/>
+                <w:noProof/>
+              </w:rPr>
+              <w:t>Volumes</w:t>
+            </w:r>
+            <w:r>
+              <w:rPr>
+                <w:noProof/>
+                <w:webHidden/>
+              </w:rPr>
+              <w:tab/>
+            </w:r>
+            <w:r>
+              <w:rPr>
+                <w:noProof/>
+                <w:webHidden/>
+              </w:rPr>
+              <w:fldChar w:fldCharType="begin"/>
+            </w:r>
+            <w:r>
+              <w:rPr>
+                <w:noProof/>
+                <w:webHidden/>
+              </w:rPr>
+              <w:instrText xml:space="preserve"> PAGEREF _Toc145679470 \h </w:instrText>
+            </w:r>
+            <w:r>
+              <w:rPr>
+                <w:noProof/>
+                <w:webHidden/>
+              </w:rPr>
+            </w:r>
+            <w:r>
+              <w:rPr>
+                <w:noProof/>
+                <w:webHidden/>
+              </w:rPr>
+              <w:fldChar w:fldCharType="separate"/>
+            </w:r>
+            <w:r>
+              <w:rPr>
+                <w:noProof/>
+                <w:webHidden/>
+              </w:rPr>
+              <w:t>4</w:t>
+            </w:r>
+            <w:r>
+              <w:rPr>
+                <w:noProof/>
+                <w:webHidden/>
+              </w:rPr>
+              <w:fldChar w:fldCharType="end"/>
+            </w:r>
+          </w:hyperlink>
+        </w:p>
+        <w:p>
+          <w:pPr>
+            <w:pStyle w:val="TOC3"/>
+            <w:tabs>
+              <w:tab w:val="right" w:leader="dot" w:pos="9350"/>
+            </w:tabs>
+            <w:rPr>
+              <w:rFonts w:asciiTheme="minorHAnsi" w:eastAsiaTheme="minorEastAsia" w:hAnsiTheme="minorHAnsi" w:cstheme="minorBidi"/>
+              <w:noProof/>
+              <w:kern w:val="2"/>
+              <w:sz w:val="22"/>
+              <w:szCs w:val="22"/>
+              <w14:ligatures w14:val="standardContextual"/>
+            </w:rPr>
+          </w:pPr>
+          <w:hyperlink w:anchor="_Toc145679471" w:history="1">
+            <w:r>
+              <w:rPr>
+                <w:rStyle w:val="Hyperlink"/>
+                <w:rFonts w:eastAsia="Arial"/>
+                <w:noProof/>
+              </w:rPr>
+              <w:t>Compose Up</w:t>
+            </w:r>
+            <w:r>
+              <w:rPr>
+                <w:noProof/>
+                <w:webHidden/>
+              </w:rPr>
+              <w:tab/>
+            </w:r>
+            <w:r>
+              <w:rPr>
+                <w:noProof/>
+                <w:webHidden/>
+              </w:rPr>
+              <w:fldChar w:fldCharType="begin"/>
+            </w:r>
+            <w:r>
+              <w:rPr>
+                <w:noProof/>
+                <w:webHidden/>
+              </w:rPr>
+              <w:instrText xml:space="preserve"> PAGEREF _Toc145679471 \h </w:instrText>
+            </w:r>
+            <w:r>
+              <w:rPr>
+                <w:noProof/>
+                <w:webHidden/>
+              </w:rPr>
+            </w:r>
+            <w:r>
+              <w:rPr>
+                <w:noProof/>
+                <w:webHidden/>
+              </w:rPr>
+              <w:fldChar w:fldCharType="separate"/>
+            </w:r>
+            <w:r>
+              <w:rPr>
+                <w:noProof/>
+                <w:webHidden/>
+              </w:rPr>
+              <w:t>5</w:t>
+            </w:r>
+            <w:r>
+              <w:rPr>
+                <w:noProof/>
+                <w:webHidden/>
+              </w:rPr>
+              <w:fldChar w:fldCharType="end"/>
+            </w:r>
+          </w:hyperlink>
+        </w:p>
+        <w:p>
+          <w:pPr>
+            <w:pStyle w:val="TOC1"/>
+            <w:tabs>
+              <w:tab w:val="right" w:leader="dot" w:pos="9350"/>
+            </w:tabs>
+            <w:rPr>
+              <w:rFonts w:asciiTheme="minorHAnsi" w:eastAsiaTheme="minorEastAsia" w:hAnsiTheme="minorHAnsi" w:cstheme="minorBidi"/>
+              <w:noProof/>
+              <w:kern w:val="2"/>
+              <w:sz w:val="22"/>
+              <w:szCs w:val="22"/>
+              <w14:ligatures w14:val="standardContextual"/>
+            </w:rPr>
+          </w:pPr>
+          <w:hyperlink w:anchor="_Toc145679472" w:history="1">
+            <w:r>
+              <w:rPr>
+                <w:rStyle w:val="Hyperlink"/>
+                <w:rFonts w:eastAsia="Arial"/>
+                <w:noProof/>
+              </w:rPr>
+              <w:t>Synopsis</w:t>
+            </w:r>
+            <w:r>
+              <w:rPr>
+                <w:noProof/>
+                <w:webHidden/>
+              </w:rPr>
+              <w:tab/>
+            </w:r>
+            <w:r>
+              <w:rPr>
+                <w:noProof/>
+                <w:webHidden/>
+              </w:rPr>
+              <w:fldChar w:fldCharType="begin"/>
+            </w:r>
+            <w:r>
+              <w:rPr>
+                <w:noProof/>
+                <w:webHidden/>
+              </w:rPr>
+              <w:instrText xml:space="preserve"> PAGEREF _Toc145679472 \h </w:instrText>
+            </w:r>
+            <w:r>
+              <w:rPr>
+                <w:noProof/>
+                <w:webHidden/>
+              </w:rPr>
+            </w:r>
+            <w:r>
+              <w:rPr>
+                <w:noProof/>
+                <w:webHidden/>
+              </w:rPr>
+              <w:fldChar w:fldCharType="separate"/>
+            </w:r>
+            <w:r>
+              <w:rPr>
+                <w:noProof/>
+                <w:webHidden/>
+              </w:rPr>
+              <w:t>6</w:t>
+            </w:r>
+            <w:r>
+              <w:rPr>
+                <w:noProof/>
+                <w:webHidden/>
+              </w:rPr>
+              <w:fldChar w:fldCharType="end"/>
+            </w:r>
+          </w:hyperlink>
+        </w:p>
+        <w:p>
+          <w:r>
+            <w:rPr>
+              <w:b/>
+              <w:bCs/>
+              <w:noProof/>
+            </w:rPr>
+            <w:fldChar w:fldCharType="end"/>
+          </w:r>
+        </w:p>
+      </w:sdtContent>
+    </w:sdt>
     <w:p>
       <w:pPr>
         <w:spacing w:after="160" w:line="259" w:lineRule="auto"/>
         <w:rPr>
-          <w:rFonts w:ascii="Courier New" w:eastAsia="Arial" w:hAnsi="Courier New" w:cs="Courier New"/>
+          <w:rFonts w:eastAsia="Arial" w:cs="Courier New"/>
           <w:bCs/>
           <w:color w:val="000000"/>
           <w:sz w:val="22"/>
@@ -407,12 +1501,39 @@
           <w:szCs w:val="22"/>
         </w:rPr>
       </w:pPr>
+      <w:r>
+        <w:rPr>
+          <w:rFonts w:eastAsia="Arial" w:cs="Courier New"/>
+          <w:bCs/>
+          <w:color w:val="000000"/>
+          <w:sz w:val="22"/>
+          <w:szCs w:val="22"/>
+        </w:rPr>
+        <w:br w:type="page"/>
+      </w:r>
+    </w:p>
+    <w:p>
+      <w:pPr>
+        <w:pStyle w:val="Heading1"/>
+        <w:rPr>
+          <w:rFonts w:eastAsia="Arial"/>
+        </w:rPr>
+      </w:pPr>
+      <w:bookmarkStart w:id="0" w:name="_Toc145679459"/>
+      <w:r>
+        <w:rPr>
+          <w:rFonts w:eastAsia="Arial"/>
+        </w:rPr>
+        <w:lastRenderedPageBreak/>
+        <w:t>Docker</w:t>
+      </w:r>
+      <w:bookmarkEnd w:id="0"/>
     </w:p>
     <w:p>
       <w:pPr>
         <w:spacing w:after="160" w:line="259" w:lineRule="auto"/>
         <w:rPr>
-          <w:rFonts w:ascii="Courier New" w:eastAsia="Arial" w:hAnsi="Courier New" w:cs="Courier New"/>
+          <w:rFonts w:eastAsia="Arial" w:cs="Courier New"/>
           <w:bCs/>
           <w:color w:val="000000"/>
           <w:sz w:val="22"/>
@@ -424,63 +1545,1442 @@
       <w:pPr>
         <w:spacing w:after="160" w:line="259" w:lineRule="auto"/>
         <w:rPr>
-          <w:rFonts w:ascii="Courier New" w:eastAsia="Arial" w:hAnsi="Courier New" w:cs="Courier New"/>
-          <w:bCs/>
-          <w:color w:val="000000"/>
-          <w:sz w:val="22"/>
-          <w:szCs w:val="22"/>
-        </w:rPr>
-      </w:pPr>
+          <w:rFonts w:eastAsia="Arial" w:cs="Courier New"/>
+          <w:bCs/>
+          <w:color w:val="000000"/>
+          <w:sz w:val="22"/>
+          <w:szCs w:val="22"/>
+        </w:rPr>
+      </w:pPr>
+      <w:r>
+        <w:rPr>
+          <w:rFonts w:eastAsia="Arial" w:cs="Courier New"/>
+          <w:bCs/>
+          <w:color w:val="000000"/>
+          <w:sz w:val="22"/>
+          <w:szCs w:val="22"/>
+        </w:rPr>
+        <w:t>Docker is a platform used to develop, ship, and run applications inside containers. A container is a lightweight, standalone, and executable software package that includes everything needed to run a piece of software, including the code, runtime, system tools, libraries, and settings. Containers are isolated from each other and the host system.</w:t>
+      </w:r>
     </w:p>
     <w:p>
       <w:pPr>
         <w:spacing w:after="160" w:line="259" w:lineRule="auto"/>
         <w:rPr>
-          <w:rFonts w:ascii="Courier New" w:eastAsia="Arial" w:hAnsi="Courier New" w:cs="Courier New"/>
-          <w:bCs/>
-          <w:color w:val="000000"/>
-          <w:sz w:val="22"/>
-          <w:szCs w:val="22"/>
-        </w:rPr>
-      </w:pPr>
-      <w:r>
-        <w:rPr>
-          <w:rFonts w:ascii="Courier New" w:eastAsia="Arial" w:hAnsi="Courier New" w:cs="Courier New"/>
-          <w:bCs/>
-          <w:color w:val="000000"/>
-          <w:sz w:val="22"/>
-          <w:szCs w:val="22"/>
-        </w:rPr>
+          <w:rFonts w:eastAsia="Arial" w:cs="Courier New"/>
+          <w:bCs/>
+          <w:color w:val="000000"/>
+          <w:sz w:val="22"/>
+          <w:szCs w:val="22"/>
+        </w:rPr>
+      </w:pPr>
+      <w:r>
+        <w:rPr>
+          <w:rFonts w:eastAsia="Arial" w:cs="Courier New"/>
+          <w:bCs/>
+          <w:color w:val="000000"/>
+          <w:sz w:val="22"/>
+          <w:szCs w:val="22"/>
+        </w:rPr>
+        <w:t>In the context of the Online Auction project, Docker is used to ensure that the application and its dependencies are packaged together and can be consistently deployed across various environments.</w:t>
+      </w:r>
+    </w:p>
+    <w:p>
+      <w:pPr>
+        <w:spacing w:after="160" w:line="259" w:lineRule="auto"/>
+        <w:rPr>
+          <w:rFonts w:eastAsia="Arial" w:cs="Courier New"/>
+          <w:bCs/>
+          <w:color w:val="000000"/>
+          <w:sz w:val="22"/>
+          <w:szCs w:val="22"/>
+        </w:rPr>
+      </w:pPr>
+    </w:p>
+    <w:p>
+      <w:pPr>
+        <w:pStyle w:val="Heading2"/>
+        <w:rPr>
+          <w:rFonts w:eastAsia="Arial"/>
+        </w:rPr>
+      </w:pPr>
+      <w:bookmarkStart w:id="1" w:name="_Toc145679460"/>
+      <w:r>
+        <w:rPr>
+          <w:rFonts w:eastAsia="Arial"/>
+        </w:rPr>
+        <w:t>Prerequisites</w:t>
+      </w:r>
+      <w:r>
+        <w:rPr>
+          <w:rFonts w:eastAsia="Arial"/>
+        </w:rPr>
+        <w:t xml:space="preserve"> for Docker</w:t>
+      </w:r>
+      <w:bookmarkEnd w:id="1"/>
+    </w:p>
+    <w:p>
+      <w:pPr>
+        <w:rPr>
+          <w:rFonts w:eastAsia="Arial"/>
+        </w:rPr>
+      </w:pPr>
+    </w:p>
+    <w:p>
+      <w:pPr>
+        <w:pStyle w:val="ListParagraph"/>
+        <w:numPr>
+          <w:ilvl w:val="0"/>
+          <w:numId w:val="2"/>
+        </w:numPr>
+        <w:rPr>
+          <w:rFonts w:eastAsia="Arial"/>
+        </w:rPr>
+      </w:pPr>
+      <w:r>
+        <w:rPr>
+          <w:rFonts w:eastAsia="Arial"/>
+        </w:rPr>
+        <w:t>Ensure you have Docker installed on your machine.</w:t>
+      </w:r>
+      <w:r>
+        <w:rPr>
+          <w:rFonts w:eastAsia="Arial"/>
+        </w:rPr>
+        <w:t xml:space="preserve"> Please refer to the </w:t>
+      </w:r>
+      <w:proofErr w:type="gramStart"/>
+      <w:r>
+        <w:rPr>
+          <w:rFonts w:eastAsia="Arial"/>
+        </w:rPr>
+        <w:t>install</w:t>
+      </w:r>
+      <w:proofErr w:type="gramEnd"/>
+      <w:r>
+        <w:rPr>
+          <w:rFonts w:eastAsia="Arial"/>
+        </w:rPr>
+        <w:t xml:space="preserve"> manual for instructions.</w:t>
+      </w:r>
+    </w:p>
+    <w:p>
+      <w:pPr>
+        <w:pStyle w:val="ListParagraph"/>
+        <w:numPr>
+          <w:ilvl w:val="0"/>
+          <w:numId w:val="2"/>
+        </w:numPr>
+        <w:rPr>
+          <w:rFonts w:eastAsia="Arial"/>
+        </w:rPr>
+      </w:pPr>
+      <w:r>
+        <w:rPr>
+          <w:rFonts w:eastAsia="Arial"/>
+        </w:rPr>
+        <w:t xml:space="preserve">Ensure Docker </w:t>
+      </w:r>
+      <w:r>
+        <w:rPr>
+          <w:rFonts w:eastAsia="Arial"/>
+        </w:rPr>
+        <w:t>Engine is running (start the Docker Desktop app).</w:t>
+      </w:r>
+    </w:p>
+    <w:p>
+      <w:pPr>
+        <w:pStyle w:val="ListParagraph"/>
+        <w:numPr>
+          <w:ilvl w:val="0"/>
+          <w:numId w:val="2"/>
+        </w:numPr>
+        <w:rPr>
+          <w:rFonts w:eastAsia="Arial"/>
+        </w:rPr>
+      </w:pPr>
+      <w:r>
+        <w:rPr>
+          <w:rFonts w:eastAsia="Arial"/>
+        </w:rPr>
+        <w:t xml:space="preserve">Have the Project cloned to your machine from </w:t>
+      </w:r>
+      <w:proofErr w:type="gramStart"/>
+      <w:r>
+        <w:rPr>
+          <w:rFonts w:eastAsia="Arial"/>
+        </w:rPr>
+        <w:t>GitHub</w:t>
+      </w:r>
+      <w:proofErr w:type="gramEnd"/>
+    </w:p>
+    <w:p>
+      <w:pPr>
+        <w:pStyle w:val="ListParagraph"/>
+        <w:rPr>
+          <w:rFonts w:eastAsia="Arial"/>
+        </w:rPr>
+      </w:pPr>
+    </w:p>
+    <w:p>
+      <w:pPr>
+        <w:pStyle w:val="Heading2"/>
+        <w:rPr>
+          <w:rFonts w:eastAsia="Arial"/>
+        </w:rPr>
+      </w:pPr>
+      <w:bookmarkStart w:id="2" w:name="_Toc145679461"/>
+      <w:proofErr w:type="spellStart"/>
+      <w:r>
+        <w:rPr>
+          <w:rFonts w:eastAsia="Arial"/>
+        </w:rPr>
+        <w:t>Dockerfile</w:t>
+      </w:r>
+      <w:proofErr w:type="spellEnd"/>
+      <w:r>
+        <w:rPr>
+          <w:rFonts w:eastAsia="Arial"/>
+        </w:rPr>
+        <w:t xml:space="preserve"> Explanation</w:t>
+      </w:r>
+      <w:bookmarkEnd w:id="2"/>
+    </w:p>
+    <w:p>
+      <w:pPr>
+        <w:rPr>
+          <w:rFonts w:eastAsia="Arial"/>
+        </w:rPr>
+      </w:pPr>
+    </w:p>
+    <w:p>
+      <w:pPr>
+        <w:rPr>
+          <w:rFonts w:eastAsia="Arial"/>
+        </w:rPr>
+      </w:pPr>
+      <w:r>
+        <w:rPr>
+          <w:rFonts w:eastAsia="Arial"/>
+        </w:rPr>
+        <w:t xml:space="preserve">The </w:t>
+      </w:r>
+      <w:proofErr w:type="spellStart"/>
+      <w:r>
+        <w:rPr>
+          <w:rStyle w:val="CodeChar"/>
+        </w:rPr>
+        <w:t>Dockerfile</w:t>
+      </w:r>
+      <w:proofErr w:type="spellEnd"/>
+      <w:r>
+        <w:rPr>
+          <w:rFonts w:eastAsia="Arial"/>
+        </w:rPr>
+        <w:t xml:space="preserve"> is a script used by Docker to automate the building of container images. Here's a breakdown of the provided </w:t>
+      </w:r>
+      <w:proofErr w:type="spellStart"/>
+      <w:r>
+        <w:rPr>
+          <w:rFonts w:eastAsia="Arial"/>
+        </w:rPr>
+        <w:t>Dockerfile</w:t>
+      </w:r>
+      <w:proofErr w:type="spellEnd"/>
+      <w:r>
+        <w:rPr>
+          <w:rFonts w:eastAsia="Arial"/>
+        </w:rPr>
+        <w:t>:</w:t>
+      </w:r>
+    </w:p>
+    <w:p>
+      <w:pPr>
+        <w:rPr>
+          <w:rFonts w:eastAsia="Arial"/>
+        </w:rPr>
+      </w:pPr>
+    </w:p>
+    <w:p>
+      <w:pPr>
+        <w:rPr>
+          <w:rFonts w:eastAsia="Arial"/>
+        </w:rPr>
+      </w:pPr>
+    </w:p>
+    <w:p>
+      <w:pPr>
+        <w:pStyle w:val="Heading3"/>
+        <w:rPr>
+          <w:rFonts w:eastAsia="Arial"/>
+        </w:rPr>
+      </w:pPr>
+      <w:bookmarkStart w:id="3" w:name="_Toc145679462"/>
+      <w:r>
+        <w:rPr>
+          <w:rFonts w:eastAsia="Arial"/>
+        </w:rPr>
+        <w:t>Base Image</w:t>
+      </w:r>
+      <w:bookmarkEnd w:id="3"/>
+    </w:p>
+    <w:p>
+      <w:pPr>
+        <w:rPr>
+          <w:rFonts w:eastAsia="Arial"/>
+          <w:b/>
+          <w:bCs/>
+        </w:rPr>
+      </w:pPr>
+    </w:p>
+    <w:p>
+      <w:pPr>
+        <w:pStyle w:val="Code"/>
+      </w:pPr>
+      <w:r>
+        <w:t>FROM maven:3.8.4-openjdk-17</w:t>
+      </w:r>
+    </w:p>
+    <w:p>
+      <w:pPr>
+        <w:rPr>
+          <w:rFonts w:eastAsia="Arial"/>
+        </w:rPr>
+      </w:pPr>
+    </w:p>
+    <w:p>
+      <w:pPr>
+        <w:spacing w:after="160" w:line="259" w:lineRule="auto"/>
+        <w:rPr>
+          <w:rFonts w:eastAsia="Arial" w:cs="Courier New"/>
+          <w:bCs/>
+          <w:color w:val="000000"/>
+          <w:sz w:val="22"/>
+          <w:szCs w:val="22"/>
+        </w:rPr>
+      </w:pPr>
+      <w:r>
+        <w:rPr>
+          <w:rFonts w:eastAsia="Arial" w:cs="Courier New"/>
+          <w:bCs/>
+          <w:color w:val="000000"/>
+          <w:sz w:val="22"/>
+          <w:szCs w:val="22"/>
+        </w:rPr>
+        <w:t>This line specifies that the base image for this container will be the official Maven image with Java 17. This means that the container will have both Maven and Java pre-installed.</w:t>
+      </w:r>
+    </w:p>
+    <w:p>
+      <w:pPr>
+        <w:spacing w:after="160" w:line="259" w:lineRule="auto"/>
+        <w:rPr>
+          <w:rFonts w:eastAsia="Arial" w:cs="Courier New"/>
+          <w:bCs/>
+          <w:color w:val="000000"/>
+          <w:sz w:val="22"/>
+          <w:szCs w:val="22"/>
+        </w:rPr>
+      </w:pPr>
+    </w:p>
+    <w:p>
+      <w:pPr>
+        <w:pStyle w:val="Heading3"/>
+        <w:rPr>
+          <w:rFonts w:eastAsia="Arial"/>
+        </w:rPr>
+      </w:pPr>
+      <w:bookmarkStart w:id="4" w:name="_Toc145679463"/>
+      <w:r>
+        <w:rPr>
+          <w:rFonts w:eastAsia="Arial"/>
+        </w:rPr>
+        <w:t>Working Directory</w:t>
+      </w:r>
+      <w:bookmarkEnd w:id="4"/>
+    </w:p>
+    <w:p>
+      <w:pPr>
+        <w:rPr>
+          <w:rFonts w:eastAsia="Arial"/>
+          <w:b/>
+          <w:bCs/>
+        </w:rPr>
+      </w:pPr>
+    </w:p>
+    <w:p>
+      <w:pPr>
+        <w:pStyle w:val="Code"/>
+      </w:pPr>
+      <w:r>
+        <w:t>WORKDIR /</w:t>
+      </w:r>
+      <w:proofErr w:type="spellStart"/>
+      <w:r>
+        <w:t>OnlineAuction</w:t>
+      </w:r>
+      <w:proofErr w:type="spellEnd"/>
+    </w:p>
+    <w:p>
+      <w:pPr>
+        <w:rPr>
+          <w:rFonts w:eastAsia="Arial"/>
+        </w:rPr>
+      </w:pPr>
+    </w:p>
+    <w:p>
+      <w:pPr>
+        <w:spacing w:after="160" w:line="259" w:lineRule="auto"/>
+        <w:rPr>
+          <w:rFonts w:eastAsia="Arial" w:cs="Courier New"/>
+          <w:bCs/>
+          <w:color w:val="000000"/>
+          <w:sz w:val="22"/>
+          <w:szCs w:val="22"/>
+        </w:rPr>
+      </w:pPr>
+      <w:r>
+        <w:rPr>
+          <w:rFonts w:eastAsia="Arial" w:cs="Courier New"/>
+          <w:bCs/>
+          <w:color w:val="000000"/>
+          <w:sz w:val="22"/>
+          <w:szCs w:val="22"/>
+        </w:rPr>
+        <w:t>This sets the working directory inside the container to /</w:t>
+      </w:r>
+      <w:proofErr w:type="spellStart"/>
+      <w:r>
+        <w:rPr>
+          <w:rFonts w:eastAsia="Arial" w:cs="Courier New"/>
+          <w:bCs/>
+          <w:color w:val="000000"/>
+          <w:sz w:val="22"/>
+          <w:szCs w:val="22"/>
+        </w:rPr>
+        <w:t>OnlineAuction</w:t>
+      </w:r>
+      <w:proofErr w:type="spellEnd"/>
+      <w:r>
+        <w:rPr>
+          <w:rFonts w:eastAsia="Arial" w:cs="Courier New"/>
+          <w:bCs/>
+          <w:color w:val="000000"/>
+          <w:sz w:val="22"/>
+          <w:szCs w:val="22"/>
+        </w:rPr>
+        <w:t>.</w:t>
+      </w:r>
+    </w:p>
+    <w:p>
+      <w:pPr>
+        <w:spacing w:after="160" w:line="259" w:lineRule="auto"/>
+        <w:rPr>
+          <w:rFonts w:eastAsia="Arial" w:cs="Courier New"/>
+          <w:bCs/>
+          <w:color w:val="000000"/>
+          <w:sz w:val="22"/>
+          <w:szCs w:val="22"/>
+        </w:rPr>
+      </w:pPr>
+    </w:p>
+    <w:p>
+      <w:pPr>
+        <w:pStyle w:val="Heading3"/>
+        <w:rPr>
+          <w:rFonts w:eastAsia="Arial"/>
+        </w:rPr>
+      </w:pPr>
+      <w:bookmarkStart w:id="5" w:name="_Toc145679464"/>
+      <w:r>
+        <w:rPr>
+          <w:rFonts w:eastAsia="Arial"/>
+        </w:rPr>
+        <w:t>Copying Project Files</w:t>
+      </w:r>
+      <w:bookmarkEnd w:id="5"/>
+    </w:p>
+    <w:p>
+      <w:pPr>
+        <w:rPr>
+          <w:rFonts w:eastAsia="Arial"/>
+        </w:rPr>
+      </w:pPr>
+    </w:p>
+    <w:p>
+      <w:pPr>
+        <w:pStyle w:val="Code"/>
+      </w:pPr>
+      <w:r>
+        <w:t xml:space="preserve">COPY </w:t>
+      </w:r>
+      <w:proofErr w:type="gramStart"/>
+      <w:r>
+        <w:t>pom.xml .</w:t>
+      </w:r>
+      <w:proofErr w:type="gramEnd"/>
+    </w:p>
+    <w:p>
+      <w:pPr>
+        <w:pStyle w:val="Code"/>
+      </w:pPr>
+      <w:r>
+        <w:t xml:space="preserve">COPY </w:t>
+      </w:r>
+      <w:proofErr w:type="spellStart"/>
+      <w:proofErr w:type="gramStart"/>
+      <w:r>
+        <w:t>src</w:t>
+      </w:r>
+      <w:proofErr w:type="spellEnd"/>
+      <w:r>
+        <w:t xml:space="preserve"> .</w:t>
+      </w:r>
+      <w:proofErr w:type="gramEnd"/>
+      <w:r>
+        <w:t>/</w:t>
+      </w:r>
+      <w:proofErr w:type="spellStart"/>
+      <w:r>
+        <w:t>src</w:t>
+      </w:r>
+      <w:proofErr w:type="spellEnd"/>
+    </w:p>
+    <w:p>
+      <w:pPr>
+        <w:spacing w:after="160" w:line="259" w:lineRule="auto"/>
+        <w:rPr>
+          <w:rFonts w:eastAsia="Arial" w:cs="Courier New"/>
+          <w:bCs/>
+          <w:color w:val="000000"/>
+          <w:sz w:val="22"/>
+          <w:szCs w:val="22"/>
+        </w:rPr>
+      </w:pPr>
+    </w:p>
+    <w:p>
+      <w:pPr>
+        <w:spacing w:after="160" w:line="259" w:lineRule="auto"/>
+        <w:rPr>
+          <w:rFonts w:eastAsia="Arial" w:cs="Courier New"/>
+          <w:bCs/>
+          <w:color w:val="000000"/>
+          <w:sz w:val="22"/>
+          <w:szCs w:val="22"/>
+        </w:rPr>
+      </w:pPr>
+      <w:r>
+        <w:rPr>
+          <w:rFonts w:eastAsia="Arial" w:cs="Courier New"/>
+          <w:bCs/>
+          <w:color w:val="000000"/>
+          <w:sz w:val="22"/>
+          <w:szCs w:val="22"/>
+        </w:rPr>
+        <w:t xml:space="preserve">These lines copy the </w:t>
+      </w:r>
+      <w:r>
+        <w:rPr>
+          <w:rStyle w:val="CodeChar"/>
+        </w:rPr>
+        <w:t>pom.xml</w:t>
+      </w:r>
+      <w:r>
+        <w:rPr>
+          <w:rFonts w:eastAsia="Arial" w:cs="Courier New"/>
+          <w:bCs/>
+          <w:color w:val="000000"/>
+          <w:sz w:val="22"/>
+          <w:szCs w:val="22"/>
+        </w:rPr>
+        <w:t xml:space="preserve"> (Maven project file) and the </w:t>
+      </w:r>
+      <w:proofErr w:type="spellStart"/>
+      <w:r>
+        <w:rPr>
+          <w:rFonts w:eastAsia="Arial" w:cs="Courier New"/>
+          <w:bCs/>
+          <w:color w:val="000000"/>
+          <w:sz w:val="22"/>
+          <w:szCs w:val="22"/>
+        </w:rPr>
+        <w:t>src</w:t>
+      </w:r>
+      <w:proofErr w:type="spellEnd"/>
+      <w:r>
+        <w:rPr>
+          <w:rFonts w:eastAsia="Arial" w:cs="Courier New"/>
+          <w:bCs/>
+          <w:color w:val="000000"/>
+          <w:sz w:val="22"/>
+          <w:szCs w:val="22"/>
+        </w:rPr>
+        <w:t xml:space="preserve"> directory (source code) into the container's working directory.</w:t>
+      </w:r>
+    </w:p>
+    <w:p>
+      <w:pPr>
+        <w:spacing w:after="160" w:line="259" w:lineRule="auto"/>
+        <w:rPr>
+          <w:rFonts w:eastAsia="Arial" w:cs="Courier New"/>
+          <w:bCs/>
+          <w:color w:val="000000"/>
+          <w:sz w:val="22"/>
+          <w:szCs w:val="22"/>
+        </w:rPr>
+      </w:pPr>
+    </w:p>
+    <w:p>
+      <w:pPr>
+        <w:pStyle w:val="Heading3"/>
+        <w:rPr>
+          <w:rFonts w:eastAsia="Arial"/>
+        </w:rPr>
+      </w:pPr>
+      <w:bookmarkStart w:id="6" w:name="_Toc145679465"/>
+      <w:r>
+        <w:rPr>
+          <w:rFonts w:eastAsia="Arial"/>
+        </w:rPr>
+        <w:lastRenderedPageBreak/>
+        <w:t>Build Project</w:t>
+      </w:r>
+      <w:bookmarkEnd w:id="6"/>
+    </w:p>
+    <w:p>
+      <w:pPr>
+        <w:rPr>
+          <w:rFonts w:eastAsia="Arial"/>
+        </w:rPr>
+      </w:pPr>
+    </w:p>
+    <w:p>
+      <w:pPr>
+        <w:pStyle w:val="Code"/>
+      </w:pPr>
+      <w:r>
+        <w:t xml:space="preserve">RUN </w:t>
+      </w:r>
+      <w:proofErr w:type="spellStart"/>
+      <w:r>
+        <w:t>mvn</w:t>
+      </w:r>
+      <w:proofErr w:type="spellEnd"/>
+      <w:r>
+        <w:t xml:space="preserve"> clean install -</w:t>
+      </w:r>
+      <w:proofErr w:type="spellStart"/>
+      <w:proofErr w:type="gramStart"/>
+      <w:r>
+        <w:t>DskipTests</w:t>
+      </w:r>
+      <w:proofErr w:type="spellEnd"/>
+      <w:proofErr w:type="gramEnd"/>
+    </w:p>
+    <w:p>
+      <w:pPr>
+        <w:rPr>
+          <w:rFonts w:eastAsia="Arial"/>
+        </w:rPr>
+      </w:pPr>
+    </w:p>
+    <w:p>
+      <w:pPr>
+        <w:rPr>
+          <w:rFonts w:eastAsia="Arial"/>
+        </w:rPr>
+      </w:pPr>
+      <w:r>
+        <w:rPr>
+          <w:rFonts w:eastAsia="Arial"/>
+        </w:rPr>
+        <w:t>This runs the Maven command to clean any previous builds, install the project dependencies, and compile the source code. Tests are skipped in this process.</w:t>
+      </w:r>
+    </w:p>
+    <w:p>
+      <w:pPr>
+        <w:rPr>
+          <w:rFonts w:eastAsia="Arial"/>
+        </w:rPr>
+      </w:pPr>
+    </w:p>
+    <w:p>
+      <w:pPr>
+        <w:pStyle w:val="Heading3"/>
+      </w:pPr>
+      <w:bookmarkStart w:id="7" w:name="_Toc145679466"/>
+      <w:r>
+        <w:t>Expose Port</w:t>
+      </w:r>
+      <w:bookmarkEnd w:id="7"/>
+    </w:p>
+    <w:p>
+      <w:pPr>
+        <w:rPr>
+          <w:rFonts w:eastAsia="Arial"/>
+        </w:rPr>
+      </w:pPr>
+    </w:p>
+    <w:p>
+      <w:pPr>
+        <w:pStyle w:val="Code"/>
+      </w:pPr>
+      <w:r>
+        <w:t>EXPOSE 8080</w:t>
+      </w:r>
+    </w:p>
+    <w:p>
+      <w:pPr>
+        <w:spacing w:after="160" w:line="259" w:lineRule="auto"/>
+        <w:rPr>
+          <w:rFonts w:eastAsia="Arial" w:cs="Courier New"/>
+          <w:bCs/>
+          <w:color w:val="000000"/>
+          <w:sz w:val="22"/>
+          <w:szCs w:val="22"/>
+        </w:rPr>
+      </w:pPr>
+    </w:p>
+    <w:p>
+      <w:pPr>
+        <w:spacing w:after="160" w:line="259" w:lineRule="auto"/>
+        <w:rPr>
+          <w:rFonts w:eastAsia="Arial" w:cs="Courier New"/>
+          <w:bCs/>
+          <w:color w:val="000000"/>
+          <w:sz w:val="22"/>
+          <w:szCs w:val="22"/>
+        </w:rPr>
+      </w:pPr>
+      <w:r>
+        <w:rPr>
+          <w:rFonts w:eastAsia="Arial" w:cs="Courier New"/>
+          <w:bCs/>
+          <w:color w:val="000000"/>
+          <w:sz w:val="22"/>
+          <w:szCs w:val="22"/>
+        </w:rPr>
+        <w:t>This exposes port 8080 from the container, which is the default port for Spring Boot applications.</w:t>
+      </w:r>
+    </w:p>
+    <w:p>
+      <w:pPr>
+        <w:spacing w:after="160" w:line="259" w:lineRule="auto"/>
+        <w:rPr>
+          <w:rFonts w:eastAsia="Arial" w:cs="Courier New"/>
+          <w:bCs/>
+          <w:color w:val="000000"/>
+          <w:sz w:val="22"/>
+          <w:szCs w:val="22"/>
+        </w:rPr>
+      </w:pPr>
+    </w:p>
+    <w:p>
+      <w:pPr>
+        <w:pStyle w:val="Heading3"/>
+        <w:rPr>
+          <w:rFonts w:eastAsia="Arial"/>
+        </w:rPr>
+      </w:pPr>
+      <w:bookmarkStart w:id="8" w:name="_Toc145679467"/>
+      <w:r>
+        <w:rPr>
+          <w:rFonts w:eastAsia="Arial"/>
+        </w:rPr>
+        <w:t>Run Command</w:t>
+      </w:r>
+      <w:bookmarkEnd w:id="8"/>
+    </w:p>
+    <w:p>
+      <w:pPr>
+        <w:rPr>
+          <w:rFonts w:eastAsia="Arial"/>
+        </w:rPr>
+      </w:pPr>
+    </w:p>
+    <w:p>
+      <w:pPr>
+        <w:pStyle w:val="Code"/>
+      </w:pPr>
+      <w:r>
+        <w:t>EXPOSE 8080</w:t>
+      </w:r>
+    </w:p>
+    <w:p>
+      <w:pPr>
+        <w:rPr>
+          <w:rFonts w:eastAsia="Arial"/>
+        </w:rPr>
+      </w:pPr>
+    </w:p>
+    <w:p>
+      <w:pPr>
+        <w:spacing w:after="160" w:line="259" w:lineRule="auto"/>
+        <w:rPr>
+          <w:rFonts w:eastAsia="Arial" w:cs="Courier New"/>
+          <w:bCs/>
+          <w:color w:val="000000"/>
+          <w:sz w:val="22"/>
+          <w:szCs w:val="22"/>
+        </w:rPr>
+      </w:pPr>
+      <w:r>
+        <w:rPr>
+          <w:rFonts w:eastAsia="Arial" w:cs="Courier New"/>
+          <w:bCs/>
+          <w:color w:val="000000"/>
+          <w:sz w:val="22"/>
+          <w:szCs w:val="22"/>
+        </w:rPr>
+        <w:t xml:space="preserve">This is the command that will be executed when the container starts. It runs the Spring Boot </w:t>
+      </w:r>
+      <w:r>
+        <w:rPr>
+          <w:rFonts w:eastAsia="Arial" w:cs="Courier New"/>
+          <w:bCs/>
+          <w:color w:val="000000"/>
+          <w:sz w:val="22"/>
+          <w:szCs w:val="22"/>
+        </w:rPr>
+        <w:t>application.</w:t>
+      </w:r>
+    </w:p>
+    <w:p>
+      <w:pPr>
+        <w:spacing w:after="160" w:line="259" w:lineRule="auto"/>
+        <w:rPr>
+          <w:rFonts w:eastAsia="Arial" w:cs="Courier New"/>
+          <w:bCs/>
+          <w:color w:val="000000"/>
+          <w:sz w:val="22"/>
+          <w:szCs w:val="22"/>
+        </w:rPr>
+      </w:pPr>
+    </w:p>
+    <w:p>
+      <w:pPr>
+        <w:pStyle w:val="Heading2"/>
+        <w:rPr>
+          <w:rFonts w:eastAsia="Arial"/>
+        </w:rPr>
+      </w:pPr>
+      <w:bookmarkStart w:id="9" w:name="_Toc145679468"/>
+      <w:r>
+        <w:rPr>
+          <w:rFonts w:eastAsia="Arial"/>
+        </w:rPr>
+        <w:t>Docker Compose Explanation</w:t>
+      </w:r>
+      <w:bookmarkEnd w:id="9"/>
+    </w:p>
+    <w:p>
+      <w:pPr>
+        <w:rPr>
+          <w:rFonts w:eastAsia="Arial"/>
+        </w:rPr>
+      </w:pPr>
+    </w:p>
+    <w:p>
+      <w:pPr>
+        <w:spacing w:after="160" w:line="259" w:lineRule="auto"/>
+        <w:rPr>
+          <w:rFonts w:eastAsia="Arial" w:cs="Courier New"/>
+          <w:bCs/>
+          <w:color w:val="000000"/>
+          <w:sz w:val="22"/>
+          <w:szCs w:val="22"/>
+        </w:rPr>
+      </w:pPr>
+      <w:r>
+        <w:rPr>
+          <w:rFonts w:eastAsia="Arial" w:cs="Courier New"/>
+          <w:bCs/>
+          <w:color w:val="000000"/>
+          <w:sz w:val="22"/>
+          <w:szCs w:val="22"/>
+        </w:rPr>
+        <w:t xml:space="preserve">Docker Compose is a tool for defining and running multi-container Docker applications. The provided </w:t>
+      </w:r>
+      <w:r>
+        <w:rPr>
+          <w:rStyle w:val="CodeChar"/>
+        </w:rPr>
+        <w:t>docker-</w:t>
+      </w:r>
+      <w:proofErr w:type="spellStart"/>
+      <w:r>
+        <w:rPr>
+          <w:rStyle w:val="CodeChar"/>
+        </w:rPr>
+        <w:t>compose.yml</w:t>
+      </w:r>
+      <w:proofErr w:type="spellEnd"/>
+      <w:r>
+        <w:rPr>
+          <w:rFonts w:eastAsia="Arial" w:cs="Courier New"/>
+          <w:bCs/>
+          <w:color w:val="000000"/>
+          <w:sz w:val="22"/>
+          <w:szCs w:val="22"/>
+        </w:rPr>
+        <w:t xml:space="preserve"> file defines the services, networks, and volumes for the Online Auction project.</w:t>
+      </w:r>
+    </w:p>
+    <w:p>
+      <w:pPr>
+        <w:pStyle w:val="Heading3"/>
+        <w:rPr>
+          <w:rFonts w:eastAsia="Arial"/>
+        </w:rPr>
+      </w:pPr>
+    </w:p>
+    <w:p>
+      <w:pPr>
+        <w:pStyle w:val="Heading3"/>
+        <w:rPr>
+          <w:rFonts w:eastAsia="Arial"/>
+        </w:rPr>
+      </w:pPr>
+      <w:bookmarkStart w:id="10" w:name="_Toc145679469"/>
+      <w:r>
+        <w:rPr>
+          <w:rFonts w:eastAsia="Arial"/>
+        </w:rPr>
+        <w:t>Services</w:t>
+      </w:r>
+      <w:bookmarkEnd w:id="10"/>
+    </w:p>
+    <w:p>
+      <w:pPr>
+        <w:rPr>
+          <w:rFonts w:eastAsia="Arial"/>
+        </w:rPr>
+      </w:pPr>
+    </w:p>
+    <w:p>
+      <w:pPr>
+        <w:pStyle w:val="Heading4"/>
+        <w:rPr>
+          <w:rFonts w:eastAsia="Arial"/>
+        </w:rPr>
+      </w:pPr>
+      <w:r>
+        <w:rPr>
+          <w:rFonts w:eastAsia="Arial"/>
+        </w:rPr>
+        <w:t>a</w:t>
+      </w:r>
+      <w:r>
+        <w:rPr>
+          <w:rFonts w:eastAsia="Arial"/>
+        </w:rPr>
+        <w:t>pp</w:t>
+      </w:r>
+    </w:p>
+    <w:p>
+      <w:pPr>
+        <w:rPr>
+          <w:rFonts w:eastAsia="Arial"/>
+        </w:rPr>
+      </w:pPr>
+      <w:r>
+        <w:rPr>
+          <w:rFonts w:eastAsia="Arial"/>
+        </w:rPr>
+        <w:t xml:space="preserve">This service represents the main application. It depends on the </w:t>
+      </w:r>
+      <w:proofErr w:type="spellStart"/>
+      <w:r>
+        <w:rPr>
+          <w:rStyle w:val="CodeChar"/>
+        </w:rPr>
+        <w:t>mysql</w:t>
+      </w:r>
+      <w:proofErr w:type="spellEnd"/>
+      <w:r>
+        <w:rPr>
+          <w:rFonts w:eastAsia="Arial"/>
+        </w:rPr>
+        <w:t xml:space="preserve"> service, builds the image using the provided </w:t>
+      </w:r>
+      <w:proofErr w:type="spellStart"/>
+      <w:r>
+        <w:rPr>
+          <w:rFonts w:eastAsia="Arial"/>
+        </w:rPr>
+        <w:t>Dockerfile</w:t>
+      </w:r>
+      <w:proofErr w:type="spellEnd"/>
+      <w:r>
+        <w:rPr>
+          <w:rFonts w:eastAsia="Arial"/>
+        </w:rPr>
+        <w:t>, maps port 6868 on the host to port 8080 on the container, and sets various environment variables for Spring Boot configuration.</w:t>
+      </w:r>
+    </w:p>
+    <w:p>
+      <w:pPr>
+        <w:rPr>
+          <w:rFonts w:eastAsia="Arial"/>
+        </w:rPr>
+      </w:pPr>
+    </w:p>
+    <w:p>
+      <w:pPr>
+        <w:rPr>
+          <w:rFonts w:eastAsia="Arial"/>
+        </w:rPr>
+      </w:pPr>
+      <w:r>
+        <w:rPr>
+          <w:rFonts w:eastAsia="Arial"/>
+        </w:rPr>
+        <w:t xml:space="preserve">The </w:t>
+      </w:r>
+      <w:r>
+        <w:rPr>
+          <w:rStyle w:val="CodeChar"/>
+        </w:rPr>
+        <w:t>volumes</w:t>
+      </w:r>
+      <w:r>
+        <w:rPr>
+          <w:rFonts w:eastAsia="Arial"/>
+        </w:rPr>
+        <w:t xml:space="preserve"> directive is used to mount the Maven local repository from the host to the container, ensuring that dependencies are </w:t>
+      </w:r>
+      <w:proofErr w:type="gramStart"/>
+      <w:r>
+        <w:rPr>
+          <w:rFonts w:eastAsia="Arial"/>
+        </w:rPr>
+        <w:t>cached</w:t>
+      </w:r>
+      <w:proofErr w:type="gramEnd"/>
+      <w:r>
+        <w:rPr>
+          <w:rFonts w:eastAsia="Arial"/>
+        </w:rPr>
+        <w:t xml:space="preserve"> and reused between builds.</w:t>
+      </w:r>
+    </w:p>
+    <w:p>
+      <w:pPr>
+        <w:rPr>
+          <w:rFonts w:eastAsia="Arial"/>
+        </w:rPr>
+      </w:pPr>
+    </w:p>
+    <w:p>
+      <w:pPr>
+        <w:rPr>
+          <w:rFonts w:eastAsia="Arial"/>
+        </w:rPr>
+      </w:pPr>
+      <w:r>
+        <w:rPr>
+          <w:rFonts w:eastAsia="Arial"/>
+        </w:rPr>
+        <w:t xml:space="preserve">The </w:t>
+      </w:r>
+      <w:proofErr w:type="spellStart"/>
+      <w:r>
+        <w:rPr>
+          <w:rStyle w:val="CodeChar"/>
+        </w:rPr>
+        <w:t>stdin_open</w:t>
+      </w:r>
+      <w:proofErr w:type="spellEnd"/>
+      <w:r>
+        <w:rPr>
+          <w:rFonts w:eastAsia="Arial"/>
+        </w:rPr>
+        <w:t xml:space="preserve"> and </w:t>
+      </w:r>
+      <w:proofErr w:type="spellStart"/>
+      <w:r>
+        <w:rPr>
+          <w:rStyle w:val="CodeChar"/>
+        </w:rPr>
+        <w:t>tty</w:t>
+      </w:r>
+      <w:proofErr w:type="spellEnd"/>
+      <w:r>
+        <w:rPr>
+          <w:rFonts w:eastAsia="Arial"/>
+        </w:rPr>
+        <w:t xml:space="preserve"> options are set to true, allowing you to interact with the app service as if it were running in the foreground.</w:t>
+      </w:r>
+    </w:p>
+    <w:p>
+      <w:pPr>
+        <w:rPr>
+          <w:rFonts w:eastAsia="Arial"/>
+        </w:rPr>
+      </w:pPr>
+    </w:p>
+    <w:p>
+      <w:pPr>
+        <w:pStyle w:val="Heading4"/>
+        <w:rPr>
+          <w:rFonts w:eastAsia="Arial"/>
+        </w:rPr>
+      </w:pPr>
+      <w:proofErr w:type="spellStart"/>
+      <w:r>
+        <w:rPr>
+          <w:rFonts w:eastAsia="Arial"/>
+        </w:rPr>
+        <w:t>mysql</w:t>
+      </w:r>
+      <w:proofErr w:type="spellEnd"/>
+    </w:p>
+    <w:p>
+      <w:pPr>
+        <w:rPr>
+          <w:rFonts w:eastAsia="Arial"/>
+        </w:rPr>
+      </w:pPr>
+      <w:r>
+        <w:rPr>
+          <w:rFonts w:eastAsia="Arial"/>
+        </w:rPr>
+        <w:t xml:space="preserve">This service uses the official MySQL 8.0 image. It sets the root password and initializes a database named </w:t>
+      </w:r>
+      <w:r>
+        <w:rPr>
+          <w:rStyle w:val="CodeChar"/>
+        </w:rPr>
+        <w:t>online-auction</w:t>
+      </w:r>
+      <w:r>
+        <w:rPr>
+          <w:rFonts w:eastAsia="Arial"/>
+        </w:rPr>
+        <w:t xml:space="preserve">. The </w:t>
+      </w:r>
+      <w:proofErr w:type="spellStart"/>
+      <w:r>
+        <w:rPr>
+          <w:rStyle w:val="CodeChar"/>
+        </w:rPr>
+        <w:t>import.sql</w:t>
+      </w:r>
+      <w:proofErr w:type="spellEnd"/>
+      <w:r>
+        <w:rPr>
+          <w:rFonts w:eastAsia="Arial"/>
+        </w:rPr>
+        <w:t xml:space="preserve"> file from the project is copied to the container's initialization directory, ensuring that the database schema and initial data are loaded when the container starts.</w:t>
+      </w:r>
+    </w:p>
+    <w:p>
+      <w:pPr>
+        <w:rPr>
+          <w:rFonts w:eastAsia="Arial"/>
+        </w:rPr>
+      </w:pPr>
+    </w:p>
+    <w:p>
+      <w:pPr>
+        <w:rPr>
+          <w:rFonts w:eastAsia="Arial"/>
+        </w:rPr>
+      </w:pPr>
+      <w:r>
+        <w:rPr>
+          <w:rFonts w:eastAsia="Arial"/>
+        </w:rPr>
+        <w:t xml:space="preserve">The </w:t>
+      </w:r>
+      <w:r>
+        <w:rPr>
+          <w:rStyle w:val="CodeChar"/>
+        </w:rPr>
+        <w:t>volumes</w:t>
+      </w:r>
+      <w:r>
+        <w:rPr>
+          <w:rFonts w:eastAsia="Arial"/>
+        </w:rPr>
+        <w:t xml:space="preserve"> directive is used to persist the MySQL data on the host machine, ensuring that data is not lost when the container is stopped or removed.</w:t>
+      </w:r>
+    </w:p>
+    <w:p>
+      <w:pPr>
+        <w:rPr>
+          <w:rFonts w:eastAsia="Arial"/>
+        </w:rPr>
+      </w:pPr>
+    </w:p>
+    <w:p>
+      <w:pPr>
+        <w:rPr>
+          <w:rFonts w:eastAsia="Arial"/>
+        </w:rPr>
+      </w:pPr>
+    </w:p>
+    <w:p>
+      <w:pPr>
+        <w:pStyle w:val="Heading3"/>
+        <w:rPr>
+          <w:rFonts w:eastAsia="Arial"/>
+        </w:rPr>
+      </w:pPr>
+      <w:bookmarkStart w:id="11" w:name="_Toc145679470"/>
+      <w:r>
+        <w:rPr>
+          <w:rFonts w:eastAsia="Arial"/>
+        </w:rPr>
+        <w:t>Volumes</w:t>
+      </w:r>
+      <w:bookmarkEnd w:id="11"/>
+    </w:p>
+    <w:p>
+      <w:pPr>
+        <w:rPr>
+          <w:rFonts w:eastAsia="Arial"/>
+        </w:rPr>
+      </w:pPr>
+    </w:p>
+    <w:p>
+      <w:pPr>
+        <w:pStyle w:val="Code"/>
+      </w:pPr>
+      <w:r>
+        <w:lastRenderedPageBreak/>
+        <w:t>volumes:</w:t>
+      </w:r>
+    </w:p>
+    <w:p>
+      <w:pPr>
+        <w:pStyle w:val="Code"/>
+      </w:pPr>
+      <w:r>
+        <w:t xml:space="preserve">  online-auction-</w:t>
+      </w:r>
+      <w:proofErr w:type="spellStart"/>
+      <w:r>
+        <w:t>db</w:t>
+      </w:r>
+      <w:proofErr w:type="spellEnd"/>
+      <w:r>
+        <w:t>:</w:t>
+      </w:r>
+    </w:p>
+    <w:p>
+      <w:pPr>
+        <w:rPr>
+          <w:rFonts w:eastAsia="Arial"/>
+        </w:rPr>
+      </w:pPr>
+    </w:p>
+    <w:p>
+      <w:pPr>
+        <w:rPr>
+          <w:rFonts w:eastAsia="Arial"/>
+        </w:rPr>
+      </w:pPr>
+      <w:r>
+        <w:rPr>
+          <w:rFonts w:eastAsia="Arial"/>
+        </w:rPr>
+        <w:t xml:space="preserve">This defines a named volume </w:t>
+      </w:r>
+      <w:r>
+        <w:rPr>
+          <w:rStyle w:val="CodeChar"/>
+        </w:rPr>
+        <w:t>online-auction-</w:t>
+      </w:r>
+      <w:proofErr w:type="spellStart"/>
+      <w:r>
+        <w:rPr>
+          <w:rStyle w:val="CodeChar"/>
+        </w:rPr>
+        <w:t>db</w:t>
+      </w:r>
+      <w:proofErr w:type="spellEnd"/>
+      <w:r>
+        <w:rPr>
+          <w:rFonts w:eastAsia="Arial"/>
+        </w:rPr>
+        <w:t xml:space="preserve"> which is used to persist the MySQL database data.</w:t>
+      </w:r>
+    </w:p>
+    <w:p>
+      <w:pPr>
+        <w:rPr>
+          <w:rFonts w:eastAsia="Arial"/>
+        </w:rPr>
+      </w:pPr>
+    </w:p>
+    <w:p>
+      <w:pPr>
+        <w:pStyle w:val="Heading3"/>
+        <w:rPr>
+          <w:rFonts w:eastAsia="Arial"/>
+        </w:rPr>
+      </w:pPr>
+      <w:bookmarkStart w:id="12" w:name="_Toc145679471"/>
+      <w:r>
+        <w:rPr>
+          <w:rFonts w:eastAsia="Arial"/>
+        </w:rPr>
+        <w:t>Compose</w:t>
+      </w:r>
+      <w:bookmarkEnd w:id="12"/>
+    </w:p>
+    <w:p>
+      <w:pPr>
+        <w:rPr>
+          <w:rFonts w:eastAsia="Arial"/>
+        </w:rPr>
+      </w:pPr>
+    </w:p>
+    <w:p>
+      <w:pPr>
+        <w:rPr>
+          <w:rFonts w:eastAsia="Arial"/>
+        </w:rPr>
+      </w:pPr>
+      <w:r>
+        <w:rPr>
+          <w:rFonts w:eastAsia="Arial"/>
+        </w:rPr>
+        <w:t xml:space="preserve">To build and start the services defined in the </w:t>
+      </w:r>
+      <w:r>
+        <w:rPr>
+          <w:rStyle w:val="CodeChar"/>
+        </w:rPr>
+        <w:t>docker-</w:t>
+      </w:r>
+      <w:proofErr w:type="spellStart"/>
+      <w:r>
+        <w:rPr>
+          <w:rStyle w:val="CodeChar"/>
+        </w:rPr>
+        <w:t>compose.yml</w:t>
+      </w:r>
+      <w:proofErr w:type="spellEnd"/>
+      <w:r>
+        <w:rPr>
+          <w:rFonts w:eastAsia="Arial"/>
+        </w:rPr>
+        <w:t xml:space="preserve"> file, use the following command:</w:t>
+      </w:r>
+    </w:p>
+    <w:p>
+      <w:pPr>
+        <w:rPr>
+          <w:rFonts w:eastAsia="Arial"/>
+        </w:rPr>
+      </w:pPr>
+    </w:p>
+    <w:p>
+      <w:pPr>
+        <w:pStyle w:val="Code"/>
+      </w:pPr>
+      <w:r>
+        <w:t>docker-compose up --</w:t>
+      </w:r>
+      <w:proofErr w:type="gramStart"/>
+      <w:r>
+        <w:t>build</w:t>
+      </w:r>
+      <w:proofErr w:type="gramEnd"/>
+    </w:p>
+    <w:p>
+      <w:pPr>
+        <w:rPr>
+          <w:rFonts w:eastAsia="Arial"/>
+        </w:rPr>
+      </w:pPr>
+    </w:p>
+    <w:p>
+      <w:pPr>
+        <w:rPr>
+          <w:rFonts w:eastAsia="Arial"/>
+        </w:rPr>
+      </w:pPr>
+      <w:r>
+        <w:rPr>
+          <w:rFonts w:eastAsia="Arial"/>
+        </w:rPr>
+        <w:t>Once the services are up and running, you can access the Online Auction application by navigating to:</w:t>
+      </w:r>
+    </w:p>
+    <w:p>
+      <w:pPr>
+        <w:rPr>
+          <w:rFonts w:eastAsia="Arial"/>
+        </w:rPr>
+      </w:pPr>
+    </w:p>
+    <w:p>
+      <w:pPr>
+        <w:pStyle w:val="Code"/>
+      </w:pPr>
+      <w:r>
+        <w:t>http://localhost:6868</w:t>
+      </w:r>
+    </w:p>
+    <w:p>
+      <w:pPr>
+        <w:rPr>
+          <w:rFonts w:eastAsia="Arial"/>
+        </w:rPr>
+      </w:pPr>
+    </w:p>
+    <w:p>
+      <w:pPr>
+        <w:rPr>
+          <w:rFonts w:eastAsia="Arial"/>
+        </w:rPr>
+      </w:pPr>
+      <w:r>
+        <w:rPr>
+          <w:rFonts w:eastAsia="Arial"/>
+        </w:rPr>
+        <w:t>To stop the running services, press CTRL+C in the terminal where docker-compose up is running. Alternatively, you can run the following command in another terminal:</w:t>
+      </w:r>
+    </w:p>
+    <w:p>
+      <w:pPr>
+        <w:rPr>
+          <w:rFonts w:eastAsia="Arial"/>
+        </w:rPr>
+      </w:pPr>
+    </w:p>
+    <w:p>
+      <w:pPr>
+        <w:pStyle w:val="Code"/>
+      </w:pPr>
+      <w:r>
+        <w:t>docker-compose down</w:t>
+      </w:r>
+      <w:r>
         <w:br w:type="page"/>
       </w:r>
     </w:p>
     <w:p>
       <w:pPr>
-        <w:pBdr>
-          <w:bottom w:val="single" w:sz="6" w:space="1" w:color="auto"/>
-        </w:pBdr>
-        <w:tabs>
-          <w:tab w:val="left" w:pos="2450"/>
-        </w:tabs>
-        <w:rPr>
-          <w:rFonts w:ascii="Courier New" w:eastAsia="Arial" w:hAnsi="Courier New" w:cs="Courier New"/>
-          <w:bCs/>
-          <w:color w:val="000000"/>
-          <w:sz w:val="22"/>
-          <w:szCs w:val="22"/>
-        </w:rPr>
-      </w:pPr>
-      <w:r>
-        <w:rPr>
-          <w:rFonts w:ascii="Courier New" w:eastAsia="Arial" w:hAnsi="Courier New" w:cs="Courier New"/>
-          <w:bCs/>
-          <w:color w:val="000000"/>
-          <w:sz w:val="40"/>
-          <w:szCs w:val="40"/>
+        <w:pStyle w:val="Heading1"/>
+        <w:rPr>
+          <w:rFonts w:eastAsia="Arial"/>
+          <w:sz w:val="22"/>
+          <w:szCs w:val="22"/>
+        </w:rPr>
+      </w:pPr>
+      <w:bookmarkStart w:id="13" w:name="_Toc145679472"/>
+      <w:r>
+        <w:rPr>
+          <w:rFonts w:eastAsia="Arial"/>
         </w:rPr>
         <w:lastRenderedPageBreak/>
         <w:t>Synopsis</w:t>
       </w:r>
+      <w:bookmarkEnd w:id="13"/>
     </w:p>
     <w:p>
       <w:pPr>
@@ -1532,6 +4032,216 @@
     </w:p>
   </w:footnote>
 </w:footnotes>
+</file>
+
+<file path=word/numbering.xml><?xml version="1.0" encoding="utf-8"?>
+<w:numbering xmlns:wpc="http://schemas.microsoft.com/office/word/2010/wordprocessingCanvas" xmlns:cx="http://schemas.microsoft.com/office/drawing/2014/chartex" xmlns:cx1="http://schemas.microsoft.com/office/drawing/2015/9/8/chartex" xmlns:cx2="http://schemas.microsoft.com/office/drawing/2015/10/21/chartex" xmlns:cx3="http://schemas.microsoft.com/office/drawing/2016/5/9/chartex" xmlns:cx4="http://schemas.microsoft.com/office/drawing/2016/5/10/chartex" xmlns:cx5="http://schemas.microsoft.com/office/drawing/2016/5/11/chartex" xmlns:cx6="http://schemas.microsoft.com/office/drawing/2016/5/12/chartex" xmlns:cx7="http://schemas.microsoft.com/office/drawing/2016/5/13/chartex" xmlns:cx8="http://schemas.microsoft.com/office/drawing/2016/5/14/chartex" xmlns:mc="http://schemas.openxmlformats.org/markup-compatibility/2006" xmlns:aink="http://schemas.microsoft.com/office/drawing/2016/ink" xmlns:am3d="http://schemas.microsoft.com/office/drawing/2017/model3d" xmlns:o="urn:schemas-microsoft-com:office:office" xmlns:oel="http://schemas.microsoft.com/office/2019/extlst" xmlns:r="http://schemas.openxmlformats.org/officeDocument/2006/relationships" xmlns:m="http://schemas.openxmlformats.org/officeDocument/2006/math" xmlns:v="urn:schemas-microsoft-com:vml" xmlns:wp14="http://schemas.microsoft.com/office/word/2010/wordprocessingDrawing" xmlns:wp="http://schemas.openxmlformats.org/drawingml/2006/wordprocessingDrawing" xmlns:w10="urn:schemas-microsoft-com:office:word" xmlns:w="http://schemas.openxmlformats.org/wordprocessingml/2006/main" xmlns:w14="http://schemas.microsoft.com/office/word/2010/wordml" xmlns:w15="http://schemas.microsoft.com/office/word/2012/wordml" xmlns:w16cex="http://schemas.microsoft.com/office/word/2018/wordml/cex" xmlns:w16cid="http://schemas.microsoft.com/office/word/2016/wordml/cid" xmlns:w16="http://schemas.microsoft.com/office/word/2018/wordml" xmlns:w16sdtdh="http://schemas.microsoft.com/office/word/2020/wordml/sdtdatahash" xmlns:w16se="http://schemas.microsoft.com/office/word/2015/wordml/symex" xmlns:wpg="http://schemas.microsoft.com/office/word/2010/wordprocessingGroup" xmlns:wpi="http://schemas.microsoft.com/office/word/2010/wordprocessingInk" xmlns:wne="http://schemas.microsoft.com/office/word/2006/wordml" xmlns:wps="http://schemas.microsoft.com/office/word/2010/wordprocessingShape" mc:Ignorable="w14 w15 w16se w16cid w16 w16cex w16sdtdh wp14">
+  <w:abstractNum w:abstractNumId="0" w15:restartNumberingAfterBreak="0">
+    <w:nsid w:val="0E272660"/>
+    <w:multiLevelType w:val="hybridMultilevel"/>
+    <w:tmpl w:val="F0CECDB2"/>
+    <w:lvl w:ilvl="0" w:tplc="0409000F">
+      <w:start w:val="1"/>
+      <w:numFmt w:val="decimal"/>
+      <w:lvlText w:val="%1."/>
+      <w:lvlJc w:val="left"/>
+      <w:pPr>
+        <w:ind w:left="720" w:hanging="360"/>
+      </w:pPr>
+    </w:lvl>
+    <w:lvl w:ilvl="1" w:tplc="04090019" w:tentative="1">
+      <w:start w:val="1"/>
+      <w:numFmt w:val="lowerLetter"/>
+      <w:lvlText w:val="%2."/>
+      <w:lvlJc w:val="left"/>
+      <w:pPr>
+        <w:ind w:left="1440" w:hanging="360"/>
+      </w:pPr>
+    </w:lvl>
+    <w:lvl w:ilvl="2" w:tplc="0409001B" w:tentative="1">
+      <w:start w:val="1"/>
+      <w:numFmt w:val="lowerRoman"/>
+      <w:lvlText w:val="%3."/>
+      <w:lvlJc w:val="right"/>
+      <w:pPr>
+        <w:ind w:left="2160" w:hanging="180"/>
+      </w:pPr>
+    </w:lvl>
+    <w:lvl w:ilvl="3" w:tplc="0409000F" w:tentative="1">
+      <w:start w:val="1"/>
+      <w:numFmt w:val="decimal"/>
+      <w:lvlText w:val="%4."/>
+      <w:lvlJc w:val="left"/>
+      <w:pPr>
+        <w:ind w:left="2880" w:hanging="360"/>
+      </w:pPr>
+    </w:lvl>
+    <w:lvl w:ilvl="4" w:tplc="04090019" w:tentative="1">
+      <w:start w:val="1"/>
+      <w:numFmt w:val="lowerLetter"/>
+      <w:lvlText w:val="%5."/>
+      <w:lvlJc w:val="left"/>
+      <w:pPr>
+        <w:ind w:left="3600" w:hanging="360"/>
+      </w:pPr>
+    </w:lvl>
+    <w:lvl w:ilvl="5" w:tplc="0409001B" w:tentative="1">
+      <w:start w:val="1"/>
+      <w:numFmt w:val="lowerRoman"/>
+      <w:lvlText w:val="%6."/>
+      <w:lvlJc w:val="right"/>
+      <w:pPr>
+        <w:ind w:left="4320" w:hanging="180"/>
+      </w:pPr>
+    </w:lvl>
+    <w:lvl w:ilvl="6" w:tplc="0409000F" w:tentative="1">
+      <w:start w:val="1"/>
+      <w:numFmt w:val="decimal"/>
+      <w:lvlText w:val="%7."/>
+      <w:lvlJc w:val="left"/>
+      <w:pPr>
+        <w:ind w:left="5040" w:hanging="360"/>
+      </w:pPr>
+    </w:lvl>
+    <w:lvl w:ilvl="7" w:tplc="04090019" w:tentative="1">
+      <w:start w:val="1"/>
+      <w:numFmt w:val="lowerLetter"/>
+      <w:lvlText w:val="%8."/>
+      <w:lvlJc w:val="left"/>
+      <w:pPr>
+        <w:ind w:left="5760" w:hanging="360"/>
+      </w:pPr>
+    </w:lvl>
+    <w:lvl w:ilvl="8" w:tplc="0409001B" w:tentative="1">
+      <w:start w:val="1"/>
+      <w:numFmt w:val="lowerRoman"/>
+      <w:lvlText w:val="%9."/>
+      <w:lvlJc w:val="right"/>
+      <w:pPr>
+        <w:ind w:left="6480" w:hanging="180"/>
+      </w:pPr>
+    </w:lvl>
+  </w:abstractNum>
+  <w:abstractNum w:abstractNumId="1" w15:restartNumberingAfterBreak="0">
+    <w:nsid w:val="593F7D54"/>
+    <w:multiLevelType w:val="multilevel"/>
+    <w:tmpl w:val="BFE433BC"/>
+    <w:lvl w:ilvl="0">
+      <w:start w:val="1"/>
+      <w:numFmt w:val="decimal"/>
+      <w:lvlText w:val="%1."/>
+      <w:lvlJc w:val="left"/>
+      <w:pPr>
+        <w:tabs>
+          <w:tab w:val="num" w:pos="720"/>
+        </w:tabs>
+        <w:ind w:left="720" w:hanging="360"/>
+      </w:pPr>
+    </w:lvl>
+    <w:lvl w:ilvl="1" w:tentative="1">
+      <w:start w:val="1"/>
+      <w:numFmt w:val="decimal"/>
+      <w:lvlText w:val="%2."/>
+      <w:lvlJc w:val="left"/>
+      <w:pPr>
+        <w:tabs>
+          <w:tab w:val="num" w:pos="1440"/>
+        </w:tabs>
+        <w:ind w:left="1440" w:hanging="360"/>
+      </w:pPr>
+    </w:lvl>
+    <w:lvl w:ilvl="2" w:tentative="1">
+      <w:start w:val="1"/>
+      <w:numFmt w:val="decimal"/>
+      <w:lvlText w:val="%3."/>
+      <w:lvlJc w:val="left"/>
+      <w:pPr>
+        <w:tabs>
+          <w:tab w:val="num" w:pos="2160"/>
+        </w:tabs>
+        <w:ind w:left="2160" w:hanging="360"/>
+      </w:pPr>
+    </w:lvl>
+    <w:lvl w:ilvl="3" w:tentative="1">
+      <w:start w:val="1"/>
+      <w:numFmt w:val="decimal"/>
+      <w:lvlText w:val="%4."/>
+      <w:lvlJc w:val="left"/>
+      <w:pPr>
+        <w:tabs>
+          <w:tab w:val="num" w:pos="2880"/>
+        </w:tabs>
+        <w:ind w:left="2880" w:hanging="360"/>
+      </w:pPr>
+    </w:lvl>
+    <w:lvl w:ilvl="4" w:tentative="1">
+      <w:start w:val="1"/>
+      <w:numFmt w:val="decimal"/>
+      <w:lvlText w:val="%5."/>
+      <w:lvlJc w:val="left"/>
+      <w:pPr>
+        <w:tabs>
+          <w:tab w:val="num" w:pos="3600"/>
+        </w:tabs>
+        <w:ind w:left="3600" w:hanging="360"/>
+      </w:pPr>
+    </w:lvl>
+    <w:lvl w:ilvl="5" w:tentative="1">
+      <w:start w:val="1"/>
+      <w:numFmt w:val="decimal"/>
+      <w:lvlText w:val="%6."/>
+      <w:lvlJc w:val="left"/>
+      <w:pPr>
+        <w:tabs>
+          <w:tab w:val="num" w:pos="4320"/>
+        </w:tabs>
+        <w:ind w:left="4320" w:hanging="360"/>
+      </w:pPr>
+    </w:lvl>
+    <w:lvl w:ilvl="6" w:tentative="1">
+      <w:start w:val="1"/>
+      <w:numFmt w:val="decimal"/>
+      <w:lvlText w:val="%7."/>
+      <w:lvlJc w:val="left"/>
+      <w:pPr>
+        <w:tabs>
+          <w:tab w:val="num" w:pos="5040"/>
+        </w:tabs>
+        <w:ind w:left="5040" w:hanging="360"/>
+      </w:pPr>
+    </w:lvl>
+    <w:lvl w:ilvl="7" w:tentative="1">
+      <w:start w:val="1"/>
+      <w:numFmt w:val="decimal"/>
+      <w:lvlText w:val="%8."/>
+      <w:lvlJc w:val="left"/>
+      <w:pPr>
+        <w:tabs>
+          <w:tab w:val="num" w:pos="5760"/>
+        </w:tabs>
+        <w:ind w:left="5760" w:hanging="360"/>
+      </w:pPr>
+    </w:lvl>
+    <w:lvl w:ilvl="8" w:tentative="1">
+      <w:start w:val="1"/>
+      <w:numFmt w:val="decimal"/>
+      <w:lvlText w:val="%9."/>
+      <w:lvlJc w:val="left"/>
+      <w:pPr>
+        <w:tabs>
+          <w:tab w:val="num" w:pos="6480"/>
+        </w:tabs>
+        <w:ind w:left="6480" w:hanging="360"/>
+      </w:pPr>
+    </w:lvl>
+  </w:abstractNum>
+  <w:num w:numId="1" w16cid:durableId="1055155785">
+    <w:abstractNumId w:val="1"/>
+  </w:num>
+  <w:num w:numId="2" w16cid:durableId="492717904">
+    <w:abstractNumId w:val="0"/>
+  </w:num>
+</w:numbering>
 </file>
 
 <file path=word/styles.xml><?xml version="1.0" encoding="utf-8"?>
@@ -1934,7 +4644,7 @@
   <w:style w:type="paragraph" w:default="1" w:styleId="Normal">
     <w:name w:val="Normal"/>
     <w:qFormat/>
-    <w:rsid w:val="00D340E3"/>
+    <w:rsid w:val="00CE7CE0"/>
     <w:pPr>
       <w:spacing w:after="0" w:line="240" w:lineRule="auto"/>
     </w:pPr>
@@ -1944,6 +4654,96 @@
       <w:sz w:val="20"/>
       <w:szCs w:val="20"/>
       <w14:ligatures w14:val="none"/>
+    </w:rPr>
+  </w:style>
+  <w:style w:type="paragraph" w:styleId="Heading1">
+    <w:name w:val="heading 1"/>
+    <w:basedOn w:val="Normal"/>
+    <w:next w:val="Normal"/>
+    <w:link w:val="Heading1Char"/>
+    <w:uiPriority w:val="9"/>
+    <w:qFormat/>
+    <w:rsid w:val="0044771B"/>
+    <w:pPr>
+      <w:keepNext/>
+      <w:keepLines/>
+      <w:spacing w:before="240"/>
+      <w:outlineLvl w:val="0"/>
+    </w:pPr>
+    <w:rPr>
+      <w:rFonts w:eastAsiaTheme="majorEastAsia" w:cstheme="majorBidi"/>
+      <w:b/>
+      <w:sz w:val="40"/>
+      <w:szCs w:val="32"/>
+      <w:u w:val="single"/>
+    </w:rPr>
+  </w:style>
+  <w:style w:type="paragraph" w:styleId="Heading2">
+    <w:name w:val="heading 2"/>
+    <w:basedOn w:val="Normal"/>
+    <w:next w:val="Normal"/>
+    <w:link w:val="Heading2Char"/>
+    <w:uiPriority w:val="9"/>
+    <w:unhideWhenUsed/>
+    <w:qFormat/>
+    <w:rsid w:val="0044771B"/>
+    <w:pPr>
+      <w:keepNext/>
+      <w:keepLines/>
+      <w:spacing w:before="40"/>
+      <w:outlineLvl w:val="1"/>
+    </w:pPr>
+    <w:rPr>
+      <w:rFonts w:eastAsiaTheme="majorEastAsia" w:cstheme="majorBidi"/>
+      <w:b/>
+      <w:color w:val="000000" w:themeColor="text1"/>
+      <w:sz w:val="26"/>
+      <w:szCs w:val="26"/>
+    </w:rPr>
+  </w:style>
+  <w:style w:type="paragraph" w:styleId="Heading3">
+    <w:name w:val="heading 3"/>
+    <w:basedOn w:val="Normal"/>
+    <w:next w:val="Normal"/>
+    <w:link w:val="Heading3Char"/>
+    <w:uiPriority w:val="9"/>
+    <w:unhideWhenUsed/>
+    <w:qFormat/>
+    <w:rsid w:val="00CE7CE0"/>
+    <w:pPr>
+      <w:keepNext/>
+      <w:keepLines/>
+      <w:spacing w:before="40"/>
+      <w:outlineLvl w:val="2"/>
+    </w:pPr>
+    <w:rPr>
+      <w:rFonts w:eastAsiaTheme="majorEastAsia" w:cstheme="majorBidi"/>
+      <w:i/>
+      <w:color w:val="171717" w:themeColor="background2" w:themeShade="1A"/>
+      <w:sz w:val="24"/>
+      <w:szCs w:val="24"/>
+    </w:rPr>
+  </w:style>
+  <w:style w:type="paragraph" w:styleId="Heading4">
+    <w:name w:val="heading 4"/>
+    <w:basedOn w:val="Normal"/>
+    <w:next w:val="Normal"/>
+    <w:link w:val="Heading4Char"/>
+    <w:uiPriority w:val="9"/>
+    <w:unhideWhenUsed/>
+    <w:qFormat/>
+    <w:rsid w:val="00636FC5"/>
+    <w:pPr>
+      <w:keepNext/>
+      <w:keepLines/>
+      <w:spacing w:before="40"/>
+      <w:outlineLvl w:val="3"/>
+    </w:pPr>
+    <w:rPr>
+      <w:rFonts w:asciiTheme="majorHAnsi" w:eastAsiaTheme="majorEastAsia" w:hAnsiTheme="majorHAnsi" w:cstheme="majorBidi"/>
+      <w:i/>
+      <w:iCs/>
+      <w:color w:val="2F5496" w:themeColor="accent1" w:themeShade="BF"/>
     </w:rPr>
   </w:style>
   <w:style w:type="character" w:default="1" w:styleId="DefaultParagraphFont">
@@ -2027,6 +4827,204 @@
       <w:sz w:val="20"/>
       <w:szCs w:val="20"/>
       <w14:ligatures w14:val="none"/>
+    </w:rPr>
+  </w:style>
+  <w:style w:type="character" w:customStyle="1" w:styleId="Heading1Char">
+    <w:name w:val="Heading 1 Char"/>
+    <w:basedOn w:val="DefaultParagraphFont"/>
+    <w:link w:val="Heading1"/>
+    <w:uiPriority w:val="9"/>
+    <w:rsid w:val="0044771B"/>
+    <w:rPr>
+      <w:rFonts w:ascii="Courier New" w:eastAsiaTheme="majorEastAsia" w:hAnsi="Courier New" w:cstheme="majorBidi"/>
+      <w:b/>
+      <w:kern w:val="0"/>
+      <w:sz w:val="40"/>
+      <w:szCs w:val="32"/>
+      <w:u w:val="single"/>
+      <w14:ligatures w14:val="none"/>
+    </w:rPr>
+  </w:style>
+  <w:style w:type="character" w:customStyle="1" w:styleId="Heading2Char">
+    <w:name w:val="Heading 2 Char"/>
+    <w:basedOn w:val="DefaultParagraphFont"/>
+    <w:link w:val="Heading2"/>
+    <w:uiPriority w:val="9"/>
+    <w:rsid w:val="0044771B"/>
+    <w:rPr>
+      <w:rFonts w:ascii="Courier New" w:eastAsiaTheme="majorEastAsia" w:hAnsi="Courier New" w:cstheme="majorBidi"/>
+      <w:b/>
+      <w:color w:val="000000" w:themeColor="text1"/>
+      <w:kern w:val="0"/>
+      <w:sz w:val="26"/>
+      <w:szCs w:val="26"/>
+      <w14:ligatures w14:val="none"/>
+    </w:rPr>
+  </w:style>
+  <w:style w:type="paragraph" w:styleId="TOCHeading">
+    <w:name w:val="TOC Heading"/>
+    <w:basedOn w:val="Heading1"/>
+    <w:next w:val="Normal"/>
+    <w:uiPriority w:val="39"/>
+    <w:unhideWhenUsed/>
+    <w:qFormat/>
+    <w:rsid w:val="00CE7CE0"/>
+    <w:pPr>
+      <w:spacing w:line="259" w:lineRule="auto"/>
+      <w:outlineLvl w:val="9"/>
+    </w:pPr>
+    <w:rPr>
+      <w:rFonts w:ascii="Courier New" w:hAnsi="Courier New"/>
+      <w:sz w:val="32"/>
+      <w:u w:val="none"/>
+    </w:rPr>
+  </w:style>
+  <w:style w:type="paragraph" w:styleId="TOC1">
+    <w:name w:val="toc 1"/>
+    <w:basedOn w:val="Normal"/>
+    <w:next w:val="Normal"/>
+    <w:autoRedefine/>
+    <w:uiPriority w:val="39"/>
+    <w:unhideWhenUsed/>
+    <w:rsid w:val="005B658F"/>
+    <w:pPr>
+      <w:spacing w:after="100"/>
+    </w:pPr>
+  </w:style>
+  <w:style w:type="character" w:styleId="Hyperlink">
+    <w:name w:val="Hyperlink"/>
+    <w:basedOn w:val="DefaultParagraphFont"/>
+    <w:uiPriority w:val="99"/>
+    <w:unhideWhenUsed/>
+    <w:rsid w:val="005B658F"/>
+    <w:rPr>
+      <w:color w:val="0563C1" w:themeColor="hyperlink"/>
+      <w:u w:val="single"/>
+    </w:rPr>
+  </w:style>
+  <w:style w:type="paragraph" w:customStyle="1" w:styleId="Code">
+    <w:name w:val="Code"/>
+    <w:basedOn w:val="Normal"/>
+    <w:link w:val="CodeChar"/>
+    <w:qFormat/>
+    <w:rsid w:val="00CE7CE0"/>
+    <w:pPr>
+      <w:shd w:val="clear" w:color="auto" w:fill="E7E6E6" w:themeFill="background2"/>
+    </w:pPr>
+    <w:rPr>
+      <w:rFonts w:ascii="Courier New" w:eastAsia="Arial" w:hAnsi="Courier New"/>
+    </w:rPr>
+  </w:style>
+  <w:style w:type="character" w:customStyle="1" w:styleId="CodeChar">
+    <w:name w:val="Code Char"/>
+    <w:basedOn w:val="DefaultParagraphFont"/>
+    <w:link w:val="Code"/>
+    <w:rsid w:val="00CE7CE0"/>
+    <w:rPr>
+      <w:rFonts w:ascii="Courier New" w:eastAsia="Arial" w:hAnsi="Courier New" w:cs="Times New Roman"/>
+      <w:kern w:val="0"/>
+      <w:sz w:val="20"/>
+      <w:szCs w:val="20"/>
+      <w:shd w:val="clear" w:color="auto" w:fill="E7E6E6" w:themeFill="background2"/>
+      <w14:ligatures w14:val="none"/>
+    </w:rPr>
+  </w:style>
+  <w:style w:type="character" w:customStyle="1" w:styleId="Heading3Char">
+    <w:name w:val="Heading 3 Char"/>
+    <w:basedOn w:val="DefaultParagraphFont"/>
+    <w:link w:val="Heading3"/>
+    <w:uiPriority w:val="9"/>
+    <w:rsid w:val="00CE7CE0"/>
+    <w:rPr>
+      <w:rFonts w:ascii="Times New Roman" w:eastAsiaTheme="majorEastAsia" w:hAnsi="Times New Roman" w:cstheme="majorBidi"/>
+      <w:i/>
+      <w:color w:val="171717" w:themeColor="background2" w:themeShade="1A"/>
+      <w:kern w:val="0"/>
+      <w:sz w:val="24"/>
+      <w:szCs w:val="24"/>
+      <w14:ligatures w14:val="none"/>
+    </w:rPr>
+  </w:style>
+  <w:style w:type="paragraph" w:styleId="TOC2">
+    <w:name w:val="toc 2"/>
+    <w:basedOn w:val="Normal"/>
+    <w:next w:val="Normal"/>
+    <w:autoRedefine/>
+    <w:uiPriority w:val="39"/>
+    <w:unhideWhenUsed/>
+    <w:rsid w:val="00CC75DA"/>
+    <w:pPr>
+      <w:spacing w:after="100"/>
+      <w:ind w:left="200"/>
+    </w:pPr>
+  </w:style>
+  <w:style w:type="paragraph" w:styleId="TOC3">
+    <w:name w:val="toc 3"/>
+    <w:basedOn w:val="Normal"/>
+    <w:next w:val="Normal"/>
+    <w:autoRedefine/>
+    <w:uiPriority w:val="39"/>
+    <w:unhideWhenUsed/>
+    <w:rsid w:val="00CC75DA"/>
+    <w:pPr>
+      <w:spacing w:after="100"/>
+      <w:ind w:left="400"/>
+    </w:pPr>
+  </w:style>
+  <w:style w:type="paragraph" w:styleId="NoSpacing">
+    <w:name w:val="No Spacing"/>
+    <w:uiPriority w:val="1"/>
+    <w:qFormat/>
+    <w:rsid w:val="009C5077"/>
+    <w:pPr>
+      <w:spacing w:after="0" w:line="240" w:lineRule="auto"/>
+    </w:pPr>
+    <w:rPr>
+      <w:rFonts w:ascii="Courier New" w:eastAsia="Times New Roman" w:hAnsi="Courier New" w:cs="Times New Roman"/>
+      <w:kern w:val="0"/>
+      <w:sz w:val="20"/>
+      <w:szCs w:val="20"/>
+      <w14:ligatures w14:val="none"/>
+    </w:rPr>
+  </w:style>
+  <w:style w:type="character" w:customStyle="1" w:styleId="Heading4Char">
+    <w:name w:val="Heading 4 Char"/>
+    <w:basedOn w:val="DefaultParagraphFont"/>
+    <w:link w:val="Heading4"/>
+    <w:uiPriority w:val="9"/>
+    <w:rsid w:val="00636FC5"/>
+    <w:rPr>
+      <w:rFonts w:asciiTheme="majorHAnsi" w:eastAsiaTheme="majorEastAsia" w:hAnsiTheme="majorHAnsi" w:cstheme="majorBidi"/>
+      <w:i/>
+      <w:iCs/>
+      <w:color w:val="2F5496" w:themeColor="accent1" w:themeShade="BF"/>
+      <w:kern w:val="0"/>
+      <w:sz w:val="20"/>
+      <w:szCs w:val="20"/>
+      <w14:ligatures w14:val="none"/>
+    </w:rPr>
+  </w:style>
+  <w:style w:type="paragraph" w:styleId="ListParagraph">
+    <w:name w:val="List Paragraph"/>
+    <w:basedOn w:val="Normal"/>
+    <w:uiPriority w:val="34"/>
+    <w:qFormat/>
+    <w:rsid w:val="003822F0"/>
+    <w:pPr>
+      <w:ind w:left="720"/>
+      <w:contextualSpacing/>
+    </w:pPr>
+  </w:style>
+  <w:style w:type="character" w:styleId="UnresolvedMention">
+    <w:name w:val="Unresolved Mention"/>
+    <w:basedOn w:val="DefaultParagraphFont"/>
+    <w:uiPriority w:val="99"/>
+    <w:semiHidden/>
+    <w:unhideWhenUsed/>
+    <w:rsid w:val="00B25E72"/>
+    <w:rPr>
+      <w:color w:val="605E5C"/>
+      <w:shd w:val="clear" w:color="auto" w:fill="E1DFDD"/>
     </w:rPr>
   </w:style>
 </w:styles>
@@ -2325,4 +5323,16 @@
     </a:ext>
   </a:extLst>
 </a:theme>
+</file>
+
+<file path=customXml/item1.xml><?xml version="1.0" encoding="utf-8"?>
+<b:Sources xmlns:b="http://schemas.openxmlformats.org/officeDocument/2006/bibliography" xmlns="http://schemas.openxmlformats.org/officeDocument/2006/bibliography" SelectedStyle="\APASixthEditionOfficeOnline.xsl" StyleName="APA" Version="6"/>
+</file>
+
+<file path=customXml/itemProps1.xml><?xml version="1.0" encoding="utf-8"?>
+<ds:datastoreItem xmlns:ds="http://schemas.openxmlformats.org/officeDocument/2006/customXml" ds:itemID="{DAAE31E1-2211-4D40-AC77-FB87BD2D8F35}">
+  <ds:schemaRefs>
+    <ds:schemaRef ds:uri="http://schemas.openxmlformats.org/officeDocument/2006/bibliography"/>
+  </ds:schemaRefs>
+</ds:datastoreItem>
 </file>
</xml_diff>

<commit_message>
Weekly Documentation #38 Docs for doug
</commit_message>
<xml_diff>
--- a/OnlineAuction/Documents/Install/Technical Manual.docx
+++ b/OnlineAuction/Documents/Install/Technical Manual.docx
@@ -387,7 +387,10 @@
     <w:sdt>
       <w:sdtPr>
         <w:rPr>
-          <w:rFonts w:cs="Courier New"/>
+          <w:rFonts w:eastAsia="Times New Roman" w:cs="Courier New"/>
+          <w:b w:val="0"/>
+          <w:sz w:val="20"/>
+          <w:szCs w:val="20"/>
         </w:rPr>
         <w:id w:val="2003245111"/>
         <w:docPartObj>
@@ -397,11 +400,9 @@
       </w:sdtPr>
       <w:sdtEndPr>
         <w:rPr>
-          <w:rFonts w:ascii="Times New Roman" w:eastAsia="Times New Roman" w:hAnsi="Times New Roman" w:cs="Times New Roman"/>
+          <w:rFonts w:cs="Times New Roman"/>
           <w:bCs/>
           <w:noProof/>
-          <w:sz w:val="20"/>
-          <w:szCs w:val="20"/>
         </w:rPr>
       </w:sdtEndPr>
       <w:sdtContent>
@@ -446,7 +447,7 @@
           <w:r>
             <w:fldChar w:fldCharType="separate"/>
           </w:r>
-          <w:hyperlink w:anchor="_Toc145679459" w:history="1">
+          <w:hyperlink w:anchor="_Toc146029832" w:history="1">
             <w:r>
               <w:rPr>
                 <w:rStyle w:val="Hyperlink"/>
@@ -474,7 +475,7 @@
                 <w:noProof/>
                 <w:webHidden/>
               </w:rPr>
-              <w:instrText xml:space="preserve"> PAGEREF _Toc145679459 \h </w:instrText>
+              <w:instrText xml:space="preserve"> PAGEREF _Toc146029832 \h </w:instrText>
             </w:r>
             <w:r>
               <w:rPr>
@@ -520,7 +521,7 @@
               <w14:ligatures w14:val="standardContextual"/>
             </w:rPr>
           </w:pPr>
-          <w:hyperlink w:anchor="_Toc145679460" w:history="1">
+          <w:hyperlink w:anchor="_Toc146029833" w:history="1">
             <w:r>
               <w:rPr>
                 <w:rStyle w:val="Hyperlink"/>
@@ -548,7 +549,7 @@
                 <w:noProof/>
                 <w:webHidden/>
               </w:rPr>
-              <w:instrText xml:space="preserve"> PAGEREF _Toc145679460 \h </w:instrText>
+              <w:instrText xml:space="preserve"> PAGEREF _Toc146029833 \h </w:instrText>
             </w:r>
             <w:r>
               <w:rPr>
@@ -594,7 +595,7 @@
               <w14:ligatures w14:val="standardContextual"/>
             </w:rPr>
           </w:pPr>
-          <w:hyperlink w:anchor="_Toc145679461" w:history="1">
+          <w:hyperlink w:anchor="_Toc146029834" w:history="1">
             <w:r>
               <w:rPr>
                 <w:rStyle w:val="Hyperlink"/>
@@ -622,7 +623,7 @@
                 <w:noProof/>
                 <w:webHidden/>
               </w:rPr>
-              <w:instrText xml:space="preserve"> PAGEREF _Toc145679461 \h </w:instrText>
+              <w:instrText xml:space="preserve"> PAGEREF _Toc146029834 \h </w:instrText>
             </w:r>
             <w:r>
               <w:rPr>
@@ -668,7 +669,7 @@
               <w14:ligatures w14:val="standardContextual"/>
             </w:rPr>
           </w:pPr>
-          <w:hyperlink w:anchor="_Toc145679462" w:history="1">
+          <w:hyperlink w:anchor="_Toc146029835" w:history="1">
             <w:r>
               <w:rPr>
                 <w:rStyle w:val="Hyperlink"/>
@@ -696,7 +697,7 @@
                 <w:noProof/>
                 <w:webHidden/>
               </w:rPr>
-              <w:instrText xml:space="preserve"> PAGEREF _Toc145679462 \h </w:instrText>
+              <w:instrText xml:space="preserve"> PAGEREF _Toc146029835 \h </w:instrText>
             </w:r>
             <w:r>
               <w:rPr>
@@ -742,7 +743,7 @@
               <w14:ligatures w14:val="standardContextual"/>
             </w:rPr>
           </w:pPr>
-          <w:hyperlink w:anchor="_Toc145679463" w:history="1">
+          <w:hyperlink w:anchor="_Toc146029836" w:history="1">
             <w:r>
               <w:rPr>
                 <w:rStyle w:val="Hyperlink"/>
@@ -770,7 +771,7 @@
                 <w:noProof/>
                 <w:webHidden/>
               </w:rPr>
-              <w:instrText xml:space="preserve"> PAGEREF _Toc145679463 \h </w:instrText>
+              <w:instrText xml:space="preserve"> PAGEREF _Toc146029836 \h </w:instrText>
             </w:r>
             <w:r>
               <w:rPr>
@@ -816,7 +817,7 @@
               <w14:ligatures w14:val="standardContextual"/>
             </w:rPr>
           </w:pPr>
-          <w:hyperlink w:anchor="_Toc145679464" w:history="1">
+          <w:hyperlink w:anchor="_Toc146029837" w:history="1">
             <w:r>
               <w:rPr>
                 <w:rStyle w:val="Hyperlink"/>
@@ -844,7 +845,7 @@
                 <w:noProof/>
                 <w:webHidden/>
               </w:rPr>
-              <w:instrText xml:space="preserve"> PAGEREF _Toc145679464 \h </w:instrText>
+              <w:instrText xml:space="preserve"> PAGEREF _Toc146029837 \h </w:instrText>
             </w:r>
             <w:r>
               <w:rPr>
@@ -890,7 +891,7 @@
               <w14:ligatures w14:val="standardContextual"/>
             </w:rPr>
           </w:pPr>
-          <w:hyperlink w:anchor="_Toc145679465" w:history="1">
+          <w:hyperlink w:anchor="_Toc146029838" w:history="1">
             <w:r>
               <w:rPr>
                 <w:rStyle w:val="Hyperlink"/>
@@ -918,7 +919,7 @@
                 <w:noProof/>
                 <w:webHidden/>
               </w:rPr>
-              <w:instrText xml:space="preserve"> PAGEREF _Toc145679465 \h </w:instrText>
+              <w:instrText xml:space="preserve"> PAGEREF _Toc146029838 \h </w:instrText>
             </w:r>
             <w:r>
               <w:rPr>
@@ -964,7 +965,7 @@
               <w14:ligatures w14:val="standardContextual"/>
             </w:rPr>
           </w:pPr>
-          <w:hyperlink w:anchor="_Toc145679466" w:history="1">
+          <w:hyperlink w:anchor="_Toc146029839" w:history="1">
             <w:r>
               <w:rPr>
                 <w:rStyle w:val="Hyperlink"/>
@@ -991,7 +992,7 @@
                 <w:noProof/>
                 <w:webHidden/>
               </w:rPr>
-              <w:instrText xml:space="preserve"> PAGEREF _Toc145679466 \h </w:instrText>
+              <w:instrText xml:space="preserve"> PAGEREF _Toc146029839 \h </w:instrText>
             </w:r>
             <w:r>
               <w:rPr>
@@ -1037,7 +1038,7 @@
               <w14:ligatures w14:val="standardContextual"/>
             </w:rPr>
           </w:pPr>
-          <w:hyperlink w:anchor="_Toc145679467" w:history="1">
+          <w:hyperlink w:anchor="_Toc146029840" w:history="1">
             <w:r>
               <w:rPr>
                 <w:rStyle w:val="Hyperlink"/>
@@ -1065,7 +1066,7 @@
                 <w:noProof/>
                 <w:webHidden/>
               </w:rPr>
-              <w:instrText xml:space="preserve"> PAGEREF _Toc145679467 \h </w:instrText>
+              <w:instrText xml:space="preserve"> PAGEREF _Toc146029840 \h </w:instrText>
             </w:r>
             <w:r>
               <w:rPr>
@@ -1111,7 +1112,7 @@
               <w14:ligatures w14:val="standardContextual"/>
             </w:rPr>
           </w:pPr>
-          <w:hyperlink w:anchor="_Toc145679468" w:history="1">
+          <w:hyperlink w:anchor="_Toc146029841" w:history="1">
             <w:r>
               <w:rPr>
                 <w:rStyle w:val="Hyperlink"/>
@@ -1139,7 +1140,7 @@
                 <w:noProof/>
                 <w:webHidden/>
               </w:rPr>
-              <w:instrText xml:space="preserve"> PAGEREF _Toc145679468 \h </w:instrText>
+              <w:instrText xml:space="preserve"> PAGEREF _Toc146029841 \h </w:instrText>
             </w:r>
             <w:r>
               <w:rPr>
@@ -1185,7 +1186,7 @@
               <w14:ligatures w14:val="standardContextual"/>
             </w:rPr>
           </w:pPr>
-          <w:hyperlink w:anchor="_Toc145679469" w:history="1">
+          <w:hyperlink w:anchor="_Toc146029842" w:history="1">
             <w:r>
               <w:rPr>
                 <w:rStyle w:val="Hyperlink"/>
@@ -1213,7 +1214,7 @@
                 <w:noProof/>
                 <w:webHidden/>
               </w:rPr>
-              <w:instrText xml:space="preserve"> PAGEREF _Toc145679469 \h </w:instrText>
+              <w:instrText xml:space="preserve"> PAGEREF _Toc146029842 \h </w:instrText>
             </w:r>
             <w:r>
               <w:rPr>
@@ -1259,7 +1260,7 @@
               <w14:ligatures w14:val="standardContextual"/>
             </w:rPr>
           </w:pPr>
-          <w:hyperlink w:anchor="_Toc145679470" w:history="1">
+          <w:hyperlink w:anchor="_Toc146029843" w:history="1">
             <w:r>
               <w:rPr>
                 <w:rStyle w:val="Hyperlink"/>
@@ -1287,7 +1288,7 @@
                 <w:noProof/>
                 <w:webHidden/>
               </w:rPr>
-              <w:instrText xml:space="preserve"> PAGEREF _Toc145679470 \h </w:instrText>
+              <w:instrText xml:space="preserve"> PAGEREF _Toc146029843 \h </w:instrText>
             </w:r>
             <w:r>
               <w:rPr>
@@ -1333,14 +1334,14 @@
               <w14:ligatures w14:val="standardContextual"/>
             </w:rPr>
           </w:pPr>
-          <w:hyperlink w:anchor="_Toc145679471" w:history="1">
+          <w:hyperlink w:anchor="_Toc146029844" w:history="1">
             <w:r>
               <w:rPr>
                 <w:rStyle w:val="Hyperlink"/>
                 <w:rFonts w:eastAsia="Arial"/>
                 <w:noProof/>
               </w:rPr>
-              <w:t>Compose Up</w:t>
+              <w:t>Compose</w:t>
             </w:r>
             <w:r>
               <w:rPr>
@@ -1361,7 +1362,7 @@
                 <w:noProof/>
                 <w:webHidden/>
               </w:rPr>
-              <w:instrText xml:space="preserve"> PAGEREF _Toc145679471 \h </w:instrText>
+              <w:instrText xml:space="preserve"> PAGEREF _Toc146029844 \h </w:instrText>
             </w:r>
             <w:r>
               <w:rPr>
@@ -1407,7 +1408,1029 @@
               <w14:ligatures w14:val="standardContextual"/>
             </w:rPr>
           </w:pPr>
-          <w:hyperlink w:anchor="_Toc145679472" w:history="1">
+          <w:hyperlink w:anchor="_Toc146029845" w:history="1">
+            <w:r>
+              <w:rPr>
+                <w:rStyle w:val="Hyperlink"/>
+                <w:noProof/>
+              </w:rPr>
+              <w:t>Dynamic SQL Import in SpringBoot</w:t>
+            </w:r>
+            <w:r>
+              <w:rPr>
+                <w:noProof/>
+                <w:webHidden/>
+              </w:rPr>
+              <w:tab/>
+            </w:r>
+            <w:r>
+              <w:rPr>
+                <w:noProof/>
+                <w:webHidden/>
+              </w:rPr>
+              <w:fldChar w:fldCharType="begin"/>
+            </w:r>
+            <w:r>
+              <w:rPr>
+                <w:noProof/>
+                <w:webHidden/>
+              </w:rPr>
+              <w:instrText xml:space="preserve"> PAGEREF _Toc146029845 \h </w:instrText>
+            </w:r>
+            <w:r>
+              <w:rPr>
+                <w:noProof/>
+                <w:webHidden/>
+              </w:rPr>
+            </w:r>
+            <w:r>
+              <w:rPr>
+                <w:noProof/>
+                <w:webHidden/>
+              </w:rPr>
+              <w:fldChar w:fldCharType="separate"/>
+            </w:r>
+            <w:r>
+              <w:rPr>
+                <w:noProof/>
+                <w:webHidden/>
+              </w:rPr>
+              <w:t>5</w:t>
+            </w:r>
+            <w:r>
+              <w:rPr>
+                <w:noProof/>
+                <w:webHidden/>
+              </w:rPr>
+              <w:fldChar w:fldCharType="end"/>
+            </w:r>
+          </w:hyperlink>
+        </w:p>
+        <w:p>
+          <w:pPr>
+            <w:pStyle w:val="TOC2"/>
+            <w:tabs>
+              <w:tab w:val="right" w:leader="dot" w:pos="9350"/>
+            </w:tabs>
+            <w:rPr>
+              <w:rFonts w:asciiTheme="minorHAnsi" w:eastAsiaTheme="minorEastAsia" w:hAnsiTheme="minorHAnsi" w:cstheme="minorBidi"/>
+              <w:noProof/>
+              <w:kern w:val="2"/>
+              <w:sz w:val="22"/>
+              <w:szCs w:val="22"/>
+              <w14:ligatures w14:val="standardContextual"/>
+            </w:rPr>
+          </w:pPr>
+          <w:hyperlink w:anchor="_Toc146029846" w:history="1">
+            <w:r>
+              <w:rPr>
+                <w:rStyle w:val="Hyperlink"/>
+                <w:noProof/>
+              </w:rPr>
+              <w:t>Steps to Use Dynamic SQL Import</w:t>
+            </w:r>
+            <w:r>
+              <w:rPr>
+                <w:noProof/>
+                <w:webHidden/>
+              </w:rPr>
+              <w:tab/>
+            </w:r>
+            <w:r>
+              <w:rPr>
+                <w:noProof/>
+                <w:webHidden/>
+              </w:rPr>
+              <w:fldChar w:fldCharType="begin"/>
+            </w:r>
+            <w:r>
+              <w:rPr>
+                <w:noProof/>
+                <w:webHidden/>
+              </w:rPr>
+              <w:instrText xml:space="preserve"> PAGEREF _Toc146029846 \h </w:instrText>
+            </w:r>
+            <w:r>
+              <w:rPr>
+                <w:noProof/>
+                <w:webHidden/>
+              </w:rPr>
+            </w:r>
+            <w:r>
+              <w:rPr>
+                <w:noProof/>
+                <w:webHidden/>
+              </w:rPr>
+              <w:fldChar w:fldCharType="separate"/>
+            </w:r>
+            <w:r>
+              <w:rPr>
+                <w:noProof/>
+                <w:webHidden/>
+              </w:rPr>
+              <w:t>5</w:t>
+            </w:r>
+            <w:r>
+              <w:rPr>
+                <w:noProof/>
+                <w:webHidden/>
+              </w:rPr>
+              <w:fldChar w:fldCharType="end"/>
+            </w:r>
+          </w:hyperlink>
+        </w:p>
+        <w:p>
+          <w:pPr>
+            <w:pStyle w:val="TOC3"/>
+            <w:tabs>
+              <w:tab w:val="right" w:leader="dot" w:pos="9350"/>
+            </w:tabs>
+            <w:rPr>
+              <w:rFonts w:asciiTheme="minorHAnsi" w:eastAsiaTheme="minorEastAsia" w:hAnsiTheme="minorHAnsi" w:cstheme="minorBidi"/>
+              <w:noProof/>
+              <w:kern w:val="2"/>
+              <w:sz w:val="22"/>
+              <w:szCs w:val="22"/>
+              <w14:ligatures w14:val="standardContextual"/>
+            </w:rPr>
+          </w:pPr>
+          <w:hyperlink w:anchor="_Toc146029847" w:history="1">
+            <w:r>
+              <w:rPr>
+                <w:rStyle w:val="Hyperlink"/>
+                <w:noProof/>
+              </w:rPr>
+              <w:t>1. Create import.sql</w:t>
+            </w:r>
+            <w:r>
+              <w:rPr>
+                <w:noProof/>
+                <w:webHidden/>
+              </w:rPr>
+              <w:tab/>
+            </w:r>
+            <w:r>
+              <w:rPr>
+                <w:noProof/>
+                <w:webHidden/>
+              </w:rPr>
+              <w:fldChar w:fldCharType="begin"/>
+            </w:r>
+            <w:r>
+              <w:rPr>
+                <w:noProof/>
+                <w:webHidden/>
+              </w:rPr>
+              <w:instrText xml:space="preserve"> PAGEREF _Toc146029847 \h </w:instrText>
+            </w:r>
+            <w:r>
+              <w:rPr>
+                <w:noProof/>
+                <w:webHidden/>
+              </w:rPr>
+            </w:r>
+            <w:r>
+              <w:rPr>
+                <w:noProof/>
+                <w:webHidden/>
+              </w:rPr>
+              <w:fldChar w:fldCharType="separate"/>
+            </w:r>
+            <w:r>
+              <w:rPr>
+                <w:noProof/>
+                <w:webHidden/>
+              </w:rPr>
+              <w:t>5</w:t>
+            </w:r>
+            <w:r>
+              <w:rPr>
+                <w:noProof/>
+                <w:webHidden/>
+              </w:rPr>
+              <w:fldChar w:fldCharType="end"/>
+            </w:r>
+          </w:hyperlink>
+        </w:p>
+        <w:p>
+          <w:pPr>
+            <w:pStyle w:val="TOC3"/>
+            <w:tabs>
+              <w:tab w:val="right" w:leader="dot" w:pos="9350"/>
+            </w:tabs>
+            <w:rPr>
+              <w:rFonts w:asciiTheme="minorHAnsi" w:eastAsiaTheme="minorEastAsia" w:hAnsiTheme="minorHAnsi" w:cstheme="minorBidi"/>
+              <w:noProof/>
+              <w:kern w:val="2"/>
+              <w:sz w:val="22"/>
+              <w:szCs w:val="22"/>
+              <w14:ligatures w14:val="standardContextual"/>
+            </w:rPr>
+          </w:pPr>
+          <w:hyperlink w:anchor="_Toc146029848" w:history="1">
+            <w:r>
+              <w:rPr>
+                <w:rStyle w:val="Hyperlink"/>
+                <w:noProof/>
+              </w:rPr>
+              <w:t>2. Confirm SQL Statements</w:t>
+            </w:r>
+            <w:r>
+              <w:rPr>
+                <w:noProof/>
+                <w:webHidden/>
+              </w:rPr>
+              <w:tab/>
+            </w:r>
+            <w:r>
+              <w:rPr>
+                <w:noProof/>
+                <w:webHidden/>
+              </w:rPr>
+              <w:fldChar w:fldCharType="begin"/>
+            </w:r>
+            <w:r>
+              <w:rPr>
+                <w:noProof/>
+                <w:webHidden/>
+              </w:rPr>
+              <w:instrText xml:space="preserve"> PAGEREF _Toc146029848 \h </w:instrText>
+            </w:r>
+            <w:r>
+              <w:rPr>
+                <w:noProof/>
+                <w:webHidden/>
+              </w:rPr>
+            </w:r>
+            <w:r>
+              <w:rPr>
+                <w:noProof/>
+                <w:webHidden/>
+              </w:rPr>
+              <w:fldChar w:fldCharType="separate"/>
+            </w:r>
+            <w:r>
+              <w:rPr>
+                <w:noProof/>
+                <w:webHidden/>
+              </w:rPr>
+              <w:t>5</w:t>
+            </w:r>
+            <w:r>
+              <w:rPr>
+                <w:noProof/>
+                <w:webHidden/>
+              </w:rPr>
+              <w:fldChar w:fldCharType="end"/>
+            </w:r>
+          </w:hyperlink>
+        </w:p>
+        <w:p>
+          <w:pPr>
+            <w:pStyle w:val="TOC3"/>
+            <w:tabs>
+              <w:tab w:val="right" w:leader="dot" w:pos="9350"/>
+            </w:tabs>
+            <w:rPr>
+              <w:rFonts w:asciiTheme="minorHAnsi" w:eastAsiaTheme="minorEastAsia" w:hAnsiTheme="minorHAnsi" w:cstheme="minorBidi"/>
+              <w:noProof/>
+              <w:kern w:val="2"/>
+              <w:sz w:val="22"/>
+              <w:szCs w:val="22"/>
+              <w14:ligatures w14:val="standardContextual"/>
+            </w:rPr>
+          </w:pPr>
+          <w:hyperlink w:anchor="_Toc146029849" w:history="1">
+            <w:r>
+              <w:rPr>
+                <w:rStyle w:val="Hyperlink"/>
+                <w:noProof/>
+              </w:rPr>
+              <w:t>3. Handle Foreign Key Constraints</w:t>
+            </w:r>
+            <w:r>
+              <w:rPr>
+                <w:noProof/>
+                <w:webHidden/>
+              </w:rPr>
+              <w:tab/>
+            </w:r>
+            <w:r>
+              <w:rPr>
+                <w:noProof/>
+                <w:webHidden/>
+              </w:rPr>
+              <w:fldChar w:fldCharType="begin"/>
+            </w:r>
+            <w:r>
+              <w:rPr>
+                <w:noProof/>
+                <w:webHidden/>
+              </w:rPr>
+              <w:instrText xml:space="preserve"> PAGEREF _Toc146029849 \h </w:instrText>
+            </w:r>
+            <w:r>
+              <w:rPr>
+                <w:noProof/>
+                <w:webHidden/>
+              </w:rPr>
+            </w:r>
+            <w:r>
+              <w:rPr>
+                <w:noProof/>
+                <w:webHidden/>
+              </w:rPr>
+              <w:fldChar w:fldCharType="separate"/>
+            </w:r>
+            <w:r>
+              <w:rPr>
+                <w:noProof/>
+                <w:webHidden/>
+              </w:rPr>
+              <w:t>5</w:t>
+            </w:r>
+            <w:r>
+              <w:rPr>
+                <w:noProof/>
+                <w:webHidden/>
+              </w:rPr>
+              <w:fldChar w:fldCharType="end"/>
+            </w:r>
+          </w:hyperlink>
+        </w:p>
+        <w:p>
+          <w:pPr>
+            <w:pStyle w:val="TOC3"/>
+            <w:tabs>
+              <w:tab w:val="right" w:leader="dot" w:pos="9350"/>
+            </w:tabs>
+            <w:rPr>
+              <w:rFonts w:asciiTheme="minorHAnsi" w:eastAsiaTheme="minorEastAsia" w:hAnsiTheme="minorHAnsi" w:cstheme="minorBidi"/>
+              <w:noProof/>
+              <w:kern w:val="2"/>
+              <w:sz w:val="22"/>
+              <w:szCs w:val="22"/>
+              <w14:ligatures w14:val="standardContextual"/>
+            </w:rPr>
+          </w:pPr>
+          <w:hyperlink w:anchor="_Toc146029850" w:history="1">
+            <w:r>
+              <w:rPr>
+                <w:rStyle w:val="Hyperlink"/>
+                <w:noProof/>
+              </w:rPr>
+              <w:t>4. Configuration</w:t>
+            </w:r>
+            <w:r>
+              <w:rPr>
+                <w:noProof/>
+                <w:webHidden/>
+              </w:rPr>
+              <w:tab/>
+            </w:r>
+            <w:r>
+              <w:rPr>
+                <w:noProof/>
+                <w:webHidden/>
+              </w:rPr>
+              <w:fldChar w:fldCharType="begin"/>
+            </w:r>
+            <w:r>
+              <w:rPr>
+                <w:noProof/>
+                <w:webHidden/>
+              </w:rPr>
+              <w:instrText xml:space="preserve"> PAGEREF _Toc146029850 \h </w:instrText>
+            </w:r>
+            <w:r>
+              <w:rPr>
+                <w:noProof/>
+                <w:webHidden/>
+              </w:rPr>
+            </w:r>
+            <w:r>
+              <w:rPr>
+                <w:noProof/>
+                <w:webHidden/>
+              </w:rPr>
+              <w:fldChar w:fldCharType="separate"/>
+            </w:r>
+            <w:r>
+              <w:rPr>
+                <w:noProof/>
+                <w:webHidden/>
+              </w:rPr>
+              <w:t>6</w:t>
+            </w:r>
+            <w:r>
+              <w:rPr>
+                <w:noProof/>
+                <w:webHidden/>
+              </w:rPr>
+              <w:fldChar w:fldCharType="end"/>
+            </w:r>
+          </w:hyperlink>
+        </w:p>
+        <w:p>
+          <w:pPr>
+            <w:pStyle w:val="TOC1"/>
+            <w:tabs>
+              <w:tab w:val="right" w:leader="dot" w:pos="9350"/>
+            </w:tabs>
+            <w:rPr>
+              <w:rFonts w:asciiTheme="minorHAnsi" w:eastAsiaTheme="minorEastAsia" w:hAnsiTheme="minorHAnsi" w:cstheme="minorBidi"/>
+              <w:noProof/>
+              <w:kern w:val="2"/>
+              <w:sz w:val="22"/>
+              <w:szCs w:val="22"/>
+              <w14:ligatures w14:val="standardContextual"/>
+            </w:rPr>
+          </w:pPr>
+          <w:hyperlink w:anchor="_Toc146029851" w:history="1">
+            <w:r>
+              <w:rPr>
+                <w:rStyle w:val="Hyperlink"/>
+                <w:noProof/>
+              </w:rPr>
+              <w:t>Category Tree &amp; Attribute Recommendation System</w:t>
+            </w:r>
+            <w:r>
+              <w:rPr>
+                <w:noProof/>
+                <w:webHidden/>
+              </w:rPr>
+              <w:tab/>
+            </w:r>
+            <w:r>
+              <w:rPr>
+                <w:noProof/>
+                <w:webHidden/>
+              </w:rPr>
+              <w:fldChar w:fldCharType="begin"/>
+            </w:r>
+            <w:r>
+              <w:rPr>
+                <w:noProof/>
+                <w:webHidden/>
+              </w:rPr>
+              <w:instrText xml:space="preserve"> PAGEREF _Toc146029851 \h </w:instrText>
+            </w:r>
+            <w:r>
+              <w:rPr>
+                <w:noProof/>
+                <w:webHidden/>
+              </w:rPr>
+            </w:r>
+            <w:r>
+              <w:rPr>
+                <w:noProof/>
+                <w:webHidden/>
+              </w:rPr>
+              <w:fldChar w:fldCharType="separate"/>
+            </w:r>
+            <w:r>
+              <w:rPr>
+                <w:noProof/>
+                <w:webHidden/>
+              </w:rPr>
+              <w:t>6</w:t>
+            </w:r>
+            <w:r>
+              <w:rPr>
+                <w:noProof/>
+                <w:webHidden/>
+              </w:rPr>
+              <w:fldChar w:fldCharType="end"/>
+            </w:r>
+          </w:hyperlink>
+        </w:p>
+        <w:p>
+          <w:pPr>
+            <w:pStyle w:val="TOC2"/>
+            <w:tabs>
+              <w:tab w:val="right" w:leader="dot" w:pos="9350"/>
+            </w:tabs>
+            <w:rPr>
+              <w:rFonts w:asciiTheme="minorHAnsi" w:eastAsiaTheme="minorEastAsia" w:hAnsiTheme="minorHAnsi" w:cstheme="minorBidi"/>
+              <w:noProof/>
+              <w:kern w:val="2"/>
+              <w:sz w:val="22"/>
+              <w:szCs w:val="22"/>
+              <w14:ligatures w14:val="standardContextual"/>
+            </w:rPr>
+          </w:pPr>
+          <w:hyperlink w:anchor="_Toc146029852" w:history="1">
+            <w:r>
+              <w:rPr>
+                <w:rStyle w:val="Hyperlink"/>
+                <w:noProof/>
+              </w:rPr>
+              <w:t>Category Tree</w:t>
+            </w:r>
+            <w:r>
+              <w:rPr>
+                <w:noProof/>
+                <w:webHidden/>
+              </w:rPr>
+              <w:tab/>
+            </w:r>
+            <w:r>
+              <w:rPr>
+                <w:noProof/>
+                <w:webHidden/>
+              </w:rPr>
+              <w:fldChar w:fldCharType="begin"/>
+            </w:r>
+            <w:r>
+              <w:rPr>
+                <w:noProof/>
+                <w:webHidden/>
+              </w:rPr>
+              <w:instrText xml:space="preserve"> PAGEREF _Toc146029852 \h </w:instrText>
+            </w:r>
+            <w:r>
+              <w:rPr>
+                <w:noProof/>
+                <w:webHidden/>
+              </w:rPr>
+            </w:r>
+            <w:r>
+              <w:rPr>
+                <w:noProof/>
+                <w:webHidden/>
+              </w:rPr>
+              <w:fldChar w:fldCharType="separate"/>
+            </w:r>
+            <w:r>
+              <w:rPr>
+                <w:noProof/>
+                <w:webHidden/>
+              </w:rPr>
+              <w:t>6</w:t>
+            </w:r>
+            <w:r>
+              <w:rPr>
+                <w:noProof/>
+                <w:webHidden/>
+              </w:rPr>
+              <w:fldChar w:fldCharType="end"/>
+            </w:r>
+          </w:hyperlink>
+        </w:p>
+        <w:p>
+          <w:pPr>
+            <w:pStyle w:val="TOC3"/>
+            <w:tabs>
+              <w:tab w:val="right" w:leader="dot" w:pos="9350"/>
+            </w:tabs>
+            <w:rPr>
+              <w:rFonts w:asciiTheme="minorHAnsi" w:eastAsiaTheme="minorEastAsia" w:hAnsiTheme="minorHAnsi" w:cstheme="minorBidi"/>
+              <w:noProof/>
+              <w:kern w:val="2"/>
+              <w:sz w:val="22"/>
+              <w:szCs w:val="22"/>
+              <w14:ligatures w14:val="standardContextual"/>
+            </w:rPr>
+          </w:pPr>
+          <w:hyperlink w:anchor="_Toc146029853" w:history="1">
+            <w:r>
+              <w:rPr>
+                <w:rStyle w:val="Hyperlink"/>
+                <w:noProof/>
+              </w:rPr>
+              <w:t>Tree Structure</w:t>
+            </w:r>
+            <w:r>
+              <w:rPr>
+                <w:noProof/>
+                <w:webHidden/>
+              </w:rPr>
+              <w:tab/>
+            </w:r>
+            <w:r>
+              <w:rPr>
+                <w:noProof/>
+                <w:webHidden/>
+              </w:rPr>
+              <w:fldChar w:fldCharType="begin"/>
+            </w:r>
+            <w:r>
+              <w:rPr>
+                <w:noProof/>
+                <w:webHidden/>
+              </w:rPr>
+              <w:instrText xml:space="preserve"> PAGEREF _Toc146029853 \h </w:instrText>
+            </w:r>
+            <w:r>
+              <w:rPr>
+                <w:noProof/>
+                <w:webHidden/>
+              </w:rPr>
+            </w:r>
+            <w:r>
+              <w:rPr>
+                <w:noProof/>
+                <w:webHidden/>
+              </w:rPr>
+              <w:fldChar w:fldCharType="separate"/>
+            </w:r>
+            <w:r>
+              <w:rPr>
+                <w:noProof/>
+                <w:webHidden/>
+              </w:rPr>
+              <w:t>6</w:t>
+            </w:r>
+            <w:r>
+              <w:rPr>
+                <w:noProof/>
+                <w:webHidden/>
+              </w:rPr>
+              <w:fldChar w:fldCharType="end"/>
+            </w:r>
+          </w:hyperlink>
+        </w:p>
+        <w:p>
+          <w:pPr>
+            <w:pStyle w:val="TOC3"/>
+            <w:tabs>
+              <w:tab w:val="right" w:leader="dot" w:pos="9350"/>
+            </w:tabs>
+            <w:rPr>
+              <w:rFonts w:asciiTheme="minorHAnsi" w:eastAsiaTheme="minorEastAsia" w:hAnsiTheme="minorHAnsi" w:cstheme="minorBidi"/>
+              <w:noProof/>
+              <w:kern w:val="2"/>
+              <w:sz w:val="22"/>
+              <w:szCs w:val="22"/>
+              <w14:ligatures w14:val="standardContextual"/>
+            </w:rPr>
+          </w:pPr>
+          <w:hyperlink w:anchor="_Toc146029854" w:history="1">
+            <w:r>
+              <w:rPr>
+                <w:rStyle w:val="Hyperlink"/>
+                <w:noProof/>
+              </w:rPr>
+              <w:t>Tree Features</w:t>
+            </w:r>
+            <w:r>
+              <w:rPr>
+                <w:noProof/>
+                <w:webHidden/>
+              </w:rPr>
+              <w:tab/>
+            </w:r>
+            <w:r>
+              <w:rPr>
+                <w:noProof/>
+                <w:webHidden/>
+              </w:rPr>
+              <w:fldChar w:fldCharType="begin"/>
+            </w:r>
+            <w:r>
+              <w:rPr>
+                <w:noProof/>
+                <w:webHidden/>
+              </w:rPr>
+              <w:instrText xml:space="preserve"> PAGEREF _Toc146029854 \h </w:instrText>
+            </w:r>
+            <w:r>
+              <w:rPr>
+                <w:noProof/>
+                <w:webHidden/>
+              </w:rPr>
+            </w:r>
+            <w:r>
+              <w:rPr>
+                <w:noProof/>
+                <w:webHidden/>
+              </w:rPr>
+              <w:fldChar w:fldCharType="separate"/>
+            </w:r>
+            <w:r>
+              <w:rPr>
+                <w:noProof/>
+                <w:webHidden/>
+              </w:rPr>
+              <w:t>6</w:t>
+            </w:r>
+            <w:r>
+              <w:rPr>
+                <w:noProof/>
+                <w:webHidden/>
+              </w:rPr>
+              <w:fldChar w:fldCharType="end"/>
+            </w:r>
+          </w:hyperlink>
+        </w:p>
+        <w:p>
+          <w:pPr>
+            <w:pStyle w:val="TOC2"/>
+            <w:tabs>
+              <w:tab w:val="right" w:leader="dot" w:pos="9350"/>
+            </w:tabs>
+            <w:rPr>
+              <w:rFonts w:asciiTheme="minorHAnsi" w:eastAsiaTheme="minorEastAsia" w:hAnsiTheme="minorHAnsi" w:cstheme="minorBidi"/>
+              <w:noProof/>
+              <w:kern w:val="2"/>
+              <w:sz w:val="22"/>
+              <w:szCs w:val="22"/>
+              <w14:ligatures w14:val="standardContextual"/>
+            </w:rPr>
+          </w:pPr>
+          <w:hyperlink w:anchor="_Toc146029855" w:history="1">
+            <w:r>
+              <w:rPr>
+                <w:rStyle w:val="Hyperlink"/>
+                <w:noProof/>
+              </w:rPr>
+              <w:t>Attribute Recommendation System</w:t>
+            </w:r>
+            <w:r>
+              <w:rPr>
+                <w:noProof/>
+                <w:webHidden/>
+              </w:rPr>
+              <w:tab/>
+            </w:r>
+            <w:r>
+              <w:rPr>
+                <w:noProof/>
+                <w:webHidden/>
+              </w:rPr>
+              <w:fldChar w:fldCharType="begin"/>
+            </w:r>
+            <w:r>
+              <w:rPr>
+                <w:noProof/>
+                <w:webHidden/>
+              </w:rPr>
+              <w:instrText xml:space="preserve"> PAGEREF _Toc146029855 \h </w:instrText>
+            </w:r>
+            <w:r>
+              <w:rPr>
+                <w:noProof/>
+                <w:webHidden/>
+              </w:rPr>
+            </w:r>
+            <w:r>
+              <w:rPr>
+                <w:noProof/>
+                <w:webHidden/>
+              </w:rPr>
+              <w:fldChar w:fldCharType="separate"/>
+            </w:r>
+            <w:r>
+              <w:rPr>
+                <w:noProof/>
+                <w:webHidden/>
+              </w:rPr>
+              <w:t>7</w:t>
+            </w:r>
+            <w:r>
+              <w:rPr>
+                <w:noProof/>
+                <w:webHidden/>
+              </w:rPr>
+              <w:fldChar w:fldCharType="end"/>
+            </w:r>
+          </w:hyperlink>
+        </w:p>
+        <w:p>
+          <w:pPr>
+            <w:pStyle w:val="TOC3"/>
+            <w:tabs>
+              <w:tab w:val="right" w:leader="dot" w:pos="9350"/>
+            </w:tabs>
+            <w:rPr>
+              <w:rFonts w:asciiTheme="minorHAnsi" w:eastAsiaTheme="minorEastAsia" w:hAnsiTheme="minorHAnsi" w:cstheme="minorBidi"/>
+              <w:noProof/>
+              <w:kern w:val="2"/>
+              <w:sz w:val="22"/>
+              <w:szCs w:val="22"/>
+              <w14:ligatures w14:val="standardContextual"/>
+            </w:rPr>
+          </w:pPr>
+          <w:hyperlink w:anchor="_Toc146029856" w:history="1">
+            <w:r>
+              <w:rPr>
+                <w:rStyle w:val="Hyperlink"/>
+                <w:noProof/>
+              </w:rPr>
+              <w:t>Recommendation Structure</w:t>
+            </w:r>
+            <w:r>
+              <w:rPr>
+                <w:noProof/>
+                <w:webHidden/>
+              </w:rPr>
+              <w:tab/>
+            </w:r>
+            <w:r>
+              <w:rPr>
+                <w:noProof/>
+                <w:webHidden/>
+              </w:rPr>
+              <w:fldChar w:fldCharType="begin"/>
+            </w:r>
+            <w:r>
+              <w:rPr>
+                <w:noProof/>
+                <w:webHidden/>
+              </w:rPr>
+              <w:instrText xml:space="preserve"> PAGEREF _Toc146029856 \h </w:instrText>
+            </w:r>
+            <w:r>
+              <w:rPr>
+                <w:noProof/>
+                <w:webHidden/>
+              </w:rPr>
+            </w:r>
+            <w:r>
+              <w:rPr>
+                <w:noProof/>
+                <w:webHidden/>
+              </w:rPr>
+              <w:fldChar w:fldCharType="separate"/>
+            </w:r>
+            <w:r>
+              <w:rPr>
+                <w:noProof/>
+                <w:webHidden/>
+              </w:rPr>
+              <w:t>7</w:t>
+            </w:r>
+            <w:r>
+              <w:rPr>
+                <w:noProof/>
+                <w:webHidden/>
+              </w:rPr>
+              <w:fldChar w:fldCharType="end"/>
+            </w:r>
+          </w:hyperlink>
+        </w:p>
+        <w:p>
+          <w:pPr>
+            <w:pStyle w:val="TOC3"/>
+            <w:tabs>
+              <w:tab w:val="right" w:leader="dot" w:pos="9350"/>
+            </w:tabs>
+            <w:rPr>
+              <w:rFonts w:asciiTheme="minorHAnsi" w:eastAsiaTheme="minorEastAsia" w:hAnsiTheme="minorHAnsi" w:cstheme="minorBidi"/>
+              <w:noProof/>
+              <w:kern w:val="2"/>
+              <w:sz w:val="22"/>
+              <w:szCs w:val="22"/>
+              <w14:ligatures w14:val="standardContextual"/>
+            </w:rPr>
+          </w:pPr>
+          <w:hyperlink w:anchor="_Toc146029857" w:history="1">
+            <w:r>
+              <w:rPr>
+                <w:rStyle w:val="Hyperlink"/>
+                <w:noProof/>
+              </w:rPr>
+              <w:t>Recommendation Features</w:t>
+            </w:r>
+            <w:r>
+              <w:rPr>
+                <w:noProof/>
+                <w:webHidden/>
+              </w:rPr>
+              <w:tab/>
+            </w:r>
+            <w:r>
+              <w:rPr>
+                <w:noProof/>
+                <w:webHidden/>
+              </w:rPr>
+              <w:fldChar w:fldCharType="begin"/>
+            </w:r>
+            <w:r>
+              <w:rPr>
+                <w:noProof/>
+                <w:webHidden/>
+              </w:rPr>
+              <w:instrText xml:space="preserve"> PAGEREF _Toc146029857 \h </w:instrText>
+            </w:r>
+            <w:r>
+              <w:rPr>
+                <w:noProof/>
+                <w:webHidden/>
+              </w:rPr>
+            </w:r>
+            <w:r>
+              <w:rPr>
+                <w:noProof/>
+                <w:webHidden/>
+              </w:rPr>
+              <w:fldChar w:fldCharType="separate"/>
+            </w:r>
+            <w:r>
+              <w:rPr>
+                <w:noProof/>
+                <w:webHidden/>
+              </w:rPr>
+              <w:t>7</w:t>
+            </w:r>
+            <w:r>
+              <w:rPr>
+                <w:noProof/>
+                <w:webHidden/>
+              </w:rPr>
+              <w:fldChar w:fldCharType="end"/>
+            </w:r>
+          </w:hyperlink>
+        </w:p>
+        <w:p>
+          <w:pPr>
+            <w:pStyle w:val="TOC2"/>
+            <w:tabs>
+              <w:tab w:val="right" w:leader="dot" w:pos="9350"/>
+            </w:tabs>
+            <w:rPr>
+              <w:rFonts w:asciiTheme="minorHAnsi" w:eastAsiaTheme="minorEastAsia" w:hAnsiTheme="minorHAnsi" w:cstheme="minorBidi"/>
+              <w:noProof/>
+              <w:kern w:val="2"/>
+              <w:sz w:val="22"/>
+              <w:szCs w:val="22"/>
+              <w14:ligatures w14:val="standardContextual"/>
+            </w:rPr>
+          </w:pPr>
+          <w:hyperlink w:anchor="_Toc146029858" w:history="1">
+            <w:r>
+              <w:rPr>
+                <w:rStyle w:val="Hyperlink"/>
+                <w:noProof/>
+              </w:rPr>
+              <w:t>Integration</w:t>
+            </w:r>
+            <w:r>
+              <w:rPr>
+                <w:noProof/>
+                <w:webHidden/>
+              </w:rPr>
+              <w:tab/>
+            </w:r>
+            <w:r>
+              <w:rPr>
+                <w:noProof/>
+                <w:webHidden/>
+              </w:rPr>
+              <w:fldChar w:fldCharType="begin"/>
+            </w:r>
+            <w:r>
+              <w:rPr>
+                <w:noProof/>
+                <w:webHidden/>
+              </w:rPr>
+              <w:instrText xml:space="preserve"> PAGEREF _Toc146029858 \h </w:instrText>
+            </w:r>
+            <w:r>
+              <w:rPr>
+                <w:noProof/>
+                <w:webHidden/>
+              </w:rPr>
+            </w:r>
+            <w:r>
+              <w:rPr>
+                <w:noProof/>
+                <w:webHidden/>
+              </w:rPr>
+              <w:fldChar w:fldCharType="separate"/>
+            </w:r>
+            <w:r>
+              <w:rPr>
+                <w:noProof/>
+                <w:webHidden/>
+              </w:rPr>
+              <w:t>7</w:t>
+            </w:r>
+            <w:r>
+              <w:rPr>
+                <w:noProof/>
+                <w:webHidden/>
+              </w:rPr>
+              <w:fldChar w:fldCharType="end"/>
+            </w:r>
+          </w:hyperlink>
+        </w:p>
+        <w:p>
+          <w:pPr>
+            <w:pStyle w:val="TOC1"/>
+            <w:tabs>
+              <w:tab w:val="right" w:leader="dot" w:pos="9350"/>
+            </w:tabs>
+            <w:rPr>
+              <w:rFonts w:asciiTheme="minorHAnsi" w:eastAsiaTheme="minorEastAsia" w:hAnsiTheme="minorHAnsi" w:cstheme="minorBidi"/>
+              <w:noProof/>
+              <w:kern w:val="2"/>
+              <w:sz w:val="22"/>
+              <w:szCs w:val="22"/>
+              <w14:ligatures w14:val="standardContextual"/>
+            </w:rPr>
+          </w:pPr>
+          <w:hyperlink w:anchor="_Toc146029859" w:history="1">
             <w:r>
               <w:rPr>
                 <w:rStyle w:val="Hyperlink"/>
@@ -1435,7 +2458,7 @@
                 <w:noProof/>
                 <w:webHidden/>
               </w:rPr>
-              <w:instrText xml:space="preserve"> PAGEREF _Toc145679472 \h </w:instrText>
+              <w:instrText xml:space="preserve"> PAGEREF _Toc146029859 \h </w:instrText>
             </w:r>
             <w:r>
               <w:rPr>
@@ -1455,7 +2478,7 @@
                 <w:noProof/>
                 <w:webHidden/>
               </w:rPr>
-              <w:t>6</w:t>
+              <w:t>8</w:t>
             </w:r>
             <w:r>
               <w:rPr>
@@ -1519,7 +2542,7 @@
           <w:rFonts w:eastAsia="Arial"/>
         </w:rPr>
       </w:pPr>
-      <w:bookmarkStart w:id="0" w:name="_Toc145679459"/>
+      <w:bookmarkStart w:id="0" w:name="_Toc146029832"/>
       <w:r>
         <w:rPr>
           <w:rFonts w:eastAsia="Arial"/>
@@ -1604,7 +2627,7 @@
           <w:rFonts w:eastAsia="Arial"/>
         </w:rPr>
       </w:pPr>
-      <w:bookmarkStart w:id="1" w:name="_Toc145679460"/>
+      <w:bookmarkStart w:id="1" w:name="_Toc146029833"/>
       <w:r>
         <w:rPr>
           <w:rFonts w:eastAsia="Arial"/>
@@ -1729,7 +2752,7 @@
           <w:rFonts w:eastAsia="Arial"/>
         </w:rPr>
       </w:pPr>
-      <w:bookmarkStart w:id="2" w:name="_Toc145679461"/>
+      <w:bookmarkStart w:id="2" w:name="_Toc146029834"/>
       <w:proofErr w:type="spellStart"/>
       <w:r>
         <w:rPr>
@@ -1815,7 +2838,7 @@
           <w:rFonts w:eastAsia="Arial"/>
         </w:rPr>
       </w:pPr>
-      <w:bookmarkStart w:id="3" w:name="_Toc145679462"/>
+      <w:bookmarkStart w:id="3" w:name="_Toc146029835"/>
       <w:r>
         <w:rPr>
           <w:rFonts w:eastAsia="Arial"/>
@@ -1889,7 +2912,7 @@
           <w:rFonts w:eastAsia="Arial"/>
         </w:rPr>
       </w:pPr>
-      <w:bookmarkStart w:id="4" w:name="_Toc145679463"/>
+      <w:bookmarkStart w:id="4" w:name="_Toc146029836"/>
       <w:r>
         <w:rPr>
           <w:rFonts w:eastAsia="Arial"/>
@@ -1990,7 +3013,7 @@
           <w:rFonts w:eastAsia="Arial"/>
         </w:rPr>
       </w:pPr>
-      <w:bookmarkStart w:id="5" w:name="_Toc145679464"/>
+      <w:bookmarkStart w:id="5" w:name="_Toc146029837"/>
       <w:r>
         <w:rPr>
           <w:rFonts w:eastAsia="Arial"/>
@@ -2136,7 +3159,7 @@
           <w:rFonts w:eastAsia="Arial"/>
         </w:rPr>
       </w:pPr>
-      <w:bookmarkStart w:id="6" w:name="_Toc145679465"/>
+      <w:bookmarkStart w:id="6" w:name="_Toc146029838"/>
       <w:r>
         <w:rPr>
           <w:rFonts w:eastAsia="Arial"/>
@@ -2207,7 +3230,7 @@
       <w:pPr>
         <w:pStyle w:val="Heading3"/>
       </w:pPr>
-      <w:bookmarkStart w:id="7" w:name="_Toc145679466"/>
+      <w:bookmarkStart w:id="7" w:name="_Toc146029839"/>
       <w:r>
         <w:t>Expose Port</w:t>
       </w:r>
@@ -2281,7 +3304,7 @@
           <w:rFonts w:eastAsia="Arial"/>
         </w:rPr>
       </w:pPr>
-      <w:bookmarkStart w:id="8" w:name="_Toc145679467"/>
+      <w:bookmarkStart w:id="8" w:name="_Toc146029840"/>
       <w:r>
         <w:rPr>
           <w:rFonts w:eastAsia="Arial"/>
@@ -2331,9 +3354,12 @@
           <w:sz w:val="22"/>
           <w:szCs w:val="22"/>
         </w:rPr>
-        <w:t xml:space="preserve">This is the command that will be executed when the container starts. It runs the Spring Boot </w:t>
-      </w:r>
-      <w:r>
+        <w:t>This is the command that will be executed when the container starts. It runs the Spring Boot application.</w:t>
+      </w:r>
+    </w:p>
+    <w:p>
+      <w:pPr>
+        <w:spacing w:after="160" w:line="259" w:lineRule="auto"/>
         <w:rPr>
           <w:rFonts w:eastAsia="Arial" w:cs="Courier New"/>
           <w:bCs/>
@@ -2341,8 +3367,30 @@
           <w:sz w:val="22"/>
           <w:szCs w:val="22"/>
         </w:rPr>
-        <w:t>application.</w:t>
-      </w:r>
+      </w:pPr>
+    </w:p>
+    <w:p>
+      <w:pPr>
+        <w:pStyle w:val="Heading2"/>
+        <w:rPr>
+          <w:rFonts w:eastAsia="Arial"/>
+        </w:rPr>
+      </w:pPr>
+      <w:bookmarkStart w:id="9" w:name="_Toc146029841"/>
+      <w:r>
+        <w:rPr>
+          <w:rFonts w:eastAsia="Arial"/>
+        </w:rPr>
+        <w:t>Docker Compose Explanation</w:t>
+      </w:r>
+      <w:bookmarkEnd w:id="9"/>
+    </w:p>
+    <w:p>
+      <w:pPr>
+        <w:rPr>
+          <w:rFonts w:eastAsia="Arial"/>
+        </w:rPr>
+      </w:pPr>
     </w:p>
     <w:p>
       <w:pPr>
@@ -2355,33 +3403,7 @@
           <w:szCs w:val="22"/>
         </w:rPr>
       </w:pPr>
-    </w:p>
-    <w:p>
-      <w:pPr>
-        <w:pStyle w:val="Heading2"/>
-        <w:rPr>
-          <w:rFonts w:eastAsia="Arial"/>
-        </w:rPr>
-      </w:pPr>
-      <w:bookmarkStart w:id="9" w:name="_Toc145679468"/>
-      <w:r>
-        <w:rPr>
-          <w:rFonts w:eastAsia="Arial"/>
-        </w:rPr>
-        <w:t>Docker Compose Explanation</w:t>
-      </w:r>
-      <w:bookmarkEnd w:id="9"/>
-    </w:p>
-    <w:p>
-      <w:pPr>
-        <w:rPr>
-          <w:rFonts w:eastAsia="Arial"/>
-        </w:rPr>
-      </w:pPr>
-    </w:p>
-    <w:p>
-      <w:pPr>
-        <w:spacing w:after="160" w:line="259" w:lineRule="auto"/>
+      <w:r>
         <w:rPr>
           <w:rFonts w:eastAsia="Arial" w:cs="Courier New"/>
           <w:bCs/>
@@ -2389,7 +3411,22 @@
           <w:sz w:val="22"/>
           <w:szCs w:val="22"/>
         </w:rPr>
-      </w:pPr>
+        <w:t xml:space="preserve">Docker Compose is a tool for defining and running multi-container Docker applications. The provided </w:t>
+      </w:r>
+      <w:r>
+        <w:rPr>
+          <w:rStyle w:val="CodeChar"/>
+        </w:rPr>
+        <w:t>docker-</w:t>
+      </w:r>
+      <w:proofErr w:type="spellStart"/>
+      <w:r>
+        <w:rPr>
+          <w:rStyle w:val="CodeChar"/>
+        </w:rPr>
+        <w:t>compose.yml</w:t>
+      </w:r>
+      <w:proofErr w:type="spellEnd"/>
       <w:r>
         <w:rPr>
           <w:rFonts w:eastAsia="Arial" w:cs="Courier New"/>
@@ -2398,32 +3435,302 @@
           <w:sz w:val="22"/>
           <w:szCs w:val="22"/>
         </w:rPr>
-        <w:t xml:space="preserve">Docker Compose is a tool for defining and running multi-container Docker applications. The provided </w:t>
-      </w:r>
+        <w:t xml:space="preserve"> file defines the services, networks, and volumes for the Online Auction project.</w:t>
+      </w:r>
+    </w:p>
+    <w:p>
+      <w:pPr>
+        <w:pStyle w:val="Heading3"/>
+        <w:rPr>
+          <w:rFonts w:eastAsia="Arial"/>
+        </w:rPr>
+      </w:pPr>
+    </w:p>
+    <w:p>
+      <w:pPr>
+        <w:pStyle w:val="Heading3"/>
+        <w:rPr>
+          <w:rFonts w:eastAsia="Arial"/>
+        </w:rPr>
+      </w:pPr>
+      <w:bookmarkStart w:id="10" w:name="_Toc146029842"/>
+      <w:r>
+        <w:rPr>
+          <w:rFonts w:eastAsia="Arial"/>
+        </w:rPr>
+        <w:t>Services</w:t>
+      </w:r>
+      <w:bookmarkEnd w:id="10"/>
+    </w:p>
+    <w:p>
+      <w:pPr>
+        <w:rPr>
+          <w:rFonts w:eastAsia="Arial"/>
+        </w:rPr>
+      </w:pPr>
+    </w:p>
+    <w:p>
+      <w:pPr>
+        <w:pStyle w:val="Heading4"/>
+        <w:rPr>
+          <w:rFonts w:eastAsia="Arial"/>
+        </w:rPr>
+      </w:pPr>
+      <w:r>
+        <w:rPr>
+          <w:rFonts w:eastAsia="Arial"/>
+        </w:rPr>
+        <w:t>a</w:t>
+      </w:r>
+      <w:r>
+        <w:rPr>
+          <w:rFonts w:eastAsia="Arial"/>
+        </w:rPr>
+        <w:t>pp</w:t>
+      </w:r>
+    </w:p>
+    <w:p>
+      <w:pPr>
+        <w:rPr>
+          <w:rFonts w:eastAsia="Arial"/>
+        </w:rPr>
+      </w:pPr>
+      <w:r>
+        <w:rPr>
+          <w:rFonts w:eastAsia="Arial"/>
+        </w:rPr>
+        <w:t xml:space="preserve">This service represents the main application. It depends on the </w:t>
+      </w:r>
+      <w:proofErr w:type="spellStart"/>
       <w:r>
         <w:rPr>
           <w:rStyle w:val="CodeChar"/>
         </w:rPr>
-        <w:t>docker-</w:t>
+        <w:t>mysql</w:t>
+      </w:r>
+      <w:proofErr w:type="spellEnd"/>
+      <w:r>
+        <w:rPr>
+          <w:rFonts w:eastAsia="Arial"/>
+        </w:rPr>
+        <w:t xml:space="preserve"> service, builds the image using the provided </w:t>
       </w:r>
       <w:proofErr w:type="spellStart"/>
       <w:r>
         <w:rPr>
+          <w:rFonts w:eastAsia="Arial"/>
+        </w:rPr>
+        <w:t>Dockerfile</w:t>
+      </w:r>
+      <w:proofErr w:type="spellEnd"/>
+      <w:r>
+        <w:rPr>
+          <w:rFonts w:eastAsia="Arial"/>
+        </w:rPr>
+        <w:t>, maps port 6868 on the host to port 8080 on the container, and sets various environment variables for Spring Boot configuration.</w:t>
+      </w:r>
+    </w:p>
+    <w:p>
+      <w:pPr>
+        <w:rPr>
+          <w:rFonts w:eastAsia="Arial"/>
+        </w:rPr>
+      </w:pPr>
+    </w:p>
+    <w:p>
+      <w:pPr>
+        <w:rPr>
+          <w:rFonts w:eastAsia="Arial"/>
+        </w:rPr>
+      </w:pPr>
+      <w:r>
+        <w:rPr>
+          <w:rFonts w:eastAsia="Arial"/>
+        </w:rPr>
+        <w:t xml:space="preserve">The </w:t>
+      </w:r>
+      <w:r>
+        <w:rPr>
           <w:rStyle w:val="CodeChar"/>
         </w:rPr>
-        <w:t>compose.yml</w:t>
+        <w:t>volumes</w:t>
+      </w:r>
+      <w:r>
+        <w:rPr>
+          <w:rFonts w:eastAsia="Arial"/>
+        </w:rPr>
+        <w:t xml:space="preserve"> directive is used to mount the Maven local repository from the host to the container, ensuring that dependencies are </w:t>
+      </w:r>
+      <w:proofErr w:type="gramStart"/>
+      <w:r>
+        <w:rPr>
+          <w:rFonts w:eastAsia="Arial"/>
+        </w:rPr>
+        <w:t>cached</w:t>
+      </w:r>
+      <w:proofErr w:type="gramEnd"/>
+      <w:r>
+        <w:rPr>
+          <w:rFonts w:eastAsia="Arial"/>
+        </w:rPr>
+        <w:t xml:space="preserve"> and reused between builds.</w:t>
+      </w:r>
+    </w:p>
+    <w:p>
+      <w:pPr>
+        <w:rPr>
+          <w:rFonts w:eastAsia="Arial"/>
+        </w:rPr>
+      </w:pPr>
+    </w:p>
+    <w:p>
+      <w:pPr>
+        <w:rPr>
+          <w:rFonts w:eastAsia="Arial"/>
+        </w:rPr>
+      </w:pPr>
+      <w:r>
+        <w:rPr>
+          <w:rFonts w:eastAsia="Arial"/>
+        </w:rPr>
+        <w:t xml:space="preserve">The </w:t>
+      </w:r>
+      <w:proofErr w:type="spellStart"/>
+      <w:r>
+        <w:rPr>
+          <w:rStyle w:val="CodeChar"/>
+        </w:rPr>
+        <w:t>stdin_open</w:t>
       </w:r>
       <w:proofErr w:type="spellEnd"/>
       <w:r>
         <w:rPr>
-          <w:rFonts w:eastAsia="Arial" w:cs="Courier New"/>
-          <w:bCs/>
-          <w:color w:val="000000"/>
-          <w:sz w:val="22"/>
-          <w:szCs w:val="22"/>
-        </w:rPr>
-        <w:t xml:space="preserve"> file defines the services, networks, and volumes for the Online Auction project.</w:t>
-      </w:r>
+          <w:rFonts w:eastAsia="Arial"/>
+        </w:rPr>
+        <w:t xml:space="preserve"> and </w:t>
+      </w:r>
+      <w:proofErr w:type="spellStart"/>
+      <w:r>
+        <w:rPr>
+          <w:rStyle w:val="CodeChar"/>
+        </w:rPr>
+        <w:t>tty</w:t>
+      </w:r>
+      <w:proofErr w:type="spellEnd"/>
+      <w:r>
+        <w:rPr>
+          <w:rFonts w:eastAsia="Arial"/>
+        </w:rPr>
+        <w:t xml:space="preserve"> options are set to true, allowing you to interact with the app service as if it were running in the foreground.</w:t>
+      </w:r>
+    </w:p>
+    <w:p>
+      <w:pPr>
+        <w:rPr>
+          <w:rFonts w:eastAsia="Arial"/>
+        </w:rPr>
+      </w:pPr>
+    </w:p>
+    <w:p>
+      <w:pPr>
+        <w:pStyle w:val="Heading4"/>
+        <w:rPr>
+          <w:rFonts w:eastAsia="Arial"/>
+        </w:rPr>
+      </w:pPr>
+      <w:proofErr w:type="spellStart"/>
+      <w:r>
+        <w:rPr>
+          <w:rFonts w:eastAsia="Arial"/>
+        </w:rPr>
+        <w:t>mysql</w:t>
+      </w:r>
+      <w:proofErr w:type="spellEnd"/>
+    </w:p>
+    <w:p>
+      <w:pPr>
+        <w:rPr>
+          <w:rFonts w:eastAsia="Arial"/>
+        </w:rPr>
+      </w:pPr>
+      <w:r>
+        <w:rPr>
+          <w:rFonts w:eastAsia="Arial"/>
+        </w:rPr>
+        <w:t xml:space="preserve">This service uses the official MySQL 8.0 image. It sets the root password and initializes a database named </w:t>
+      </w:r>
+      <w:r>
+        <w:rPr>
+          <w:rStyle w:val="CodeChar"/>
+        </w:rPr>
+        <w:t>online-auction</w:t>
+      </w:r>
+      <w:r>
+        <w:rPr>
+          <w:rFonts w:eastAsia="Arial"/>
+        </w:rPr>
+        <w:t xml:space="preserve">. The </w:t>
+      </w:r>
+      <w:proofErr w:type="spellStart"/>
+      <w:r>
+        <w:rPr>
+          <w:rStyle w:val="CodeChar"/>
+        </w:rPr>
+        <w:t>import.sql</w:t>
+      </w:r>
+      <w:proofErr w:type="spellEnd"/>
+      <w:r>
+        <w:rPr>
+          <w:rFonts w:eastAsia="Arial"/>
+        </w:rPr>
+        <w:t xml:space="preserve"> file from the project is copied to the container's initialization directory, ensuring that the database schema and initial data are loaded when the container starts.</w:t>
+      </w:r>
+    </w:p>
+    <w:p>
+      <w:pPr>
+        <w:rPr>
+          <w:rFonts w:eastAsia="Arial"/>
+        </w:rPr>
+      </w:pPr>
+    </w:p>
+    <w:p>
+      <w:pPr>
+        <w:rPr>
+          <w:rFonts w:eastAsia="Arial"/>
+        </w:rPr>
+      </w:pPr>
+      <w:r>
+        <w:rPr>
+          <w:rFonts w:eastAsia="Arial"/>
+        </w:rPr>
+        <w:t xml:space="preserve">The </w:t>
+      </w:r>
+      <w:r>
+        <w:rPr>
+          <w:rStyle w:val="CodeChar"/>
+        </w:rPr>
+        <w:t>volumes</w:t>
+      </w:r>
+      <w:r>
+        <w:rPr>
+          <w:rFonts w:eastAsia="Arial"/>
+        </w:rPr>
+        <w:t xml:space="preserve"> directive is used to persist the MySQL data on the host machine, ensuring that data is not lost when the container is stopped or removed.</w:t>
+      </w:r>
+    </w:p>
+    <w:p>
+      <w:pPr>
+        <w:rPr>
+          <w:rFonts w:eastAsia="Arial"/>
+        </w:rPr>
+      </w:pPr>
+    </w:p>
+    <w:p>
+      <w:pPr>
+        <w:rPr>
+          <w:rFonts w:eastAsia="Arial"/>
+        </w:rPr>
+      </w:pPr>
     </w:p>
     <w:p>
       <w:pPr>
@@ -2432,301 +3739,7 @@
           <w:rFonts w:eastAsia="Arial"/>
         </w:rPr>
       </w:pPr>
-    </w:p>
-    <w:p>
-      <w:pPr>
-        <w:pStyle w:val="Heading3"/>
-        <w:rPr>
-          <w:rFonts w:eastAsia="Arial"/>
-        </w:rPr>
-      </w:pPr>
-      <w:bookmarkStart w:id="10" w:name="_Toc145679469"/>
-      <w:r>
-        <w:rPr>
-          <w:rFonts w:eastAsia="Arial"/>
-        </w:rPr>
-        <w:t>Services</w:t>
-      </w:r>
-      <w:bookmarkEnd w:id="10"/>
-    </w:p>
-    <w:p>
-      <w:pPr>
-        <w:rPr>
-          <w:rFonts w:eastAsia="Arial"/>
-        </w:rPr>
-      </w:pPr>
-    </w:p>
-    <w:p>
-      <w:pPr>
-        <w:pStyle w:val="Heading4"/>
-        <w:rPr>
-          <w:rFonts w:eastAsia="Arial"/>
-        </w:rPr>
-      </w:pPr>
-      <w:r>
-        <w:rPr>
-          <w:rFonts w:eastAsia="Arial"/>
-        </w:rPr>
-        <w:t>a</w:t>
-      </w:r>
-      <w:r>
-        <w:rPr>
-          <w:rFonts w:eastAsia="Arial"/>
-        </w:rPr>
-        <w:t>pp</w:t>
-      </w:r>
-    </w:p>
-    <w:p>
-      <w:pPr>
-        <w:rPr>
-          <w:rFonts w:eastAsia="Arial"/>
-        </w:rPr>
-      </w:pPr>
-      <w:r>
-        <w:rPr>
-          <w:rFonts w:eastAsia="Arial"/>
-        </w:rPr>
-        <w:t xml:space="preserve">This service represents the main application. It depends on the </w:t>
-      </w:r>
-      <w:proofErr w:type="spellStart"/>
-      <w:r>
-        <w:rPr>
-          <w:rStyle w:val="CodeChar"/>
-        </w:rPr>
-        <w:t>mysql</w:t>
-      </w:r>
-      <w:proofErr w:type="spellEnd"/>
-      <w:r>
-        <w:rPr>
-          <w:rFonts w:eastAsia="Arial"/>
-        </w:rPr>
-        <w:t xml:space="preserve"> service, builds the image using the provided </w:t>
-      </w:r>
-      <w:proofErr w:type="spellStart"/>
-      <w:r>
-        <w:rPr>
-          <w:rFonts w:eastAsia="Arial"/>
-        </w:rPr>
-        <w:t>Dockerfile</w:t>
-      </w:r>
-      <w:proofErr w:type="spellEnd"/>
-      <w:r>
-        <w:rPr>
-          <w:rFonts w:eastAsia="Arial"/>
-        </w:rPr>
-        <w:t>, maps port 6868 on the host to port 8080 on the container, and sets various environment variables for Spring Boot configuration.</w:t>
-      </w:r>
-    </w:p>
-    <w:p>
-      <w:pPr>
-        <w:rPr>
-          <w:rFonts w:eastAsia="Arial"/>
-        </w:rPr>
-      </w:pPr>
-    </w:p>
-    <w:p>
-      <w:pPr>
-        <w:rPr>
-          <w:rFonts w:eastAsia="Arial"/>
-        </w:rPr>
-      </w:pPr>
-      <w:r>
-        <w:rPr>
-          <w:rFonts w:eastAsia="Arial"/>
-        </w:rPr>
-        <w:t xml:space="preserve">The </w:t>
-      </w:r>
-      <w:r>
-        <w:rPr>
-          <w:rStyle w:val="CodeChar"/>
-        </w:rPr>
-        <w:t>volumes</w:t>
-      </w:r>
-      <w:r>
-        <w:rPr>
-          <w:rFonts w:eastAsia="Arial"/>
-        </w:rPr>
-        <w:t xml:space="preserve"> directive is used to mount the Maven local repository from the host to the container, ensuring that dependencies are </w:t>
-      </w:r>
-      <w:proofErr w:type="gramStart"/>
-      <w:r>
-        <w:rPr>
-          <w:rFonts w:eastAsia="Arial"/>
-        </w:rPr>
-        <w:t>cached</w:t>
-      </w:r>
-      <w:proofErr w:type="gramEnd"/>
-      <w:r>
-        <w:rPr>
-          <w:rFonts w:eastAsia="Arial"/>
-        </w:rPr>
-        <w:t xml:space="preserve"> and reused between builds.</w:t>
-      </w:r>
-    </w:p>
-    <w:p>
-      <w:pPr>
-        <w:rPr>
-          <w:rFonts w:eastAsia="Arial"/>
-        </w:rPr>
-      </w:pPr>
-    </w:p>
-    <w:p>
-      <w:pPr>
-        <w:rPr>
-          <w:rFonts w:eastAsia="Arial"/>
-        </w:rPr>
-      </w:pPr>
-      <w:r>
-        <w:rPr>
-          <w:rFonts w:eastAsia="Arial"/>
-        </w:rPr>
-        <w:t xml:space="preserve">The </w:t>
-      </w:r>
-      <w:proofErr w:type="spellStart"/>
-      <w:r>
-        <w:rPr>
-          <w:rStyle w:val="CodeChar"/>
-        </w:rPr>
-        <w:t>stdin_open</w:t>
-      </w:r>
-      <w:proofErr w:type="spellEnd"/>
-      <w:r>
-        <w:rPr>
-          <w:rFonts w:eastAsia="Arial"/>
-        </w:rPr>
-        <w:t xml:space="preserve"> and </w:t>
-      </w:r>
-      <w:proofErr w:type="spellStart"/>
-      <w:r>
-        <w:rPr>
-          <w:rStyle w:val="CodeChar"/>
-        </w:rPr>
-        <w:t>tty</w:t>
-      </w:r>
-      <w:proofErr w:type="spellEnd"/>
-      <w:r>
-        <w:rPr>
-          <w:rFonts w:eastAsia="Arial"/>
-        </w:rPr>
-        <w:t xml:space="preserve"> options are set to true, allowing you to interact with the app service as if it were running in the foreground.</w:t>
-      </w:r>
-    </w:p>
-    <w:p>
-      <w:pPr>
-        <w:rPr>
-          <w:rFonts w:eastAsia="Arial"/>
-        </w:rPr>
-      </w:pPr>
-    </w:p>
-    <w:p>
-      <w:pPr>
-        <w:pStyle w:val="Heading4"/>
-        <w:rPr>
-          <w:rFonts w:eastAsia="Arial"/>
-        </w:rPr>
-      </w:pPr>
-      <w:proofErr w:type="spellStart"/>
-      <w:r>
-        <w:rPr>
-          <w:rFonts w:eastAsia="Arial"/>
-        </w:rPr>
-        <w:t>mysql</w:t>
-      </w:r>
-      <w:proofErr w:type="spellEnd"/>
-    </w:p>
-    <w:p>
-      <w:pPr>
-        <w:rPr>
-          <w:rFonts w:eastAsia="Arial"/>
-        </w:rPr>
-      </w:pPr>
-      <w:r>
-        <w:rPr>
-          <w:rFonts w:eastAsia="Arial"/>
-        </w:rPr>
-        <w:t xml:space="preserve">This service uses the official MySQL 8.0 image. It sets the root password and initializes a database named </w:t>
-      </w:r>
-      <w:r>
-        <w:rPr>
-          <w:rStyle w:val="CodeChar"/>
-        </w:rPr>
-        <w:t>online-auction</w:t>
-      </w:r>
-      <w:r>
-        <w:rPr>
-          <w:rFonts w:eastAsia="Arial"/>
-        </w:rPr>
-        <w:t xml:space="preserve">. The </w:t>
-      </w:r>
-      <w:proofErr w:type="spellStart"/>
-      <w:r>
-        <w:rPr>
-          <w:rStyle w:val="CodeChar"/>
-        </w:rPr>
-        <w:t>import.sql</w:t>
-      </w:r>
-      <w:proofErr w:type="spellEnd"/>
-      <w:r>
-        <w:rPr>
-          <w:rFonts w:eastAsia="Arial"/>
-        </w:rPr>
-        <w:t xml:space="preserve"> file from the project is copied to the container's initialization directory, ensuring that the database schema and initial data are loaded when the container starts.</w:t>
-      </w:r>
-    </w:p>
-    <w:p>
-      <w:pPr>
-        <w:rPr>
-          <w:rFonts w:eastAsia="Arial"/>
-        </w:rPr>
-      </w:pPr>
-    </w:p>
-    <w:p>
-      <w:pPr>
-        <w:rPr>
-          <w:rFonts w:eastAsia="Arial"/>
-        </w:rPr>
-      </w:pPr>
-      <w:r>
-        <w:rPr>
-          <w:rFonts w:eastAsia="Arial"/>
-        </w:rPr>
-        <w:t xml:space="preserve">The </w:t>
-      </w:r>
-      <w:r>
-        <w:rPr>
-          <w:rStyle w:val="CodeChar"/>
-        </w:rPr>
-        <w:t>volumes</w:t>
-      </w:r>
-      <w:r>
-        <w:rPr>
-          <w:rFonts w:eastAsia="Arial"/>
-        </w:rPr>
-        <w:t xml:space="preserve"> directive is used to persist the MySQL data on the host machine, ensuring that data is not lost when the container is stopped or removed.</w:t>
-      </w:r>
-    </w:p>
-    <w:p>
-      <w:pPr>
-        <w:rPr>
-          <w:rFonts w:eastAsia="Arial"/>
-        </w:rPr>
-      </w:pPr>
-    </w:p>
-    <w:p>
-      <w:pPr>
-        <w:rPr>
-          <w:rFonts w:eastAsia="Arial"/>
-        </w:rPr>
-      </w:pPr>
-    </w:p>
-    <w:p>
-      <w:pPr>
-        <w:pStyle w:val="Heading3"/>
-        <w:rPr>
-          <w:rFonts w:eastAsia="Arial"/>
-        </w:rPr>
-      </w:pPr>
-      <w:bookmarkStart w:id="11" w:name="_Toc145679470"/>
+      <w:bookmarkStart w:id="11" w:name="_Toc146029843"/>
       <w:r>
         <w:rPr>
           <w:rFonts w:eastAsia="Arial"/>
@@ -2821,7 +3834,7 @@
           <w:rFonts w:eastAsia="Arial"/>
         </w:rPr>
       </w:pPr>
-      <w:bookmarkStart w:id="12" w:name="_Toc145679471"/>
+      <w:bookmarkStart w:id="12" w:name="_Toc146029844"/>
       <w:r>
         <w:rPr>
           <w:rFonts w:eastAsia="Arial"/>
@@ -2957,7 +3970,768 @@
         <w:pStyle w:val="Code"/>
       </w:pPr>
       <w:r>
-        <w:t>docker-compose down</w:t>
+        <w:t xml:space="preserve">docker-compose </w:t>
+      </w:r>
+      <w:proofErr w:type="gramStart"/>
+      <w:r>
+        <w:t>down</w:t>
+      </w:r>
+      <w:proofErr w:type="gramEnd"/>
+    </w:p>
+    <w:p/>
+    <w:p/>
+    <w:p>
+      <w:pPr>
+        <w:pStyle w:val="Heading1"/>
+      </w:pPr>
+      <w:bookmarkStart w:id="13" w:name="_Toc146029845"/>
+      <w:r>
+        <w:t>Dynamic SQL Import</w:t>
+      </w:r>
+      <w:r>
+        <w:t xml:space="preserve"> in </w:t>
+      </w:r>
+      <w:proofErr w:type="spellStart"/>
+      <w:r>
+        <w:t>SpringBoot</w:t>
+      </w:r>
+      <w:bookmarkEnd w:id="13"/>
+      <w:proofErr w:type="spellEnd"/>
+    </w:p>
+    <w:p/>
+    <w:p>
+      <w:r>
+        <w:t xml:space="preserve">Spring Boot offers a simple way to initialize your database on startup through the </w:t>
+      </w:r>
+      <w:proofErr w:type="spellStart"/>
+      <w:r>
+        <w:t>import.sql</w:t>
+      </w:r>
+      <w:proofErr w:type="spellEnd"/>
+      <w:r>
+        <w:t xml:space="preserve"> file. By placing an </w:t>
+      </w:r>
+      <w:proofErr w:type="spellStart"/>
+      <w:r>
+        <w:t>import.sql</w:t>
+      </w:r>
+      <w:proofErr w:type="spellEnd"/>
+      <w:r>
+        <w:t xml:space="preserve"> file in the </w:t>
+      </w:r>
+      <w:proofErr w:type="spellStart"/>
+      <w:r>
+        <w:t>src</w:t>
+      </w:r>
+      <w:proofErr w:type="spellEnd"/>
+      <w:r>
+        <w:t xml:space="preserve">/main/resources directory, Spring Boot will execute it on startup if </w:t>
+      </w:r>
+      <w:proofErr w:type="gramStart"/>
+      <w:r>
+        <w:t>Hibernate</w:t>
+      </w:r>
+      <w:proofErr w:type="gramEnd"/>
+      <w:r>
+        <w:t xml:space="preserve"> is used as the JPA implementation.</w:t>
+      </w:r>
+    </w:p>
+    <w:p/>
+    <w:p>
+      <w:pPr>
+        <w:pStyle w:val="Heading2"/>
+      </w:pPr>
+      <w:bookmarkStart w:id="14" w:name="_Toc146029846"/>
+      <w:r>
+        <w:t>Steps to Use Dynamic SQL Import</w:t>
+      </w:r>
+      <w:bookmarkEnd w:id="14"/>
+    </w:p>
+    <w:p>
+      <w:pPr>
+        <w:pStyle w:val="Heading3"/>
+      </w:pPr>
+      <w:bookmarkStart w:id="15" w:name="_Toc146029847"/>
+      <w:r>
+        <w:t>1</w:t>
+      </w:r>
+      <w:r>
+        <w:t>.</w:t>
+      </w:r>
+      <w:r>
+        <w:t xml:space="preserve"> Create </w:t>
+      </w:r>
+      <w:proofErr w:type="spellStart"/>
+      <w:r>
+        <w:t>import.sql</w:t>
+      </w:r>
+      <w:bookmarkEnd w:id="15"/>
+      <w:proofErr w:type="spellEnd"/>
+    </w:p>
+    <w:p/>
+    <w:p>
+      <w:r>
+        <w:t xml:space="preserve">Firstly, </w:t>
+      </w:r>
+      <w:r>
+        <w:t xml:space="preserve">we the </w:t>
+      </w:r>
+      <w:r>
+        <w:t xml:space="preserve">place </w:t>
+      </w:r>
+      <w:proofErr w:type="spellStart"/>
+      <w:r>
+        <w:t>import.sql</w:t>
+      </w:r>
+      <w:proofErr w:type="spellEnd"/>
+      <w:r>
+        <w:t xml:space="preserve"> file inside the </w:t>
+      </w:r>
+      <w:proofErr w:type="spellStart"/>
+      <w:r>
+        <w:t>src</w:t>
+      </w:r>
+      <w:proofErr w:type="spellEnd"/>
+      <w:r>
+        <w:t xml:space="preserve">/main/resources directory of </w:t>
+      </w:r>
+      <w:r>
+        <w:t>our</w:t>
+      </w:r>
+      <w:r>
+        <w:t xml:space="preserve"> Spring Boot application.</w:t>
+      </w:r>
+      <w:r>
+        <w:t xml:space="preserve"> The </w:t>
+      </w:r>
+      <w:proofErr w:type="spellStart"/>
+      <w:r>
+        <w:t>import.sql</w:t>
+      </w:r>
+      <w:proofErr w:type="spellEnd"/>
+      <w:r>
+        <w:t xml:space="preserve"> is generated by exporting the current database using MySQL Workbench.</w:t>
+      </w:r>
+    </w:p>
+    <w:p/>
+    <w:p>
+      <w:pPr>
+        <w:pStyle w:val="Heading3"/>
+      </w:pPr>
+      <w:bookmarkStart w:id="16" w:name="_Toc146029848"/>
+      <w:r>
+        <w:t>2. Confirm SQL Statements</w:t>
+      </w:r>
+      <w:bookmarkEnd w:id="16"/>
+    </w:p>
+    <w:p/>
+    <w:p>
+      <w:pPr>
+        <w:pStyle w:val="Heading3"/>
+      </w:pPr>
+      <w:bookmarkStart w:id="17" w:name="_Toc146029849"/>
+      <w:r>
+        <w:t>3. Handle Foreign Key Constraints</w:t>
+      </w:r>
+      <w:bookmarkEnd w:id="17"/>
+    </w:p>
+    <w:p/>
+    <w:p>
+      <w:r>
+        <w:t>When working with relational databases, especially those having foreign key relationships, the order of insertion matters. If you are certain about the integrity of the data being imported, you can temporarily disable foreign key checks to ease the import process.</w:t>
+      </w:r>
+      <w:r>
+        <w:t xml:space="preserve"> There are free reasons we do this:</w:t>
+      </w:r>
+    </w:p>
+    <w:p>
+      <w:pPr>
+        <w:pStyle w:val="ListParagraph"/>
+        <w:numPr>
+          <w:ilvl w:val="0"/>
+          <w:numId w:val="9"/>
+        </w:numPr>
+      </w:pPr>
+      <w:r>
+        <w:t>Bulk Insertion Order: By disabling checks, you are free to order your inserts in any way without worrying about reference integrity.</w:t>
+      </w:r>
+    </w:p>
+    <w:p>
+      <w:pPr>
+        <w:pStyle w:val="ListParagraph"/>
+        <w:numPr>
+          <w:ilvl w:val="0"/>
+          <w:numId w:val="9"/>
+        </w:numPr>
+      </w:pPr>
+      <w:r>
+        <w:t>Performance: Bulk insertions can be faster without the overhead of checking foreign key constraints.</w:t>
+      </w:r>
+    </w:p>
+    <w:p>
+      <w:pPr>
+        <w:pStyle w:val="ListParagraph"/>
+        <w:numPr>
+          <w:ilvl w:val="0"/>
+          <w:numId w:val="9"/>
+        </w:numPr>
+      </w:pPr>
+      <w:r>
+        <w:t>Data Integrity Assurance: If you're sure of the integrity of your data, i.e., the data being imported maintains referential integrity by itself, then disabling checks will not lead to integrity problems.</w:t>
+      </w:r>
+    </w:p>
+    <w:p/>
+    <w:p>
+      <w:r>
+        <w:t>To disable/enable foreign key checks in MySQL:</w:t>
+      </w:r>
+    </w:p>
+    <w:p/>
+    <w:p>
+      <w:pPr>
+        <w:pStyle w:val="Code"/>
+      </w:pPr>
+      <w:r>
+        <w:t xml:space="preserve">SET </w:t>
+      </w:r>
+      <w:proofErr w:type="spellStart"/>
+      <w:r>
+        <w:t>foreign_key_checks</w:t>
+      </w:r>
+      <w:proofErr w:type="spellEnd"/>
+      <w:r>
+        <w:t xml:space="preserve"> = </w:t>
+      </w:r>
+      <w:proofErr w:type="gramStart"/>
+      <w:r>
+        <w:t>0;</w:t>
+      </w:r>
+      <w:proofErr w:type="gramEnd"/>
+    </w:p>
+    <w:p>
+      <w:pPr>
+        <w:pStyle w:val="Code"/>
+      </w:pPr>
+    </w:p>
+    <w:p>
+      <w:pPr>
+        <w:pStyle w:val="Code"/>
+      </w:pPr>
+      <w:r>
+        <w:t>-- Your SQL INSERT statements go here</w:t>
+      </w:r>
+    </w:p>
+    <w:p>
+      <w:pPr>
+        <w:pStyle w:val="Code"/>
+      </w:pPr>
+    </w:p>
+    <w:p>
+      <w:pPr>
+        <w:pStyle w:val="Code"/>
+      </w:pPr>
+      <w:r>
+        <w:lastRenderedPageBreak/>
+        <w:t xml:space="preserve">SET </w:t>
+      </w:r>
+      <w:proofErr w:type="spellStart"/>
+      <w:r>
+        <w:t>foreign_key_checks</w:t>
+      </w:r>
+      <w:proofErr w:type="spellEnd"/>
+      <w:r>
+        <w:t xml:space="preserve"> = </w:t>
+      </w:r>
+      <w:proofErr w:type="gramStart"/>
+      <w:r>
+        <w:t>1;</w:t>
+      </w:r>
+      <w:proofErr w:type="gramEnd"/>
+    </w:p>
+    <w:p/>
+    <w:p>
+      <w:pPr>
+        <w:pStyle w:val="Heading3"/>
+      </w:pPr>
+      <w:bookmarkStart w:id="18" w:name="_Toc146029850"/>
+      <w:r>
+        <w:t xml:space="preserve">4. </w:t>
+      </w:r>
+      <w:r>
+        <w:t>Configuration</w:t>
+      </w:r>
+      <w:bookmarkEnd w:id="18"/>
+    </w:p>
+    <w:p/>
+    <w:p>
+      <w:r>
+        <w:t xml:space="preserve">Spring Boot with Hibernate will pick up and execute </w:t>
+      </w:r>
+      <w:proofErr w:type="spellStart"/>
+      <w:r>
+        <w:t>import.sql</w:t>
+      </w:r>
+      <w:proofErr w:type="spellEnd"/>
+      <w:r>
+        <w:t xml:space="preserve"> on startup. However, </w:t>
+      </w:r>
+      <w:r>
+        <w:t xml:space="preserve">we </w:t>
+      </w:r>
+      <w:r>
+        <w:t xml:space="preserve">need to specify </w:t>
+      </w:r>
+      <w:r>
+        <w:t>the</w:t>
+      </w:r>
+      <w:r>
+        <w:t xml:space="preserve"> </w:t>
+      </w:r>
+      <w:r>
+        <w:t xml:space="preserve">property </w:t>
+      </w:r>
+      <w:r>
+        <w:t>of</w:t>
+      </w:r>
+      <w:r>
+        <w:t xml:space="preserve"> </w:t>
+      </w:r>
+      <w:r>
+        <w:t>H</w:t>
+      </w:r>
+      <w:r>
+        <w:t xml:space="preserve">ibernate to </w:t>
+      </w:r>
+      <w:r>
+        <w:rPr>
+          <w:rStyle w:val="CodeChar"/>
+        </w:rPr>
+        <w:t>create</w:t>
+      </w:r>
+      <w:r>
+        <w:t>.</w:t>
+      </w:r>
+    </w:p>
+    <w:p/>
+    <w:p>
+      <w:pPr>
+        <w:pStyle w:val="Code"/>
+      </w:pPr>
+      <w:proofErr w:type="spellStart"/>
+      <w:r>
+        <w:t>spring.jpa.hibernate.ddl</w:t>
+      </w:r>
+      <w:proofErr w:type="spellEnd"/>
+      <w:r>
+        <w:t>-auto=create</w:t>
+      </w:r>
+    </w:p>
+    <w:p/>
+    <w:p>
+      <w:r>
+        <w:t xml:space="preserve">Using these steps allows </w:t>
+      </w:r>
+      <w:proofErr w:type="gramStart"/>
+      <w:r>
+        <w:t>use</w:t>
+      </w:r>
+      <w:proofErr w:type="gramEnd"/>
+      <w:r>
+        <w:t xml:space="preserve"> to import the initial requirements of our database upon starting up the application.</w:t>
+      </w:r>
+    </w:p>
+    <w:p/>
+    <w:p>
+      <w:pPr>
+        <w:pStyle w:val="Heading1"/>
+      </w:pPr>
+      <w:bookmarkStart w:id="19" w:name="_Toc146029851"/>
+      <w:r>
+        <w:t>Category Tree</w:t>
+      </w:r>
+      <w:r>
+        <w:t xml:space="preserve"> &amp; Attribute Recommendation System</w:t>
+      </w:r>
+      <w:bookmarkEnd w:id="19"/>
+    </w:p>
+    <w:p/>
+    <w:p>
+      <w:pPr>
+        <w:pStyle w:val="Heading2"/>
+      </w:pPr>
+      <w:bookmarkStart w:id="20" w:name="_Toc146029852"/>
+      <w:r>
+        <w:t>Category Tree</w:t>
+      </w:r>
+      <w:bookmarkEnd w:id="20"/>
+    </w:p>
+    <w:p>
+      <w:r>
+        <w:t>The Category Tree is a hierarchical representation of product or item classifications, where each category can have multiple subcategories. These categories help organize products or items in a structured manner, making it easier for users to navigate and locate specific items.</w:t>
+      </w:r>
+    </w:p>
+    <w:p/>
+    <w:p>
+      <w:r>
+        <w:drawing>
+          <wp:inline distT="0" distB="0" distL="0" distR="0" wp14:anchorId="3299FCF3" wp14:editId="024652CA">
+            <wp:extent cx="5943600" cy="1713230"/>
+            <wp:effectExtent l="0" t="0" r="0" b="1270"/>
+            <wp:docPr id="211274740" name="Picture 1" descr="A screenshot of a computer screen&#10;&#10;Description automatically generated"/>
+            <wp:cNvGraphicFramePr>
+              <a:graphicFrameLocks xmlns:a="http://schemas.openxmlformats.org/drawingml/2006/main" noChangeAspect="1"/>
+            </wp:cNvGraphicFramePr>
+            <a:graphic xmlns:a="http://schemas.openxmlformats.org/drawingml/2006/main">
+              <a:graphicData uri="http://schemas.openxmlformats.org/drawingml/2006/picture">
+                <pic:pic xmlns:pic="http://schemas.openxmlformats.org/drawingml/2006/picture">
+                  <pic:nvPicPr>
+                    <pic:cNvPr id="211274740" name="Picture 1" descr="A screenshot of a computer screen&#10;&#10;Description automatically generated"/>
+                    <pic:cNvPicPr/>
+                  </pic:nvPicPr>
+                  <pic:blipFill>
+                    <a:blip r:embed="rId8"/>
+                    <a:stretch>
+                      <a:fillRect/>
+                    </a:stretch>
+                  </pic:blipFill>
+                  <pic:spPr>
+                    <a:xfrm>
+                      <a:off x="0" y="0"/>
+                      <a:ext cx="5943600" cy="1713230"/>
+                    </a:xfrm>
+                    <a:prstGeom prst="rect">
+                      <a:avLst/>
+                    </a:prstGeom>
+                  </pic:spPr>
+                </pic:pic>
+              </a:graphicData>
+            </a:graphic>
+          </wp:inline>
+        </w:drawing>
+      </w:r>
+    </w:p>
+    <w:p>
+      <w:pPr>
+        <w:pStyle w:val="Heading3"/>
+      </w:pPr>
+    </w:p>
+    <w:p>
+      <w:pPr>
+        <w:pStyle w:val="Heading3"/>
+      </w:pPr>
+      <w:bookmarkStart w:id="21" w:name="_Toc146029853"/>
+      <w:r>
+        <w:t xml:space="preserve">Tree </w:t>
+      </w:r>
+      <w:r>
+        <w:t>Structure</w:t>
+      </w:r>
+      <w:bookmarkEnd w:id="21"/>
+    </w:p>
+    <w:p>
+      <w:pPr>
+        <w:pStyle w:val="ListParagraph"/>
+        <w:numPr>
+          <w:ilvl w:val="0"/>
+          <w:numId w:val="3"/>
+        </w:numPr>
+      </w:pPr>
+      <w:r>
+        <w:rPr>
+          <w:i/>
+          <w:iCs/>
+        </w:rPr>
+        <w:t>Root Category</w:t>
+      </w:r>
+      <w:r>
+        <w:t>: The top-level category that forms the base of the tree. This category doesn't have a parent.</w:t>
+      </w:r>
+    </w:p>
+    <w:p/>
+    <w:p>
+      <w:pPr>
+        <w:pStyle w:val="ListParagraph"/>
+        <w:numPr>
+          <w:ilvl w:val="0"/>
+          <w:numId w:val="3"/>
+        </w:numPr>
+      </w:pPr>
+      <w:r>
+        <w:rPr>
+          <w:i/>
+          <w:iCs/>
+        </w:rPr>
+        <w:t>Subcategory</w:t>
+      </w:r>
+      <w:r>
+        <w:t>: Categories that fall under the root or another subcategory. Each subcategory has a parent category to which it is directly associated.</w:t>
+      </w:r>
+    </w:p>
+    <w:p/>
+    <w:p>
+      <w:pPr>
+        <w:pStyle w:val="ListParagraph"/>
+        <w:numPr>
+          <w:ilvl w:val="0"/>
+          <w:numId w:val="3"/>
+        </w:numPr>
+      </w:pPr>
+      <w:r>
+        <w:rPr>
+          <w:i/>
+          <w:iCs/>
+        </w:rPr>
+        <w:t>Further Subdivisions</w:t>
+      </w:r>
+      <w:r>
+        <w:t>: Subcategories can further be divided into more granular categories, creating multiple layers in the hierarchy.</w:t>
+      </w:r>
+    </w:p>
+    <w:p/>
+    <w:p>
+      <w:pPr>
+        <w:pStyle w:val="ListParagraph"/>
+        <w:numPr>
+          <w:ilvl w:val="0"/>
+          <w:numId w:val="3"/>
+        </w:numPr>
+      </w:pPr>
+      <w:r>
+        <w:rPr>
+          <w:i/>
+          <w:iCs/>
+        </w:rPr>
+        <w:t>Category Stack</w:t>
+      </w:r>
+      <w:r>
+        <w:t>: This represents the breadcrumb trail of categories for a given subcategory or item. For example, for an item in the "SS111" sub-subcategory, its category stack might be "SS111 &gt; S11 &gt; R1", indicating it falls under "SS111", which is under "S11", which in turn is under the root "R1".</w:t>
+      </w:r>
+    </w:p>
+    <w:p>
+      <w:pPr>
+        <w:pStyle w:val="ListParagraph"/>
+      </w:pPr>
+    </w:p>
+    <w:p>
+      <w:pPr>
+        <w:pStyle w:val="Heading3"/>
+      </w:pPr>
+      <w:bookmarkStart w:id="22" w:name="_Toc146029854"/>
+      <w:r>
+        <w:t xml:space="preserve">Tree </w:t>
+      </w:r>
+      <w:r>
+        <w:t>Features</w:t>
+      </w:r>
+      <w:bookmarkEnd w:id="22"/>
+    </w:p>
+    <w:p>
+      <w:pPr>
+        <w:pStyle w:val="ListParagraph"/>
+        <w:numPr>
+          <w:ilvl w:val="0"/>
+          <w:numId w:val="4"/>
+        </w:numPr>
+      </w:pPr>
+      <w:r>
+        <w:rPr>
+          <w:i/>
+          <w:iCs/>
+        </w:rPr>
+        <w:t>Self-Join</w:t>
+      </w:r>
+      <w:r>
+        <w:t>: Categories have a parent-child relationship with themselves, allowing the creation of an n-level hierarchy.</w:t>
+      </w:r>
+    </w:p>
+    <w:p>
+      <w:pPr>
+        <w:pStyle w:val="ListParagraph"/>
+        <w:numPr>
+          <w:ilvl w:val="0"/>
+          <w:numId w:val="4"/>
+        </w:numPr>
+      </w:pPr>
+      <w:r>
+        <w:rPr>
+          <w:i/>
+          <w:iCs/>
+        </w:rPr>
+        <w:t>Flexibility</w:t>
+      </w:r>
+      <w:r>
+        <w:t>: The tree can grow dynamically. As the inventory expands, more categories or subcategories can be added seamlessly.</w:t>
+      </w:r>
+    </w:p>
+    <w:p>
+      <w:pPr>
+        <w:pStyle w:val="ListParagraph"/>
+      </w:pPr>
+    </w:p>
+    <w:p>
+      <w:pPr>
+        <w:pStyle w:val="Heading2"/>
+      </w:pPr>
+      <w:bookmarkStart w:id="23" w:name="_Toc146029855"/>
+      <w:r>
+        <w:lastRenderedPageBreak/>
+        <w:t>Attribute Recommendation System</w:t>
+      </w:r>
+      <w:bookmarkEnd w:id="23"/>
+    </w:p>
+    <w:p>
+      <w:r>
+        <w:t>In addition to the Category Tree, the platform also incorporates an Attribute Recommendation System. This system suggests attributes that are pertinent to specific categories, helping users define and refine their product descriptions.</w:t>
+      </w:r>
+    </w:p>
+    <w:p/>
+    <w:p>
+      <w:pPr>
+        <w:pStyle w:val="Heading3"/>
+      </w:pPr>
+      <w:bookmarkStart w:id="24" w:name="_Toc146029856"/>
+      <w:r>
+        <w:t>Recommendation Structure</w:t>
+      </w:r>
+      <w:bookmarkEnd w:id="24"/>
+    </w:p>
+    <w:p>
+      <w:pPr>
+        <w:pStyle w:val="ListParagraph"/>
+        <w:numPr>
+          <w:ilvl w:val="0"/>
+          <w:numId w:val="5"/>
+        </w:numPr>
+      </w:pPr>
+      <w:r>
+        <w:rPr>
+          <w:i/>
+          <w:iCs/>
+        </w:rPr>
+        <w:t>Attribute</w:t>
+      </w:r>
+      <w:r>
+        <w:t>: Represents a specific characteristic or property of an item. For instance, the attribute could be "Color" for clothing, or "Storage Capacity" for electronic devices.</w:t>
+      </w:r>
+    </w:p>
+    <w:p/>
+    <w:p>
+      <w:pPr>
+        <w:pStyle w:val="ListParagraph"/>
+        <w:numPr>
+          <w:ilvl w:val="0"/>
+          <w:numId w:val="5"/>
+        </w:numPr>
+      </w:pPr>
+      <w:r>
+        <w:rPr>
+          <w:i/>
+          <w:iCs/>
+        </w:rPr>
+        <w:t>Attribute Recommendation</w:t>
+      </w:r>
+      <w:r>
+        <w:t>: Associates an attribute with a category. Each association also carries a recommendation level, indicating its relevance or importance.</w:t>
+      </w:r>
+    </w:p>
+    <w:p>
+      <w:pPr>
+        <w:pStyle w:val="Heading3"/>
+      </w:pPr>
+      <w:bookmarkStart w:id="25" w:name="_Toc146029857"/>
+      <w:r>
+        <w:t>Recommendation Features</w:t>
+      </w:r>
+      <w:bookmarkEnd w:id="25"/>
+    </w:p>
+    <w:p>
+      <w:pPr>
+        <w:pStyle w:val="ListParagraph"/>
+        <w:numPr>
+          <w:ilvl w:val="0"/>
+          <w:numId w:val="7"/>
+        </w:numPr>
+      </w:pPr>
+      <w:r>
+        <w:rPr>
+          <w:i/>
+          <w:iCs/>
+        </w:rPr>
+        <w:t>Relevance Score</w:t>
+      </w:r>
+      <w:r>
+        <w:t>: Each attribute associated with a category has a recommendation level. The higher the score, the more relevant the attribute is deemed to be for that category.</w:t>
+      </w:r>
+    </w:p>
+    <w:p/>
+    <w:p>
+      <w:pPr>
+        <w:pStyle w:val="ListParagraph"/>
+        <w:numPr>
+          <w:ilvl w:val="0"/>
+          <w:numId w:val="7"/>
+        </w:numPr>
+      </w:pPr>
+      <w:r>
+        <w:rPr>
+          <w:i/>
+          <w:iCs/>
+        </w:rPr>
+        <w:t>Dynamic Recommendations</w:t>
+      </w:r>
+      <w:r>
+        <w:t>: As products are added or removed, and as the market evolves, the recommendation levels for attributes can change, ensuring the system remains relevant and timely.</w:t>
+      </w:r>
+    </w:p>
+    <w:p/>
+    <w:p>
+      <w:pPr>
+        <w:pStyle w:val="ListParagraph"/>
+        <w:numPr>
+          <w:ilvl w:val="0"/>
+          <w:numId w:val="7"/>
+        </w:numPr>
+      </w:pPr>
+      <w:r>
+        <w:rPr>
+          <w:i/>
+          <w:iCs/>
+        </w:rPr>
+        <w:t>Top Recommendations</w:t>
+      </w:r>
+      <w:r>
+        <w:t>: For any category, it's possible to retrieve the most recommended attributes, allowing users to quickly see the most relevant characteristics for products within that category.</w:t>
+      </w:r>
+      <w:r>
+        <w:t xml:space="preserve"> These recommendations can also be fetched from the Category Stack.</w:t>
+      </w:r>
+    </w:p>
+    <w:p>
+      <w:pPr>
+        <w:pStyle w:val="ListParagraph"/>
+      </w:pPr>
+    </w:p>
+    <w:p>
+      <w:pPr>
+        <w:pStyle w:val="Heading2"/>
+      </w:pPr>
+      <w:bookmarkStart w:id="26" w:name="_Toc146029858"/>
+      <w:r>
+        <w:t>Integration</w:t>
+      </w:r>
+      <w:bookmarkEnd w:id="26"/>
+    </w:p>
+    <w:p>
+      <w:r>
+        <w:t xml:space="preserve">The Category Tree and Attribute Recommendation System </w:t>
+      </w:r>
+      <w:proofErr w:type="gramStart"/>
+      <w:r>
+        <w:t>work</w:t>
+      </w:r>
+      <w:proofErr w:type="gramEnd"/>
+      <w:r>
+        <w:t xml:space="preserve"> hand in hand. When a product is classified under a category, the Attribute Recommendation System can provide the most relevant attributes for that category, guiding the user in detailing the product specifications efficiently.</w:t>
       </w:r>
       <w:r>
         <w:br w:type="page"/>
@@ -2972,7 +4746,7 @@
           <w:szCs w:val="22"/>
         </w:rPr>
       </w:pPr>
-      <w:bookmarkStart w:id="13" w:name="_Toc145679472"/>
+      <w:bookmarkStart w:id="27" w:name="_Toc146029859"/>
       <w:r>
         <w:rPr>
           <w:rFonts w:eastAsia="Arial"/>
@@ -2980,7 +4754,7 @@
         <w:lastRenderedPageBreak/>
         <w:t>Synopsis</w:t>
       </w:r>
-      <w:bookmarkEnd w:id="13"/>
+      <w:bookmarkEnd w:id="27"/>
     </w:p>
     <w:p>
       <w:pPr>
@@ -4037,6 +5811,119 @@
 <file path=word/numbering.xml><?xml version="1.0" encoding="utf-8"?>
 <w:numbering xmlns:wpc="http://schemas.microsoft.com/office/word/2010/wordprocessingCanvas" xmlns:cx="http://schemas.microsoft.com/office/drawing/2014/chartex" xmlns:cx1="http://schemas.microsoft.com/office/drawing/2015/9/8/chartex" xmlns:cx2="http://schemas.microsoft.com/office/drawing/2015/10/21/chartex" xmlns:cx3="http://schemas.microsoft.com/office/drawing/2016/5/9/chartex" xmlns:cx4="http://schemas.microsoft.com/office/drawing/2016/5/10/chartex" xmlns:cx5="http://schemas.microsoft.com/office/drawing/2016/5/11/chartex" xmlns:cx6="http://schemas.microsoft.com/office/drawing/2016/5/12/chartex" xmlns:cx7="http://schemas.microsoft.com/office/drawing/2016/5/13/chartex" xmlns:cx8="http://schemas.microsoft.com/office/drawing/2016/5/14/chartex" xmlns:mc="http://schemas.openxmlformats.org/markup-compatibility/2006" xmlns:aink="http://schemas.microsoft.com/office/drawing/2016/ink" xmlns:am3d="http://schemas.microsoft.com/office/drawing/2017/model3d" xmlns:o="urn:schemas-microsoft-com:office:office" xmlns:oel="http://schemas.microsoft.com/office/2019/extlst" xmlns:r="http://schemas.openxmlformats.org/officeDocument/2006/relationships" xmlns:m="http://schemas.openxmlformats.org/officeDocument/2006/math" xmlns:v="urn:schemas-microsoft-com:vml" xmlns:wp14="http://schemas.microsoft.com/office/word/2010/wordprocessingDrawing" xmlns:wp="http://schemas.openxmlformats.org/drawingml/2006/wordprocessingDrawing" xmlns:w10="urn:schemas-microsoft-com:office:word" xmlns:w="http://schemas.openxmlformats.org/wordprocessingml/2006/main" xmlns:w14="http://schemas.microsoft.com/office/word/2010/wordml" xmlns:w15="http://schemas.microsoft.com/office/word/2012/wordml" xmlns:w16cex="http://schemas.microsoft.com/office/word/2018/wordml/cex" xmlns:w16cid="http://schemas.microsoft.com/office/word/2016/wordml/cid" xmlns:w16="http://schemas.microsoft.com/office/word/2018/wordml" xmlns:w16sdtdh="http://schemas.microsoft.com/office/word/2020/wordml/sdtdatahash" xmlns:w16se="http://schemas.microsoft.com/office/word/2015/wordml/symex" xmlns:wpg="http://schemas.microsoft.com/office/word/2010/wordprocessingGroup" xmlns:wpi="http://schemas.microsoft.com/office/word/2010/wordprocessingInk" xmlns:wne="http://schemas.microsoft.com/office/word/2006/wordml" xmlns:wps="http://schemas.microsoft.com/office/word/2010/wordprocessingShape" mc:Ignorable="w14 w15 w16se w16cid w16 w16cex w16sdtdh wp14">
   <w:abstractNum w:abstractNumId="0" w15:restartNumberingAfterBreak="0">
+    <w:nsid w:val="08DA3493"/>
+    <w:multiLevelType w:val="hybridMultilevel"/>
+    <w:tmpl w:val="3CE47D2C"/>
+    <w:lvl w:ilvl="0" w:tplc="04090001">
+      <w:start w:val="1"/>
+      <w:numFmt w:val="bullet"/>
+      <w:lvlText w:val=""/>
+      <w:lvlJc w:val="left"/>
+      <w:pPr>
+        <w:ind w:left="720" w:hanging="360"/>
+      </w:pPr>
+      <w:rPr>
+        <w:rFonts w:ascii="Symbol" w:hAnsi="Symbol" w:hint="default"/>
+      </w:rPr>
+    </w:lvl>
+    <w:lvl w:ilvl="1" w:tplc="04090003" w:tentative="1">
+      <w:start w:val="1"/>
+      <w:numFmt w:val="bullet"/>
+      <w:lvlText w:val="o"/>
+      <w:lvlJc w:val="left"/>
+      <w:pPr>
+        <w:ind w:left="1440" w:hanging="360"/>
+      </w:pPr>
+      <w:rPr>
+        <w:rFonts w:ascii="Courier New" w:hAnsi="Courier New" w:cs="Courier New" w:hint="default"/>
+      </w:rPr>
+    </w:lvl>
+    <w:lvl w:ilvl="2" w:tplc="04090005" w:tentative="1">
+      <w:start w:val="1"/>
+      <w:numFmt w:val="bullet"/>
+      <w:lvlText w:val=""/>
+      <w:lvlJc w:val="left"/>
+      <w:pPr>
+        <w:ind w:left="2160" w:hanging="360"/>
+      </w:pPr>
+      <w:rPr>
+        <w:rFonts w:ascii="Wingdings" w:hAnsi="Wingdings" w:hint="default"/>
+      </w:rPr>
+    </w:lvl>
+    <w:lvl w:ilvl="3" w:tplc="04090001" w:tentative="1">
+      <w:start w:val="1"/>
+      <w:numFmt w:val="bullet"/>
+      <w:lvlText w:val=""/>
+      <w:lvlJc w:val="left"/>
+      <w:pPr>
+        <w:ind w:left="2880" w:hanging="360"/>
+      </w:pPr>
+      <w:rPr>
+        <w:rFonts w:ascii="Symbol" w:hAnsi="Symbol" w:hint="default"/>
+      </w:rPr>
+    </w:lvl>
+    <w:lvl w:ilvl="4" w:tplc="04090003" w:tentative="1">
+      <w:start w:val="1"/>
+      <w:numFmt w:val="bullet"/>
+      <w:lvlText w:val="o"/>
+      <w:lvlJc w:val="left"/>
+      <w:pPr>
+        <w:ind w:left="3600" w:hanging="360"/>
+      </w:pPr>
+      <w:rPr>
+        <w:rFonts w:ascii="Courier New" w:hAnsi="Courier New" w:cs="Courier New" w:hint="default"/>
+      </w:rPr>
+    </w:lvl>
+    <w:lvl w:ilvl="5" w:tplc="04090005" w:tentative="1">
+      <w:start w:val="1"/>
+      <w:numFmt w:val="bullet"/>
+      <w:lvlText w:val=""/>
+      <w:lvlJc w:val="left"/>
+      <w:pPr>
+        <w:ind w:left="4320" w:hanging="360"/>
+      </w:pPr>
+      <w:rPr>
+        <w:rFonts w:ascii="Wingdings" w:hAnsi="Wingdings" w:hint="default"/>
+      </w:rPr>
+    </w:lvl>
+    <w:lvl w:ilvl="6" w:tplc="04090001" w:tentative="1">
+      <w:start w:val="1"/>
+      <w:numFmt w:val="bullet"/>
+      <w:lvlText w:val=""/>
+      <w:lvlJc w:val="left"/>
+      <w:pPr>
+        <w:ind w:left="5040" w:hanging="360"/>
+      </w:pPr>
+      <w:rPr>
+        <w:rFonts w:ascii="Symbol" w:hAnsi="Symbol" w:hint="default"/>
+      </w:rPr>
+    </w:lvl>
+    <w:lvl w:ilvl="7" w:tplc="04090003" w:tentative="1">
+      <w:start w:val="1"/>
+      <w:numFmt w:val="bullet"/>
+      <w:lvlText w:val="o"/>
+      <w:lvlJc w:val="left"/>
+      <w:pPr>
+        <w:ind w:left="5760" w:hanging="360"/>
+      </w:pPr>
+      <w:rPr>
+        <w:rFonts w:ascii="Courier New" w:hAnsi="Courier New" w:cs="Courier New" w:hint="default"/>
+      </w:rPr>
+    </w:lvl>
+    <w:lvl w:ilvl="8" w:tplc="04090005" w:tentative="1">
+      <w:start w:val="1"/>
+      <w:numFmt w:val="bullet"/>
+      <w:lvlText w:val=""/>
+      <w:lvlJc w:val="left"/>
+      <w:pPr>
+        <w:ind w:left="6480" w:hanging="360"/>
+      </w:pPr>
+      <w:rPr>
+        <w:rFonts w:ascii="Wingdings" w:hAnsi="Wingdings" w:hint="default"/>
+      </w:rPr>
+    </w:lvl>
+  </w:abstractNum>
+  <w:abstractNum w:abstractNumId="1" w15:restartNumberingAfterBreak="0">
     <w:nsid w:val="0E272660"/>
     <w:multiLevelType w:val="hybridMultilevel"/>
     <w:tmpl w:val="F0CECDB2"/>
@@ -4122,7 +6009,661 @@
       </w:pPr>
     </w:lvl>
   </w:abstractNum>
-  <w:abstractNum w:abstractNumId="1" w15:restartNumberingAfterBreak="0">
+  <w:abstractNum w:abstractNumId="2" w15:restartNumberingAfterBreak="0">
+    <w:nsid w:val="1C7270DA"/>
+    <w:multiLevelType w:val="hybridMultilevel"/>
+    <w:tmpl w:val="616E2992"/>
+    <w:lvl w:ilvl="0" w:tplc="04090001">
+      <w:start w:val="1"/>
+      <w:numFmt w:val="bullet"/>
+      <w:lvlText w:val=""/>
+      <w:lvlJc w:val="left"/>
+      <w:pPr>
+        <w:ind w:left="720" w:hanging="360"/>
+      </w:pPr>
+      <w:rPr>
+        <w:rFonts w:ascii="Symbol" w:hAnsi="Symbol" w:hint="default"/>
+      </w:rPr>
+    </w:lvl>
+    <w:lvl w:ilvl="1" w:tplc="04090003" w:tentative="1">
+      <w:start w:val="1"/>
+      <w:numFmt w:val="bullet"/>
+      <w:lvlText w:val="o"/>
+      <w:lvlJc w:val="left"/>
+      <w:pPr>
+        <w:ind w:left="1440" w:hanging="360"/>
+      </w:pPr>
+      <w:rPr>
+        <w:rFonts w:ascii="Courier New" w:hAnsi="Courier New" w:cs="Courier New" w:hint="default"/>
+      </w:rPr>
+    </w:lvl>
+    <w:lvl w:ilvl="2" w:tplc="04090005" w:tentative="1">
+      <w:start w:val="1"/>
+      <w:numFmt w:val="bullet"/>
+      <w:lvlText w:val=""/>
+      <w:lvlJc w:val="left"/>
+      <w:pPr>
+        <w:ind w:left="2160" w:hanging="360"/>
+      </w:pPr>
+      <w:rPr>
+        <w:rFonts w:ascii="Wingdings" w:hAnsi="Wingdings" w:hint="default"/>
+      </w:rPr>
+    </w:lvl>
+    <w:lvl w:ilvl="3" w:tplc="04090001" w:tentative="1">
+      <w:start w:val="1"/>
+      <w:numFmt w:val="bullet"/>
+      <w:lvlText w:val=""/>
+      <w:lvlJc w:val="left"/>
+      <w:pPr>
+        <w:ind w:left="2880" w:hanging="360"/>
+      </w:pPr>
+      <w:rPr>
+        <w:rFonts w:ascii="Symbol" w:hAnsi="Symbol" w:hint="default"/>
+      </w:rPr>
+    </w:lvl>
+    <w:lvl w:ilvl="4" w:tplc="04090003" w:tentative="1">
+      <w:start w:val="1"/>
+      <w:numFmt w:val="bullet"/>
+      <w:lvlText w:val="o"/>
+      <w:lvlJc w:val="left"/>
+      <w:pPr>
+        <w:ind w:left="3600" w:hanging="360"/>
+      </w:pPr>
+      <w:rPr>
+        <w:rFonts w:ascii="Courier New" w:hAnsi="Courier New" w:cs="Courier New" w:hint="default"/>
+      </w:rPr>
+    </w:lvl>
+    <w:lvl w:ilvl="5" w:tplc="04090005" w:tentative="1">
+      <w:start w:val="1"/>
+      <w:numFmt w:val="bullet"/>
+      <w:lvlText w:val=""/>
+      <w:lvlJc w:val="left"/>
+      <w:pPr>
+        <w:ind w:left="4320" w:hanging="360"/>
+      </w:pPr>
+      <w:rPr>
+        <w:rFonts w:ascii="Wingdings" w:hAnsi="Wingdings" w:hint="default"/>
+      </w:rPr>
+    </w:lvl>
+    <w:lvl w:ilvl="6" w:tplc="04090001" w:tentative="1">
+      <w:start w:val="1"/>
+      <w:numFmt w:val="bullet"/>
+      <w:lvlText w:val=""/>
+      <w:lvlJc w:val="left"/>
+      <w:pPr>
+        <w:ind w:left="5040" w:hanging="360"/>
+      </w:pPr>
+      <w:rPr>
+        <w:rFonts w:ascii="Symbol" w:hAnsi="Symbol" w:hint="default"/>
+      </w:rPr>
+    </w:lvl>
+    <w:lvl w:ilvl="7" w:tplc="04090003" w:tentative="1">
+      <w:start w:val="1"/>
+      <w:numFmt w:val="bullet"/>
+      <w:lvlText w:val="o"/>
+      <w:lvlJc w:val="left"/>
+      <w:pPr>
+        <w:ind w:left="5760" w:hanging="360"/>
+      </w:pPr>
+      <w:rPr>
+        <w:rFonts w:ascii="Courier New" w:hAnsi="Courier New" w:cs="Courier New" w:hint="default"/>
+      </w:rPr>
+    </w:lvl>
+    <w:lvl w:ilvl="8" w:tplc="04090005" w:tentative="1">
+      <w:start w:val="1"/>
+      <w:numFmt w:val="bullet"/>
+      <w:lvlText w:val=""/>
+      <w:lvlJc w:val="left"/>
+      <w:pPr>
+        <w:ind w:left="6480" w:hanging="360"/>
+      </w:pPr>
+      <w:rPr>
+        <w:rFonts w:ascii="Wingdings" w:hAnsi="Wingdings" w:hint="default"/>
+      </w:rPr>
+    </w:lvl>
+  </w:abstractNum>
+  <w:abstractNum w:abstractNumId="3" w15:restartNumberingAfterBreak="0">
+    <w:nsid w:val="1E752C37"/>
+    <w:multiLevelType w:val="hybridMultilevel"/>
+    <w:tmpl w:val="09F8BE0A"/>
+    <w:lvl w:ilvl="0" w:tplc="04090001">
+      <w:start w:val="1"/>
+      <w:numFmt w:val="bullet"/>
+      <w:lvlText w:val=""/>
+      <w:lvlJc w:val="left"/>
+      <w:pPr>
+        <w:ind w:left="720" w:hanging="360"/>
+      </w:pPr>
+      <w:rPr>
+        <w:rFonts w:ascii="Symbol" w:hAnsi="Symbol" w:hint="default"/>
+      </w:rPr>
+    </w:lvl>
+    <w:lvl w:ilvl="1" w:tplc="04090003" w:tentative="1">
+      <w:start w:val="1"/>
+      <w:numFmt w:val="bullet"/>
+      <w:lvlText w:val="o"/>
+      <w:lvlJc w:val="left"/>
+      <w:pPr>
+        <w:ind w:left="1440" w:hanging="360"/>
+      </w:pPr>
+      <w:rPr>
+        <w:rFonts w:ascii="Courier New" w:hAnsi="Courier New" w:cs="Courier New" w:hint="default"/>
+      </w:rPr>
+    </w:lvl>
+    <w:lvl w:ilvl="2" w:tplc="04090005" w:tentative="1">
+      <w:start w:val="1"/>
+      <w:numFmt w:val="bullet"/>
+      <w:lvlText w:val=""/>
+      <w:lvlJc w:val="left"/>
+      <w:pPr>
+        <w:ind w:left="2160" w:hanging="360"/>
+      </w:pPr>
+      <w:rPr>
+        <w:rFonts w:ascii="Wingdings" w:hAnsi="Wingdings" w:hint="default"/>
+      </w:rPr>
+    </w:lvl>
+    <w:lvl w:ilvl="3" w:tplc="04090001" w:tentative="1">
+      <w:start w:val="1"/>
+      <w:numFmt w:val="bullet"/>
+      <w:lvlText w:val=""/>
+      <w:lvlJc w:val="left"/>
+      <w:pPr>
+        <w:ind w:left="2880" w:hanging="360"/>
+      </w:pPr>
+      <w:rPr>
+        <w:rFonts w:ascii="Symbol" w:hAnsi="Symbol" w:hint="default"/>
+      </w:rPr>
+    </w:lvl>
+    <w:lvl w:ilvl="4" w:tplc="04090003" w:tentative="1">
+      <w:start w:val="1"/>
+      <w:numFmt w:val="bullet"/>
+      <w:lvlText w:val="o"/>
+      <w:lvlJc w:val="left"/>
+      <w:pPr>
+        <w:ind w:left="3600" w:hanging="360"/>
+      </w:pPr>
+      <w:rPr>
+        <w:rFonts w:ascii="Courier New" w:hAnsi="Courier New" w:cs="Courier New" w:hint="default"/>
+      </w:rPr>
+    </w:lvl>
+    <w:lvl w:ilvl="5" w:tplc="04090005" w:tentative="1">
+      <w:start w:val="1"/>
+      <w:numFmt w:val="bullet"/>
+      <w:lvlText w:val=""/>
+      <w:lvlJc w:val="left"/>
+      <w:pPr>
+        <w:ind w:left="4320" w:hanging="360"/>
+      </w:pPr>
+      <w:rPr>
+        <w:rFonts w:ascii="Wingdings" w:hAnsi="Wingdings" w:hint="default"/>
+      </w:rPr>
+    </w:lvl>
+    <w:lvl w:ilvl="6" w:tplc="04090001" w:tentative="1">
+      <w:start w:val="1"/>
+      <w:numFmt w:val="bullet"/>
+      <w:lvlText w:val=""/>
+      <w:lvlJc w:val="left"/>
+      <w:pPr>
+        <w:ind w:left="5040" w:hanging="360"/>
+      </w:pPr>
+      <w:rPr>
+        <w:rFonts w:ascii="Symbol" w:hAnsi="Symbol" w:hint="default"/>
+      </w:rPr>
+    </w:lvl>
+    <w:lvl w:ilvl="7" w:tplc="04090003" w:tentative="1">
+      <w:start w:val="1"/>
+      <w:numFmt w:val="bullet"/>
+      <w:lvlText w:val="o"/>
+      <w:lvlJc w:val="left"/>
+      <w:pPr>
+        <w:ind w:left="5760" w:hanging="360"/>
+      </w:pPr>
+      <w:rPr>
+        <w:rFonts w:ascii="Courier New" w:hAnsi="Courier New" w:cs="Courier New" w:hint="default"/>
+      </w:rPr>
+    </w:lvl>
+    <w:lvl w:ilvl="8" w:tplc="04090005" w:tentative="1">
+      <w:start w:val="1"/>
+      <w:numFmt w:val="bullet"/>
+      <w:lvlText w:val=""/>
+      <w:lvlJc w:val="left"/>
+      <w:pPr>
+        <w:ind w:left="6480" w:hanging="360"/>
+      </w:pPr>
+      <w:rPr>
+        <w:rFonts w:ascii="Wingdings" w:hAnsi="Wingdings" w:hint="default"/>
+      </w:rPr>
+    </w:lvl>
+  </w:abstractNum>
+  <w:abstractNum w:abstractNumId="4" w15:restartNumberingAfterBreak="0">
+    <w:nsid w:val="25B66815"/>
+    <w:multiLevelType w:val="hybridMultilevel"/>
+    <w:tmpl w:val="625A6FDE"/>
+    <w:lvl w:ilvl="0" w:tplc="04090001">
+      <w:start w:val="1"/>
+      <w:numFmt w:val="bullet"/>
+      <w:lvlText w:val=""/>
+      <w:lvlJc w:val="left"/>
+      <w:pPr>
+        <w:ind w:left="720" w:hanging="360"/>
+      </w:pPr>
+      <w:rPr>
+        <w:rFonts w:ascii="Symbol" w:hAnsi="Symbol" w:hint="default"/>
+      </w:rPr>
+    </w:lvl>
+    <w:lvl w:ilvl="1" w:tplc="04090003" w:tentative="1">
+      <w:start w:val="1"/>
+      <w:numFmt w:val="bullet"/>
+      <w:lvlText w:val="o"/>
+      <w:lvlJc w:val="left"/>
+      <w:pPr>
+        <w:ind w:left="1440" w:hanging="360"/>
+      </w:pPr>
+      <w:rPr>
+        <w:rFonts w:ascii="Courier New" w:hAnsi="Courier New" w:cs="Courier New" w:hint="default"/>
+      </w:rPr>
+    </w:lvl>
+    <w:lvl w:ilvl="2" w:tplc="04090005" w:tentative="1">
+      <w:start w:val="1"/>
+      <w:numFmt w:val="bullet"/>
+      <w:lvlText w:val=""/>
+      <w:lvlJc w:val="left"/>
+      <w:pPr>
+        <w:ind w:left="2160" w:hanging="360"/>
+      </w:pPr>
+      <w:rPr>
+        <w:rFonts w:ascii="Wingdings" w:hAnsi="Wingdings" w:hint="default"/>
+      </w:rPr>
+    </w:lvl>
+    <w:lvl w:ilvl="3" w:tplc="04090001" w:tentative="1">
+      <w:start w:val="1"/>
+      <w:numFmt w:val="bullet"/>
+      <w:lvlText w:val=""/>
+      <w:lvlJc w:val="left"/>
+      <w:pPr>
+        <w:ind w:left="2880" w:hanging="360"/>
+      </w:pPr>
+      <w:rPr>
+        <w:rFonts w:ascii="Symbol" w:hAnsi="Symbol" w:hint="default"/>
+      </w:rPr>
+    </w:lvl>
+    <w:lvl w:ilvl="4" w:tplc="04090003" w:tentative="1">
+      <w:start w:val="1"/>
+      <w:numFmt w:val="bullet"/>
+      <w:lvlText w:val="o"/>
+      <w:lvlJc w:val="left"/>
+      <w:pPr>
+        <w:ind w:left="3600" w:hanging="360"/>
+      </w:pPr>
+      <w:rPr>
+        <w:rFonts w:ascii="Courier New" w:hAnsi="Courier New" w:cs="Courier New" w:hint="default"/>
+      </w:rPr>
+    </w:lvl>
+    <w:lvl w:ilvl="5" w:tplc="04090005" w:tentative="1">
+      <w:start w:val="1"/>
+      <w:numFmt w:val="bullet"/>
+      <w:lvlText w:val=""/>
+      <w:lvlJc w:val="left"/>
+      <w:pPr>
+        <w:ind w:left="4320" w:hanging="360"/>
+      </w:pPr>
+      <w:rPr>
+        <w:rFonts w:ascii="Wingdings" w:hAnsi="Wingdings" w:hint="default"/>
+      </w:rPr>
+    </w:lvl>
+    <w:lvl w:ilvl="6" w:tplc="04090001" w:tentative="1">
+      <w:start w:val="1"/>
+      <w:numFmt w:val="bullet"/>
+      <w:lvlText w:val=""/>
+      <w:lvlJc w:val="left"/>
+      <w:pPr>
+        <w:ind w:left="5040" w:hanging="360"/>
+      </w:pPr>
+      <w:rPr>
+        <w:rFonts w:ascii="Symbol" w:hAnsi="Symbol" w:hint="default"/>
+      </w:rPr>
+    </w:lvl>
+    <w:lvl w:ilvl="7" w:tplc="04090003" w:tentative="1">
+      <w:start w:val="1"/>
+      <w:numFmt w:val="bullet"/>
+      <w:lvlText w:val="o"/>
+      <w:lvlJc w:val="left"/>
+      <w:pPr>
+        <w:ind w:left="5760" w:hanging="360"/>
+      </w:pPr>
+      <w:rPr>
+        <w:rFonts w:ascii="Courier New" w:hAnsi="Courier New" w:cs="Courier New" w:hint="default"/>
+      </w:rPr>
+    </w:lvl>
+    <w:lvl w:ilvl="8" w:tplc="04090005" w:tentative="1">
+      <w:start w:val="1"/>
+      <w:numFmt w:val="bullet"/>
+      <w:lvlText w:val=""/>
+      <w:lvlJc w:val="left"/>
+      <w:pPr>
+        <w:ind w:left="6480" w:hanging="360"/>
+      </w:pPr>
+      <w:rPr>
+        <w:rFonts w:ascii="Wingdings" w:hAnsi="Wingdings" w:hint="default"/>
+      </w:rPr>
+    </w:lvl>
+  </w:abstractNum>
+  <w:abstractNum w:abstractNumId="5" w15:restartNumberingAfterBreak="0">
+    <w:nsid w:val="35D1586B"/>
+    <w:multiLevelType w:val="hybridMultilevel"/>
+    <w:tmpl w:val="9AB6C0A8"/>
+    <w:lvl w:ilvl="0" w:tplc="04090001">
+      <w:start w:val="1"/>
+      <w:numFmt w:val="bullet"/>
+      <w:lvlText w:val=""/>
+      <w:lvlJc w:val="left"/>
+      <w:pPr>
+        <w:ind w:left="3600" w:hanging="360"/>
+      </w:pPr>
+      <w:rPr>
+        <w:rFonts w:ascii="Symbol" w:hAnsi="Symbol" w:hint="default"/>
+      </w:rPr>
+    </w:lvl>
+    <w:lvl w:ilvl="1" w:tplc="04090003" w:tentative="1">
+      <w:start w:val="1"/>
+      <w:numFmt w:val="bullet"/>
+      <w:lvlText w:val="o"/>
+      <w:lvlJc w:val="left"/>
+      <w:pPr>
+        <w:ind w:left="4320" w:hanging="360"/>
+      </w:pPr>
+      <w:rPr>
+        <w:rFonts w:ascii="Courier New" w:hAnsi="Courier New" w:cs="Courier New" w:hint="default"/>
+      </w:rPr>
+    </w:lvl>
+    <w:lvl w:ilvl="2" w:tplc="04090005" w:tentative="1">
+      <w:start w:val="1"/>
+      <w:numFmt w:val="bullet"/>
+      <w:lvlText w:val=""/>
+      <w:lvlJc w:val="left"/>
+      <w:pPr>
+        <w:ind w:left="5040" w:hanging="360"/>
+      </w:pPr>
+      <w:rPr>
+        <w:rFonts w:ascii="Wingdings" w:hAnsi="Wingdings" w:hint="default"/>
+      </w:rPr>
+    </w:lvl>
+    <w:lvl w:ilvl="3" w:tplc="04090001" w:tentative="1">
+      <w:start w:val="1"/>
+      <w:numFmt w:val="bullet"/>
+      <w:lvlText w:val=""/>
+      <w:lvlJc w:val="left"/>
+      <w:pPr>
+        <w:ind w:left="5760" w:hanging="360"/>
+      </w:pPr>
+      <w:rPr>
+        <w:rFonts w:ascii="Symbol" w:hAnsi="Symbol" w:hint="default"/>
+      </w:rPr>
+    </w:lvl>
+    <w:lvl w:ilvl="4" w:tplc="04090003" w:tentative="1">
+      <w:start w:val="1"/>
+      <w:numFmt w:val="bullet"/>
+      <w:lvlText w:val="o"/>
+      <w:lvlJc w:val="left"/>
+      <w:pPr>
+        <w:ind w:left="6480" w:hanging="360"/>
+      </w:pPr>
+      <w:rPr>
+        <w:rFonts w:ascii="Courier New" w:hAnsi="Courier New" w:cs="Courier New" w:hint="default"/>
+      </w:rPr>
+    </w:lvl>
+    <w:lvl w:ilvl="5" w:tplc="04090005" w:tentative="1">
+      <w:start w:val="1"/>
+      <w:numFmt w:val="bullet"/>
+      <w:lvlText w:val=""/>
+      <w:lvlJc w:val="left"/>
+      <w:pPr>
+        <w:ind w:left="7200" w:hanging="360"/>
+      </w:pPr>
+      <w:rPr>
+        <w:rFonts w:ascii="Wingdings" w:hAnsi="Wingdings" w:hint="default"/>
+      </w:rPr>
+    </w:lvl>
+    <w:lvl w:ilvl="6" w:tplc="04090001" w:tentative="1">
+      <w:start w:val="1"/>
+      <w:numFmt w:val="bullet"/>
+      <w:lvlText w:val=""/>
+      <w:lvlJc w:val="left"/>
+      <w:pPr>
+        <w:ind w:left="7920" w:hanging="360"/>
+      </w:pPr>
+      <w:rPr>
+        <w:rFonts w:ascii="Symbol" w:hAnsi="Symbol" w:hint="default"/>
+      </w:rPr>
+    </w:lvl>
+    <w:lvl w:ilvl="7" w:tplc="04090003" w:tentative="1">
+      <w:start w:val="1"/>
+      <w:numFmt w:val="bullet"/>
+      <w:lvlText w:val="o"/>
+      <w:lvlJc w:val="left"/>
+      <w:pPr>
+        <w:ind w:left="8640" w:hanging="360"/>
+      </w:pPr>
+      <w:rPr>
+        <w:rFonts w:ascii="Courier New" w:hAnsi="Courier New" w:cs="Courier New" w:hint="default"/>
+      </w:rPr>
+    </w:lvl>
+    <w:lvl w:ilvl="8" w:tplc="04090005" w:tentative="1">
+      <w:start w:val="1"/>
+      <w:numFmt w:val="bullet"/>
+      <w:lvlText w:val=""/>
+      <w:lvlJc w:val="left"/>
+      <w:pPr>
+        <w:ind w:left="9360" w:hanging="360"/>
+      </w:pPr>
+      <w:rPr>
+        <w:rFonts w:ascii="Wingdings" w:hAnsi="Wingdings" w:hint="default"/>
+      </w:rPr>
+    </w:lvl>
+  </w:abstractNum>
+  <w:abstractNum w:abstractNumId="6" w15:restartNumberingAfterBreak="0">
+    <w:nsid w:val="3D257071"/>
+    <w:multiLevelType w:val="hybridMultilevel"/>
+    <w:tmpl w:val="23BEA76A"/>
+    <w:lvl w:ilvl="0" w:tplc="0409000F">
+      <w:start w:val="3"/>
+      <w:numFmt w:val="decimal"/>
+      <w:lvlText w:val="%1."/>
+      <w:lvlJc w:val="left"/>
+      <w:pPr>
+        <w:ind w:left="720" w:hanging="360"/>
+      </w:pPr>
+      <w:rPr>
+        <w:rFonts w:hint="default"/>
+      </w:rPr>
+    </w:lvl>
+    <w:lvl w:ilvl="1" w:tplc="04090019" w:tentative="1">
+      <w:start w:val="1"/>
+      <w:numFmt w:val="lowerLetter"/>
+      <w:lvlText w:val="%2."/>
+      <w:lvlJc w:val="left"/>
+      <w:pPr>
+        <w:ind w:left="1440" w:hanging="360"/>
+      </w:pPr>
+    </w:lvl>
+    <w:lvl w:ilvl="2" w:tplc="0409001B" w:tentative="1">
+      <w:start w:val="1"/>
+      <w:numFmt w:val="lowerRoman"/>
+      <w:lvlText w:val="%3."/>
+      <w:lvlJc w:val="right"/>
+      <w:pPr>
+        <w:ind w:left="2160" w:hanging="180"/>
+      </w:pPr>
+    </w:lvl>
+    <w:lvl w:ilvl="3" w:tplc="0409000F" w:tentative="1">
+      <w:start w:val="1"/>
+      <w:numFmt w:val="decimal"/>
+      <w:lvlText w:val="%4."/>
+      <w:lvlJc w:val="left"/>
+      <w:pPr>
+        <w:ind w:left="2880" w:hanging="360"/>
+      </w:pPr>
+    </w:lvl>
+    <w:lvl w:ilvl="4" w:tplc="04090019" w:tentative="1">
+      <w:start w:val="1"/>
+      <w:numFmt w:val="lowerLetter"/>
+      <w:lvlText w:val="%5."/>
+      <w:lvlJc w:val="left"/>
+      <w:pPr>
+        <w:ind w:left="3600" w:hanging="360"/>
+      </w:pPr>
+    </w:lvl>
+    <w:lvl w:ilvl="5" w:tplc="0409001B" w:tentative="1">
+      <w:start w:val="1"/>
+      <w:numFmt w:val="lowerRoman"/>
+      <w:lvlText w:val="%6."/>
+      <w:lvlJc w:val="right"/>
+      <w:pPr>
+        <w:ind w:left="4320" w:hanging="180"/>
+      </w:pPr>
+    </w:lvl>
+    <w:lvl w:ilvl="6" w:tplc="0409000F" w:tentative="1">
+      <w:start w:val="1"/>
+      <w:numFmt w:val="decimal"/>
+      <w:lvlText w:val="%7."/>
+      <w:lvlJc w:val="left"/>
+      <w:pPr>
+        <w:ind w:left="5040" w:hanging="360"/>
+      </w:pPr>
+    </w:lvl>
+    <w:lvl w:ilvl="7" w:tplc="04090019" w:tentative="1">
+      <w:start w:val="1"/>
+      <w:numFmt w:val="lowerLetter"/>
+      <w:lvlText w:val="%8."/>
+      <w:lvlJc w:val="left"/>
+      <w:pPr>
+        <w:ind w:left="5760" w:hanging="360"/>
+      </w:pPr>
+    </w:lvl>
+    <w:lvl w:ilvl="8" w:tplc="0409001B" w:tentative="1">
+      <w:start w:val="1"/>
+      <w:numFmt w:val="lowerRoman"/>
+      <w:lvlText w:val="%9."/>
+      <w:lvlJc w:val="right"/>
+      <w:pPr>
+        <w:ind w:left="6480" w:hanging="180"/>
+      </w:pPr>
+    </w:lvl>
+  </w:abstractNum>
+  <w:abstractNum w:abstractNumId="7" w15:restartNumberingAfterBreak="0">
+    <w:nsid w:val="4B720A1A"/>
+    <w:multiLevelType w:val="hybridMultilevel"/>
+    <w:tmpl w:val="56686C62"/>
+    <w:lvl w:ilvl="0" w:tplc="04090001">
+      <w:start w:val="1"/>
+      <w:numFmt w:val="bullet"/>
+      <w:lvlText w:val=""/>
+      <w:lvlJc w:val="left"/>
+      <w:pPr>
+        <w:ind w:left="720" w:hanging="360"/>
+      </w:pPr>
+      <w:rPr>
+        <w:rFonts w:ascii="Symbol" w:hAnsi="Symbol" w:hint="default"/>
+      </w:rPr>
+    </w:lvl>
+    <w:lvl w:ilvl="1" w:tplc="04090003">
+      <w:start w:val="1"/>
+      <w:numFmt w:val="bullet"/>
+      <w:lvlText w:val="o"/>
+      <w:lvlJc w:val="left"/>
+      <w:pPr>
+        <w:ind w:left="1440" w:hanging="360"/>
+      </w:pPr>
+      <w:rPr>
+        <w:rFonts w:ascii="Courier New" w:hAnsi="Courier New" w:cs="Courier New" w:hint="default"/>
+      </w:rPr>
+    </w:lvl>
+    <w:lvl w:ilvl="2" w:tplc="04090005" w:tentative="1">
+      <w:start w:val="1"/>
+      <w:numFmt w:val="bullet"/>
+      <w:lvlText w:val=""/>
+      <w:lvlJc w:val="left"/>
+      <w:pPr>
+        <w:ind w:left="2160" w:hanging="360"/>
+      </w:pPr>
+      <w:rPr>
+        <w:rFonts w:ascii="Wingdings" w:hAnsi="Wingdings" w:hint="default"/>
+      </w:rPr>
+    </w:lvl>
+    <w:lvl w:ilvl="3" w:tplc="04090001" w:tentative="1">
+      <w:start w:val="1"/>
+      <w:numFmt w:val="bullet"/>
+      <w:lvlText w:val=""/>
+      <w:lvlJc w:val="left"/>
+      <w:pPr>
+        <w:ind w:left="2880" w:hanging="360"/>
+      </w:pPr>
+      <w:rPr>
+        <w:rFonts w:ascii="Symbol" w:hAnsi="Symbol" w:hint="default"/>
+      </w:rPr>
+    </w:lvl>
+    <w:lvl w:ilvl="4" w:tplc="04090003" w:tentative="1">
+      <w:start w:val="1"/>
+      <w:numFmt w:val="bullet"/>
+      <w:lvlText w:val="o"/>
+      <w:lvlJc w:val="left"/>
+      <w:pPr>
+        <w:ind w:left="3600" w:hanging="360"/>
+      </w:pPr>
+      <w:rPr>
+        <w:rFonts w:ascii="Courier New" w:hAnsi="Courier New" w:cs="Courier New" w:hint="default"/>
+      </w:rPr>
+    </w:lvl>
+    <w:lvl w:ilvl="5" w:tplc="04090005" w:tentative="1">
+      <w:start w:val="1"/>
+      <w:numFmt w:val="bullet"/>
+      <w:lvlText w:val=""/>
+      <w:lvlJc w:val="left"/>
+      <w:pPr>
+        <w:ind w:left="4320" w:hanging="360"/>
+      </w:pPr>
+      <w:rPr>
+        <w:rFonts w:ascii="Wingdings" w:hAnsi="Wingdings" w:hint="default"/>
+      </w:rPr>
+    </w:lvl>
+    <w:lvl w:ilvl="6" w:tplc="04090001" w:tentative="1">
+      <w:start w:val="1"/>
+      <w:numFmt w:val="bullet"/>
+      <w:lvlText w:val=""/>
+      <w:lvlJc w:val="left"/>
+      <w:pPr>
+        <w:ind w:left="5040" w:hanging="360"/>
+      </w:pPr>
+      <w:rPr>
+        <w:rFonts w:ascii="Symbol" w:hAnsi="Symbol" w:hint="default"/>
+      </w:rPr>
+    </w:lvl>
+    <w:lvl w:ilvl="7" w:tplc="04090003" w:tentative="1">
+      <w:start w:val="1"/>
+      <w:numFmt w:val="bullet"/>
+      <w:lvlText w:val="o"/>
+      <w:lvlJc w:val="left"/>
+      <w:pPr>
+        <w:ind w:left="5760" w:hanging="360"/>
+      </w:pPr>
+      <w:rPr>
+        <w:rFonts w:ascii="Courier New" w:hAnsi="Courier New" w:cs="Courier New" w:hint="default"/>
+      </w:rPr>
+    </w:lvl>
+    <w:lvl w:ilvl="8" w:tplc="04090005" w:tentative="1">
+      <w:start w:val="1"/>
+      <w:numFmt w:val="bullet"/>
+      <w:lvlText w:val=""/>
+      <w:lvlJc w:val="left"/>
+      <w:pPr>
+        <w:ind w:left="6480" w:hanging="360"/>
+      </w:pPr>
+      <w:rPr>
+        <w:rFonts w:ascii="Wingdings" w:hAnsi="Wingdings" w:hint="default"/>
+      </w:rPr>
+    </w:lvl>
+  </w:abstractNum>
+  <w:abstractNum w:abstractNumId="8" w15:restartNumberingAfterBreak="0">
     <w:nsid w:val="593F7D54"/>
     <w:multiLevelType w:val="multilevel"/>
     <w:tmpl w:val="BFE433BC"/>
@@ -4236,10 +6777,31 @@
     </w:lvl>
   </w:abstractNum>
   <w:num w:numId="1" w16cid:durableId="1055155785">
+    <w:abstractNumId w:val="8"/>
+  </w:num>
+  <w:num w:numId="2" w16cid:durableId="492717904">
     <w:abstractNumId w:val="1"/>
   </w:num>
-  <w:num w:numId="2" w16cid:durableId="492717904">
+  <w:num w:numId="3" w16cid:durableId="2081828625">
+    <w:abstractNumId w:val="7"/>
+  </w:num>
+  <w:num w:numId="4" w16cid:durableId="274678681">
     <w:abstractNumId w:val="0"/>
+  </w:num>
+  <w:num w:numId="5" w16cid:durableId="1841507354">
+    <w:abstractNumId w:val="3"/>
+  </w:num>
+  <w:num w:numId="6" w16cid:durableId="1930389465">
+    <w:abstractNumId w:val="5"/>
+  </w:num>
+  <w:num w:numId="7" w16cid:durableId="304968542">
+    <w:abstractNumId w:val="4"/>
+  </w:num>
+  <w:num w:numId="8" w16cid:durableId="1337153561">
+    <w:abstractNumId w:val="6"/>
+  </w:num>
+  <w:num w:numId="9" w16cid:durableId="240723520">
+    <w:abstractNumId w:val="2"/>
   </w:num>
 </w:numbering>
 </file>
@@ -4868,14 +7430,13 @@
     <w:uiPriority w:val="39"/>
     <w:unhideWhenUsed/>
     <w:qFormat/>
-    <w:rsid w:val="00CE7CE0"/>
+    <w:rsid w:val="00E1596A"/>
     <w:pPr>
       <w:spacing w:line="259" w:lineRule="auto"/>
       <w:outlineLvl w:val="9"/>
     </w:pPr>
     <w:rPr>
-      <w:rFonts w:ascii="Courier New" w:hAnsi="Courier New"/>
-      <w:sz w:val="32"/>
+      <w:sz w:val="36"/>
       <w:u w:val="none"/>
     </w:rPr>
   </w:style>

</xml_diff>

<commit_message>
#38 Fix merge and add docs
</commit_message>
<xml_diff>
--- a/OnlineAuction/Documents/Install/Technical Manual.docx
+++ b/OnlineAuction/Documents/Install/Technical Manual.docx
@@ -4053,13 +4053,7 @@
       </w:pPr>
       <w:bookmarkStart w:id="15" w:name="_Toc146029847"/>
       <w:r>
-        <w:t>1</w:t>
-      </w:r>
-      <w:r>
-        <w:t>.</w:t>
-      </w:r>
-      <w:r>
-        <w:t xml:space="preserve"> Create </w:t>
+        <w:t xml:space="preserve">1. Create </w:t>
       </w:r>
       <w:proofErr w:type="spellStart"/>
       <w:r>
@@ -4071,13 +4065,7 @@
     <w:p/>
     <w:p>
       <w:r>
-        <w:t xml:space="preserve">Firstly, </w:t>
-      </w:r>
-      <w:r>
-        <w:t xml:space="preserve">we the </w:t>
-      </w:r>
-      <w:r>
-        <w:t xml:space="preserve">place </w:t>
+        <w:t xml:space="preserve">Firstly, we the place </w:t>
       </w:r>
       <w:proofErr w:type="spellStart"/>
       <w:r>
@@ -4093,16 +4081,7 @@
       </w:r>
       <w:proofErr w:type="spellEnd"/>
       <w:r>
-        <w:t xml:space="preserve">/main/resources directory of </w:t>
-      </w:r>
-      <w:r>
-        <w:t>our</w:t>
-      </w:r>
-      <w:r>
-        <w:t xml:space="preserve"> Spring Boot application.</w:t>
-      </w:r>
-      <w:r>
-        <w:t xml:space="preserve"> The </w:t>
+        <w:t xml:space="preserve">/main/resources directory of our Spring Boot application. The </w:t>
       </w:r>
       <w:proofErr w:type="spellStart"/>
       <w:r>
@@ -4138,10 +4117,7 @@
     <w:p/>
     <w:p>
       <w:r>
-        <w:t>When working with relational databases, especially those having foreign key relationships, the order of insertion matters. If you are certain about the integrity of the data being imported, you can temporarily disable foreign key checks to ease the import process.</w:t>
-      </w:r>
-      <w:r>
-        <w:t xml:space="preserve"> There are free reasons we do this:</w:t>
+        <w:t>When working with relational databases, especially those having foreign key relationships, the order of insertion matters. If you are certain about the integrity of the data being imported, you can temporarily disable foreign key checks to ease the import process. There are free reasons we do this:</w:t>
       </w:r>
     </w:p>
     <w:p>
@@ -4373,11 +4349,14 @@
     <w:p/>
     <w:p>
       <w:r>
+        <w:rPr>
+          <w:noProof/>
+        </w:rPr>
         <w:drawing>
           <wp:inline distT="0" distB="0" distL="0" distR="0" wp14:anchorId="3299FCF3" wp14:editId="024652CA">
             <wp:extent cx="5943600" cy="1713230"/>
             <wp:effectExtent l="0" t="0" r="0" b="1270"/>
-            <wp:docPr id="211274740" name="Picture 1" descr="A screenshot of a computer screen&#10;&#10;Description automatically generated"/>
+            <wp:docPr id="211274740" name="Picture 211274740" descr="A screenshot of a computer screen&#10;&#10;Description automatically generated"/>
             <wp:cNvGraphicFramePr>
               <a:graphicFrameLocks xmlns:a="http://schemas.openxmlformats.org/drawingml/2006/main" noChangeAspect="1"/>
             </wp:cNvGraphicFramePr>
@@ -4565,7 +4544,54 @@
     </w:p>
     <w:p>
       <w:pPr>
+        <w:pStyle w:val="Heading3"/>
+      </w:pPr>
+      <w:r>
+        <w:lastRenderedPageBreak/>
+        <w:t>Data</w:t>
+      </w:r>
+    </w:p>
+    <w:p>
+      <w:pPr>
         <w:pStyle w:val="ListParagraph"/>
+        <w:numPr>
+          <w:ilvl w:val="0"/>
+          <w:numId w:val="11"/>
+        </w:numPr>
+      </w:pPr>
+      <w:r>
+        <w:t>For this application, basic ecommerce data was downloaded from Google</w:t>
+      </w:r>
+      <w:r>
+        <w:t xml:space="preserve"> to populate our database with categories.</w:t>
+      </w:r>
+    </w:p>
+    <w:p>
+      <w:pPr>
+        <w:pStyle w:val="ListParagraph"/>
+        <w:numPr>
+          <w:ilvl w:val="0"/>
+          <w:numId w:val="11"/>
+        </w:numPr>
+      </w:pPr>
+      <w:r>
+        <w:t xml:space="preserve">Link: </w:t>
+      </w:r>
+      <w:hyperlink r:id="rId9" w:history="1">
+        <w:r>
+          <w:rPr>
+            <w:rStyle w:val="Hyperlink"/>
+          </w:rPr>
+          <w:t>https://support.google.com/merchants/answer/6324436?hl=en-GB</w:t>
+        </w:r>
+      </w:hyperlink>
+      <w:r>
+        <w:t xml:space="preserve"> </w:t>
+      </w:r>
+    </w:p>
+    <w:p>
+      <w:pPr>
+        <w:pStyle w:val="ListParagraph"/>
       </w:pPr>
     </w:p>
     <w:p>
@@ -4574,7 +4600,6 @@
       </w:pPr>
       <w:bookmarkStart w:id="23" w:name="_Toc146029855"/>
       <w:r>
-        <w:lastRenderedPageBreak/>
         <w:t>Attribute Recommendation System</w:t>
       </w:r>
       <w:bookmarkEnd w:id="23"/>
@@ -5786,6 +5811,9 @@
       </w:r>
     </w:p>
   </w:endnote>
+  <w:endnote w:type="continuationNotice" w:id="1">
+    <w:p/>
+  </w:endnote>
 </w:endnotes>
 </file>
 
@@ -5804,6 +5832,9 @@
         <w:continuationSeparator/>
       </w:r>
     </w:p>
+  </w:footnote>
+  <w:footnote w:type="continuationNotice" w:id="1">
+    <w:p/>
   </w:footnote>
 </w:footnotes>
 </file>
@@ -6349,6 +6380,119 @@
     </w:lvl>
   </w:abstractNum>
   <w:abstractNum w:abstractNumId="5" w15:restartNumberingAfterBreak="0">
+    <w:nsid w:val="30FD05D8"/>
+    <w:multiLevelType w:val="hybridMultilevel"/>
+    <w:tmpl w:val="99748472"/>
+    <w:lvl w:ilvl="0" w:tplc="04090001">
+      <w:start w:val="1"/>
+      <w:numFmt w:val="bullet"/>
+      <w:lvlText w:val=""/>
+      <w:lvlJc w:val="left"/>
+      <w:pPr>
+        <w:ind w:left="720" w:hanging="360"/>
+      </w:pPr>
+      <w:rPr>
+        <w:rFonts w:ascii="Symbol" w:hAnsi="Symbol" w:hint="default"/>
+      </w:rPr>
+    </w:lvl>
+    <w:lvl w:ilvl="1" w:tplc="04090003" w:tentative="1">
+      <w:start w:val="1"/>
+      <w:numFmt w:val="bullet"/>
+      <w:lvlText w:val="o"/>
+      <w:lvlJc w:val="left"/>
+      <w:pPr>
+        <w:ind w:left="1440" w:hanging="360"/>
+      </w:pPr>
+      <w:rPr>
+        <w:rFonts w:ascii="Courier New" w:hAnsi="Courier New" w:cs="Courier New" w:hint="default"/>
+      </w:rPr>
+    </w:lvl>
+    <w:lvl w:ilvl="2" w:tplc="04090005" w:tentative="1">
+      <w:start w:val="1"/>
+      <w:numFmt w:val="bullet"/>
+      <w:lvlText w:val=""/>
+      <w:lvlJc w:val="left"/>
+      <w:pPr>
+        <w:ind w:left="2160" w:hanging="360"/>
+      </w:pPr>
+      <w:rPr>
+        <w:rFonts w:ascii="Wingdings" w:hAnsi="Wingdings" w:hint="default"/>
+      </w:rPr>
+    </w:lvl>
+    <w:lvl w:ilvl="3" w:tplc="04090001" w:tentative="1">
+      <w:start w:val="1"/>
+      <w:numFmt w:val="bullet"/>
+      <w:lvlText w:val=""/>
+      <w:lvlJc w:val="left"/>
+      <w:pPr>
+        <w:ind w:left="2880" w:hanging="360"/>
+      </w:pPr>
+      <w:rPr>
+        <w:rFonts w:ascii="Symbol" w:hAnsi="Symbol" w:hint="default"/>
+      </w:rPr>
+    </w:lvl>
+    <w:lvl w:ilvl="4" w:tplc="04090003" w:tentative="1">
+      <w:start w:val="1"/>
+      <w:numFmt w:val="bullet"/>
+      <w:lvlText w:val="o"/>
+      <w:lvlJc w:val="left"/>
+      <w:pPr>
+        <w:ind w:left="3600" w:hanging="360"/>
+      </w:pPr>
+      <w:rPr>
+        <w:rFonts w:ascii="Courier New" w:hAnsi="Courier New" w:cs="Courier New" w:hint="default"/>
+      </w:rPr>
+    </w:lvl>
+    <w:lvl w:ilvl="5" w:tplc="04090005" w:tentative="1">
+      <w:start w:val="1"/>
+      <w:numFmt w:val="bullet"/>
+      <w:lvlText w:val=""/>
+      <w:lvlJc w:val="left"/>
+      <w:pPr>
+        <w:ind w:left="4320" w:hanging="360"/>
+      </w:pPr>
+      <w:rPr>
+        <w:rFonts w:ascii="Wingdings" w:hAnsi="Wingdings" w:hint="default"/>
+      </w:rPr>
+    </w:lvl>
+    <w:lvl w:ilvl="6" w:tplc="04090001" w:tentative="1">
+      <w:start w:val="1"/>
+      <w:numFmt w:val="bullet"/>
+      <w:lvlText w:val=""/>
+      <w:lvlJc w:val="left"/>
+      <w:pPr>
+        <w:ind w:left="5040" w:hanging="360"/>
+      </w:pPr>
+      <w:rPr>
+        <w:rFonts w:ascii="Symbol" w:hAnsi="Symbol" w:hint="default"/>
+      </w:rPr>
+    </w:lvl>
+    <w:lvl w:ilvl="7" w:tplc="04090003" w:tentative="1">
+      <w:start w:val="1"/>
+      <w:numFmt w:val="bullet"/>
+      <w:lvlText w:val="o"/>
+      <w:lvlJc w:val="left"/>
+      <w:pPr>
+        <w:ind w:left="5760" w:hanging="360"/>
+      </w:pPr>
+      <w:rPr>
+        <w:rFonts w:ascii="Courier New" w:hAnsi="Courier New" w:cs="Courier New" w:hint="default"/>
+      </w:rPr>
+    </w:lvl>
+    <w:lvl w:ilvl="8" w:tplc="04090005" w:tentative="1">
+      <w:start w:val="1"/>
+      <w:numFmt w:val="bullet"/>
+      <w:lvlText w:val=""/>
+      <w:lvlJc w:val="left"/>
+      <w:pPr>
+        <w:ind w:left="6480" w:hanging="360"/>
+      </w:pPr>
+      <w:rPr>
+        <w:rFonts w:ascii="Wingdings" w:hAnsi="Wingdings" w:hint="default"/>
+      </w:rPr>
+    </w:lvl>
+  </w:abstractNum>
+  <w:abstractNum w:abstractNumId="6" w15:restartNumberingAfterBreak="0">
     <w:nsid w:val="35D1586B"/>
     <w:multiLevelType w:val="hybridMultilevel"/>
     <w:tmpl w:val="9AB6C0A8"/>
@@ -6461,7 +6605,7 @@
       </w:rPr>
     </w:lvl>
   </w:abstractNum>
-  <w:abstractNum w:abstractNumId="6" w15:restartNumberingAfterBreak="0">
+  <w:abstractNum w:abstractNumId="7" w15:restartNumberingAfterBreak="0">
     <w:nsid w:val="3D257071"/>
     <w:multiLevelType w:val="hybridMultilevel"/>
     <w:tmpl w:val="23BEA76A"/>
@@ -6550,7 +6694,7 @@
       </w:pPr>
     </w:lvl>
   </w:abstractNum>
-  <w:abstractNum w:abstractNumId="7" w15:restartNumberingAfterBreak="0">
+  <w:abstractNum w:abstractNumId="8" w15:restartNumberingAfterBreak="0">
     <w:nsid w:val="4B720A1A"/>
     <w:multiLevelType w:val="hybridMultilevel"/>
     <w:tmpl w:val="56686C62"/>
@@ -6663,7 +6807,7 @@
       </w:rPr>
     </w:lvl>
   </w:abstractNum>
-  <w:abstractNum w:abstractNumId="8" w15:restartNumberingAfterBreak="0">
+  <w:abstractNum w:abstractNumId="9" w15:restartNumberingAfterBreak="0">
     <w:nsid w:val="593F7D54"/>
     <w:multiLevelType w:val="multilevel"/>
     <w:tmpl w:val="BFE433BC"/>
@@ -6776,14 +6920,127 @@
       </w:pPr>
     </w:lvl>
   </w:abstractNum>
+  <w:abstractNum w:abstractNumId="10" w15:restartNumberingAfterBreak="0">
+    <w:nsid w:val="6D2742AF"/>
+    <w:multiLevelType w:val="hybridMultilevel"/>
+    <w:tmpl w:val="C6B23A7C"/>
+    <w:lvl w:ilvl="0" w:tplc="04090001">
+      <w:start w:val="1"/>
+      <w:numFmt w:val="bullet"/>
+      <w:lvlText w:val=""/>
+      <w:lvlJc w:val="left"/>
+      <w:pPr>
+        <w:ind w:left="720" w:hanging="360"/>
+      </w:pPr>
+      <w:rPr>
+        <w:rFonts w:ascii="Symbol" w:hAnsi="Symbol" w:hint="default"/>
+      </w:rPr>
+    </w:lvl>
+    <w:lvl w:ilvl="1" w:tplc="04090003" w:tentative="1">
+      <w:start w:val="1"/>
+      <w:numFmt w:val="bullet"/>
+      <w:lvlText w:val="o"/>
+      <w:lvlJc w:val="left"/>
+      <w:pPr>
+        <w:ind w:left="1440" w:hanging="360"/>
+      </w:pPr>
+      <w:rPr>
+        <w:rFonts w:ascii="Courier New" w:hAnsi="Courier New" w:cs="Courier New" w:hint="default"/>
+      </w:rPr>
+    </w:lvl>
+    <w:lvl w:ilvl="2" w:tplc="04090005" w:tentative="1">
+      <w:start w:val="1"/>
+      <w:numFmt w:val="bullet"/>
+      <w:lvlText w:val=""/>
+      <w:lvlJc w:val="left"/>
+      <w:pPr>
+        <w:ind w:left="2160" w:hanging="360"/>
+      </w:pPr>
+      <w:rPr>
+        <w:rFonts w:ascii="Wingdings" w:hAnsi="Wingdings" w:hint="default"/>
+      </w:rPr>
+    </w:lvl>
+    <w:lvl w:ilvl="3" w:tplc="04090001" w:tentative="1">
+      <w:start w:val="1"/>
+      <w:numFmt w:val="bullet"/>
+      <w:lvlText w:val=""/>
+      <w:lvlJc w:val="left"/>
+      <w:pPr>
+        <w:ind w:left="2880" w:hanging="360"/>
+      </w:pPr>
+      <w:rPr>
+        <w:rFonts w:ascii="Symbol" w:hAnsi="Symbol" w:hint="default"/>
+      </w:rPr>
+    </w:lvl>
+    <w:lvl w:ilvl="4" w:tplc="04090003" w:tentative="1">
+      <w:start w:val="1"/>
+      <w:numFmt w:val="bullet"/>
+      <w:lvlText w:val="o"/>
+      <w:lvlJc w:val="left"/>
+      <w:pPr>
+        <w:ind w:left="3600" w:hanging="360"/>
+      </w:pPr>
+      <w:rPr>
+        <w:rFonts w:ascii="Courier New" w:hAnsi="Courier New" w:cs="Courier New" w:hint="default"/>
+      </w:rPr>
+    </w:lvl>
+    <w:lvl w:ilvl="5" w:tplc="04090005" w:tentative="1">
+      <w:start w:val="1"/>
+      <w:numFmt w:val="bullet"/>
+      <w:lvlText w:val=""/>
+      <w:lvlJc w:val="left"/>
+      <w:pPr>
+        <w:ind w:left="4320" w:hanging="360"/>
+      </w:pPr>
+      <w:rPr>
+        <w:rFonts w:ascii="Wingdings" w:hAnsi="Wingdings" w:hint="default"/>
+      </w:rPr>
+    </w:lvl>
+    <w:lvl w:ilvl="6" w:tplc="04090001" w:tentative="1">
+      <w:start w:val="1"/>
+      <w:numFmt w:val="bullet"/>
+      <w:lvlText w:val=""/>
+      <w:lvlJc w:val="left"/>
+      <w:pPr>
+        <w:ind w:left="5040" w:hanging="360"/>
+      </w:pPr>
+      <w:rPr>
+        <w:rFonts w:ascii="Symbol" w:hAnsi="Symbol" w:hint="default"/>
+      </w:rPr>
+    </w:lvl>
+    <w:lvl w:ilvl="7" w:tplc="04090003" w:tentative="1">
+      <w:start w:val="1"/>
+      <w:numFmt w:val="bullet"/>
+      <w:lvlText w:val="o"/>
+      <w:lvlJc w:val="left"/>
+      <w:pPr>
+        <w:ind w:left="5760" w:hanging="360"/>
+      </w:pPr>
+      <w:rPr>
+        <w:rFonts w:ascii="Courier New" w:hAnsi="Courier New" w:cs="Courier New" w:hint="default"/>
+      </w:rPr>
+    </w:lvl>
+    <w:lvl w:ilvl="8" w:tplc="04090005" w:tentative="1">
+      <w:start w:val="1"/>
+      <w:numFmt w:val="bullet"/>
+      <w:lvlText w:val=""/>
+      <w:lvlJc w:val="left"/>
+      <w:pPr>
+        <w:ind w:left="6480" w:hanging="360"/>
+      </w:pPr>
+      <w:rPr>
+        <w:rFonts w:ascii="Wingdings" w:hAnsi="Wingdings" w:hint="default"/>
+      </w:rPr>
+    </w:lvl>
+  </w:abstractNum>
   <w:num w:numId="1" w16cid:durableId="1055155785">
-    <w:abstractNumId w:val="8"/>
+    <w:abstractNumId w:val="9"/>
   </w:num>
   <w:num w:numId="2" w16cid:durableId="492717904">
     <w:abstractNumId w:val="1"/>
   </w:num>
   <w:num w:numId="3" w16cid:durableId="2081828625">
-    <w:abstractNumId w:val="7"/>
+    <w:abstractNumId w:val="8"/>
   </w:num>
   <w:num w:numId="4" w16cid:durableId="274678681">
     <w:abstractNumId w:val="0"/>
@@ -6792,16 +7049,22 @@
     <w:abstractNumId w:val="3"/>
   </w:num>
   <w:num w:numId="6" w16cid:durableId="1930389465">
-    <w:abstractNumId w:val="5"/>
+    <w:abstractNumId w:val="6"/>
   </w:num>
   <w:num w:numId="7" w16cid:durableId="304968542">
     <w:abstractNumId w:val="4"/>
   </w:num>
   <w:num w:numId="8" w16cid:durableId="1337153561">
-    <w:abstractNumId w:val="6"/>
+    <w:abstractNumId w:val="7"/>
   </w:num>
   <w:num w:numId="9" w16cid:durableId="240723520">
     <w:abstractNumId w:val="2"/>
+  </w:num>
+  <w:num w:numId="10" w16cid:durableId="1426151779">
+    <w:abstractNumId w:val="10"/>
+  </w:num>
+  <w:num w:numId="11" w16cid:durableId="1728911916">
+    <w:abstractNumId w:val="5"/>
   </w:num>
 </w:numbering>
 </file>

</xml_diff>